<commit_message>
Seguir escribiendo y cambiar nombre paquete 26/06/2023
</commit_message>
<xml_diff>
--- a/Docs/ingelmoDianaMario.docx
+++ b/Docs/ingelmoDianaMario.docx
@@ -1300,7 +1300,7 @@
           <w:r>
             <w:fldChar w:fldCharType="separate"/>
           </w:r>
-          <w:hyperlink w:anchor="_Toc138434976" w:history="1">
+          <w:hyperlink w:anchor="_Toc138696725" w:history="1">
             <w:r>
               <w:rPr>
                 <w:rStyle w:val="Hipervnculo"/>
@@ -1323,7 +1323,7 @@
               <w:rPr>
                 <w:webHidden/>
               </w:rPr>
-              <w:instrText xml:space="preserve"> PAGEREF _Toc138434976 \h </w:instrText>
+              <w:instrText xml:space="preserve"> PAGEREF _Toc138696725 \h </w:instrText>
             </w:r>
             <w:r>
               <w:rPr>
@@ -1359,7 +1359,7 @@
               <w14:ligatures w14:val="standardContextual"/>
             </w:rPr>
           </w:pPr>
-          <w:hyperlink w:anchor="_Toc138434977" w:history="1">
+          <w:hyperlink w:anchor="_Toc138696726" w:history="1">
             <w:r>
               <w:rPr>
                 <w:rStyle w:val="Hipervnculo"/>
@@ -1382,7 +1382,7 @@
               <w:rPr>
                 <w:webHidden/>
               </w:rPr>
-              <w:instrText xml:space="preserve"> PAGEREF _Toc138434977 \h </w:instrText>
+              <w:instrText xml:space="preserve"> PAGEREF _Toc138696726 \h </w:instrText>
             </w:r>
             <w:r>
               <w:rPr>
@@ -1418,7 +1418,7 @@
               <w14:ligatures w14:val="standardContextual"/>
             </w:rPr>
           </w:pPr>
-          <w:hyperlink w:anchor="_Toc138434978" w:history="1">
+          <w:hyperlink w:anchor="_Toc138696727" w:history="1">
             <w:r>
               <w:rPr>
                 <w:rStyle w:val="Hipervnculo"/>
@@ -1442,7 +1442,7 @@
               <w:rPr>
                 <w:webHidden/>
               </w:rPr>
-              <w:instrText xml:space="preserve"> PAGEREF _Toc138434978 \h </w:instrText>
+              <w:instrText xml:space="preserve"> PAGEREF _Toc138696727 \h </w:instrText>
             </w:r>
             <w:r>
               <w:rPr>
@@ -1478,7 +1478,7 @@
               <w14:ligatures w14:val="standardContextual"/>
             </w:rPr>
           </w:pPr>
-          <w:hyperlink w:anchor="_Toc138434979" w:history="1">
+          <w:hyperlink w:anchor="_Toc138696728" w:history="1">
             <w:r>
               <w:rPr>
                 <w:rStyle w:val="Hipervnculo"/>
@@ -1502,7 +1502,7 @@
               <w:rPr>
                 <w:webHidden/>
               </w:rPr>
-              <w:instrText xml:space="preserve"> PAGEREF _Toc138434979 \h </w:instrText>
+              <w:instrText xml:space="preserve"> PAGEREF _Toc138696728 \h </w:instrText>
             </w:r>
             <w:r>
               <w:rPr>
@@ -1541,7 +1541,7 @@
               <w14:ligatures w14:val="standardContextual"/>
             </w:rPr>
           </w:pPr>
-          <w:hyperlink w:anchor="_Toc138434980" w:history="1">
+          <w:hyperlink w:anchor="_Toc138696729" w:history="1">
             <w:r>
               <w:rPr>
                 <w:rStyle w:val="Hipervnculo"/>
@@ -1578,7 +1578,7 @@
               <w:rPr>
                 <w:webHidden/>
               </w:rPr>
-              <w:instrText xml:space="preserve"> PAGEREF _Toc138434980 \h </w:instrText>
+              <w:instrText xml:space="preserve"> PAGEREF _Toc138696729 \h </w:instrText>
             </w:r>
             <w:r>
               <w:rPr>
@@ -1621,7 +1621,7 @@
               <w14:ligatures w14:val="standardContextual"/>
             </w:rPr>
           </w:pPr>
-          <w:hyperlink w:anchor="_Toc138434981" w:history="1">
+          <w:hyperlink w:anchor="_Toc138696730" w:history="1">
             <w:r>
               <w:rPr>
                 <w:rStyle w:val="Hipervnculo"/>
@@ -1681,7 +1681,7 @@
                 <w:sz w:val="22"/>
                 <w:szCs w:val="22"/>
               </w:rPr>
-              <w:instrText xml:space="preserve"> PAGEREF _Toc138434981 \h </w:instrText>
+              <w:instrText xml:space="preserve"> PAGEREF _Toc138696730 \h </w:instrText>
             </w:r>
             <w:r>
               <w:rPr>
@@ -1736,7 +1736,7 @@
               <w14:ligatures w14:val="standardContextual"/>
             </w:rPr>
           </w:pPr>
-          <w:hyperlink w:anchor="_Toc138434982" w:history="1">
+          <w:hyperlink w:anchor="_Toc138696731" w:history="1">
             <w:r>
               <w:rPr>
                 <w:rStyle w:val="Hipervnculo"/>
@@ -1773,7 +1773,7 @@
               <w:rPr>
                 <w:webHidden/>
               </w:rPr>
-              <w:instrText xml:space="preserve"> PAGEREF _Toc138434982 \h </w:instrText>
+              <w:instrText xml:space="preserve"> PAGEREF _Toc138696731 \h </w:instrText>
             </w:r>
             <w:r>
               <w:rPr>
@@ -1816,7 +1816,7 @@
               <w14:ligatures w14:val="standardContextual"/>
             </w:rPr>
           </w:pPr>
-          <w:hyperlink w:anchor="_Toc138434983" w:history="1">
+          <w:hyperlink w:anchor="_Toc138696732" w:history="1">
             <w:r>
               <w:rPr>
                 <w:rStyle w:val="Hipervnculo"/>
@@ -1876,7 +1876,7 @@
                 <w:sz w:val="22"/>
                 <w:szCs w:val="22"/>
               </w:rPr>
-              <w:instrText xml:space="preserve"> PAGEREF _Toc138434983 \h </w:instrText>
+              <w:instrText xml:space="preserve"> PAGEREF _Toc138696732 \h </w:instrText>
             </w:r>
             <w:r>
               <w:rPr>
@@ -1935,7 +1935,7 @@
               <w14:ligatures w14:val="standardContextual"/>
             </w:rPr>
           </w:pPr>
-          <w:hyperlink w:anchor="_Toc138434984" w:history="1">
+          <w:hyperlink w:anchor="_Toc138696733" w:history="1">
             <w:r>
               <w:rPr>
                 <w:rStyle w:val="Hipervnculo"/>
@@ -1995,7 +1995,7 @@
                 <w:sz w:val="22"/>
                 <w:szCs w:val="22"/>
               </w:rPr>
-              <w:instrText xml:space="preserve"> PAGEREF _Toc138434984 \h </w:instrText>
+              <w:instrText xml:space="preserve"> PAGEREF _Toc138696733 \h </w:instrText>
             </w:r>
             <w:r>
               <w:rPr>
@@ -2054,7 +2054,7 @@
               <w14:ligatures w14:val="standardContextual"/>
             </w:rPr>
           </w:pPr>
-          <w:hyperlink w:anchor="_Toc138434985" w:history="1">
+          <w:hyperlink w:anchor="_Toc138696734" w:history="1">
             <w:r>
               <w:rPr>
                 <w:rStyle w:val="Hipervnculo"/>
@@ -2114,7 +2114,7 @@
                 <w:sz w:val="22"/>
                 <w:szCs w:val="22"/>
               </w:rPr>
-              <w:instrText xml:space="preserve"> PAGEREF _Toc138434985 \h </w:instrText>
+              <w:instrText xml:space="preserve"> PAGEREF _Toc138696734 \h </w:instrText>
             </w:r>
             <w:r>
               <w:rPr>
@@ -2143,7 +2143,7 @@
                 <w:sz w:val="22"/>
                 <w:szCs w:val="22"/>
               </w:rPr>
-              <w:t>8</w:t>
+              <w:t>9</w:t>
             </w:r>
             <w:r>
               <w:rPr>
@@ -2173,7 +2173,7 @@
               <w14:ligatures w14:val="standardContextual"/>
             </w:rPr>
           </w:pPr>
-          <w:hyperlink w:anchor="_Toc138434986" w:history="1">
+          <w:hyperlink w:anchor="_Toc138696735" w:history="1">
             <w:r>
               <w:rPr>
                 <w:rStyle w:val="Hipervnculo"/>
@@ -2233,7 +2233,7 @@
                 <w:sz w:val="22"/>
                 <w:szCs w:val="22"/>
               </w:rPr>
-              <w:instrText xml:space="preserve"> PAGEREF _Toc138434986 \h </w:instrText>
+              <w:instrText xml:space="preserve"> PAGEREF _Toc138696735 \h </w:instrText>
             </w:r>
             <w:r>
               <w:rPr>
@@ -2292,7 +2292,7 @@
               <w14:ligatures w14:val="standardContextual"/>
             </w:rPr>
           </w:pPr>
-          <w:hyperlink w:anchor="_Toc138434987" w:history="1">
+          <w:hyperlink w:anchor="_Toc138696736" w:history="1">
             <w:r>
               <w:rPr>
                 <w:rStyle w:val="Hipervnculo"/>
@@ -2352,7 +2352,7 @@
                 <w:sz w:val="22"/>
                 <w:szCs w:val="22"/>
               </w:rPr>
-              <w:instrText xml:space="preserve"> PAGEREF _Toc138434987 \h </w:instrText>
+              <w:instrText xml:space="preserve"> PAGEREF _Toc138696736 \h </w:instrText>
             </w:r>
             <w:r>
               <w:rPr>
@@ -2411,7 +2411,7 @@
               <w14:ligatures w14:val="standardContextual"/>
             </w:rPr>
           </w:pPr>
-          <w:hyperlink w:anchor="_Toc138434988" w:history="1">
+          <w:hyperlink w:anchor="_Toc138696737" w:history="1">
             <w:r>
               <w:rPr>
                 <w:rStyle w:val="Hipervnculo"/>
@@ -2471,7 +2471,7 @@
                 <w:sz w:val="22"/>
                 <w:szCs w:val="22"/>
               </w:rPr>
-              <w:instrText xml:space="preserve"> PAGEREF _Toc138434988 \h </w:instrText>
+              <w:instrText xml:space="preserve"> PAGEREF _Toc138696737 \h </w:instrText>
             </w:r>
             <w:r>
               <w:rPr>
@@ -2530,7 +2530,7 @@
               <w14:ligatures w14:val="standardContextual"/>
             </w:rPr>
           </w:pPr>
-          <w:hyperlink w:anchor="_Toc138434989" w:history="1">
+          <w:hyperlink w:anchor="_Toc138696738" w:history="1">
             <w:r>
               <w:rPr>
                 <w:rStyle w:val="Hipervnculo"/>
@@ -2590,7 +2590,7 @@
                 <w:sz w:val="22"/>
                 <w:szCs w:val="22"/>
               </w:rPr>
-              <w:instrText xml:space="preserve"> PAGEREF _Toc138434989 \h </w:instrText>
+              <w:instrText xml:space="preserve"> PAGEREF _Toc138696738 \h </w:instrText>
             </w:r>
             <w:r>
               <w:rPr>
@@ -2649,7 +2649,7 @@
               <w14:ligatures w14:val="standardContextual"/>
             </w:rPr>
           </w:pPr>
-          <w:hyperlink w:anchor="_Toc138434990" w:history="1">
+          <w:hyperlink w:anchor="_Toc138696739" w:history="1">
             <w:r>
               <w:rPr>
                 <w:rStyle w:val="Hipervnculo"/>
@@ -2709,7 +2709,7 @@
                 <w:sz w:val="22"/>
                 <w:szCs w:val="22"/>
               </w:rPr>
-              <w:instrText xml:space="preserve"> PAGEREF _Toc138434990 \h </w:instrText>
+              <w:instrText xml:space="preserve"> PAGEREF _Toc138696739 \h </w:instrText>
             </w:r>
             <w:r>
               <w:rPr>
@@ -2738,7 +2738,7 @@
                 <w:sz w:val="22"/>
                 <w:szCs w:val="22"/>
               </w:rPr>
-              <w:t>10</w:t>
+              <w:t>11</w:t>
             </w:r>
             <w:r>
               <w:rPr>
@@ -2768,7 +2768,7 @@
               <w14:ligatures w14:val="standardContextual"/>
             </w:rPr>
           </w:pPr>
-          <w:hyperlink w:anchor="_Toc138434991" w:history="1">
+          <w:hyperlink w:anchor="_Toc138696740" w:history="1">
             <w:r>
               <w:rPr>
                 <w:rStyle w:val="Hipervnculo"/>
@@ -2828,7 +2828,7 @@
                 <w:sz w:val="22"/>
                 <w:szCs w:val="22"/>
               </w:rPr>
-              <w:instrText xml:space="preserve"> PAGEREF _Toc138434991 \h </w:instrText>
+              <w:instrText xml:space="preserve"> PAGEREF _Toc138696740 \h </w:instrText>
             </w:r>
             <w:r>
               <w:rPr>
@@ -2887,7 +2887,7 @@
               <w14:ligatures w14:val="standardContextual"/>
             </w:rPr>
           </w:pPr>
-          <w:hyperlink w:anchor="_Toc138434992" w:history="1">
+          <w:hyperlink w:anchor="_Toc138696741" w:history="1">
             <w:r>
               <w:rPr>
                 <w:rStyle w:val="Hipervnculo"/>
@@ -2947,7 +2947,7 @@
                 <w:sz w:val="22"/>
                 <w:szCs w:val="22"/>
               </w:rPr>
-              <w:instrText xml:space="preserve"> PAGEREF _Toc138434992 \h </w:instrText>
+              <w:instrText xml:space="preserve"> PAGEREF _Toc138696741 \h </w:instrText>
             </w:r>
             <w:r>
               <w:rPr>
@@ -3006,7 +3006,7 @@
               <w14:ligatures w14:val="standardContextual"/>
             </w:rPr>
           </w:pPr>
-          <w:hyperlink w:anchor="_Toc138434993" w:history="1">
+          <w:hyperlink w:anchor="_Toc138696742" w:history="1">
             <w:r>
               <w:rPr>
                 <w:rStyle w:val="Hipervnculo"/>
@@ -3066,7 +3066,7 @@
                 <w:sz w:val="22"/>
                 <w:szCs w:val="22"/>
               </w:rPr>
-              <w:instrText xml:space="preserve"> PAGEREF _Toc138434993 \h </w:instrText>
+              <w:instrText xml:space="preserve"> PAGEREF _Toc138696742 \h </w:instrText>
             </w:r>
             <w:r>
               <w:rPr>
@@ -3121,7 +3121,7 @@
               <w14:ligatures w14:val="standardContextual"/>
             </w:rPr>
           </w:pPr>
-          <w:hyperlink w:anchor="_Toc138434994" w:history="1">
+          <w:hyperlink w:anchor="_Toc138696743" w:history="1">
             <w:r>
               <w:rPr>
                 <w:rStyle w:val="Hipervnculo"/>
@@ -3158,7 +3158,7 @@
               <w:rPr>
                 <w:webHidden/>
               </w:rPr>
-              <w:instrText xml:space="preserve"> PAGEREF _Toc138434994 \h </w:instrText>
+              <w:instrText xml:space="preserve"> PAGEREF _Toc138696743 \h </w:instrText>
             </w:r>
             <w:r>
               <w:rPr>
@@ -3201,7 +3201,7 @@
               <w14:ligatures w14:val="standardContextual"/>
             </w:rPr>
           </w:pPr>
-          <w:hyperlink w:anchor="_Toc138434995" w:history="1">
+          <w:hyperlink w:anchor="_Toc138696744" w:history="1">
             <w:r>
               <w:rPr>
                 <w:rStyle w:val="Hipervnculo"/>
@@ -3261,7 +3261,7 @@
                 <w:sz w:val="22"/>
                 <w:szCs w:val="22"/>
               </w:rPr>
-              <w:instrText xml:space="preserve"> PAGEREF _Toc138434995 \h </w:instrText>
+              <w:instrText xml:space="preserve"> PAGEREF _Toc138696744 \h </w:instrText>
             </w:r>
             <w:r>
               <w:rPr>
@@ -3320,7 +3320,7 @@
               <w14:ligatures w14:val="standardContextual"/>
             </w:rPr>
           </w:pPr>
-          <w:hyperlink w:anchor="_Toc138434996" w:history="1">
+          <w:hyperlink w:anchor="_Toc138696745" w:history="1">
             <w:r>
               <w:rPr>
                 <w:rStyle w:val="Hipervnculo"/>
@@ -3380,7 +3380,7 @@
                 <w:sz w:val="22"/>
                 <w:szCs w:val="22"/>
               </w:rPr>
-              <w:instrText xml:space="preserve"> PAGEREF _Toc138434996 \h </w:instrText>
+              <w:instrText xml:space="preserve"> PAGEREF _Toc138696745 \h </w:instrText>
             </w:r>
             <w:r>
               <w:rPr>
@@ -3439,7 +3439,7 @@
               <w14:ligatures w14:val="standardContextual"/>
             </w:rPr>
           </w:pPr>
-          <w:hyperlink w:anchor="_Toc138434997" w:history="1">
+          <w:hyperlink w:anchor="_Toc138696746" w:history="1">
             <w:r>
               <w:rPr>
                 <w:rStyle w:val="Hipervnculo"/>
@@ -3499,7 +3499,7 @@
                 <w:sz w:val="22"/>
                 <w:szCs w:val="22"/>
               </w:rPr>
-              <w:instrText xml:space="preserve"> PAGEREF _Toc138434997 \h </w:instrText>
+              <w:instrText xml:space="preserve"> PAGEREF _Toc138696746 \h </w:instrText>
             </w:r>
             <w:r>
               <w:rPr>
@@ -3558,7 +3558,7 @@
               <w14:ligatures w14:val="standardContextual"/>
             </w:rPr>
           </w:pPr>
-          <w:hyperlink w:anchor="_Toc138434998" w:history="1">
+          <w:hyperlink w:anchor="_Toc138696747" w:history="1">
             <w:r>
               <w:rPr>
                 <w:rStyle w:val="Hipervnculo"/>
@@ -3618,7 +3618,7 @@
                 <w:sz w:val="22"/>
                 <w:szCs w:val="22"/>
               </w:rPr>
-              <w:instrText xml:space="preserve"> PAGEREF _Toc138434998 \h </w:instrText>
+              <w:instrText xml:space="preserve"> PAGEREF _Toc138696747 \h </w:instrText>
             </w:r>
             <w:r>
               <w:rPr>
@@ -3677,7 +3677,7 @@
               <w14:ligatures w14:val="standardContextual"/>
             </w:rPr>
           </w:pPr>
-          <w:hyperlink w:anchor="_Toc138434999" w:history="1">
+          <w:hyperlink w:anchor="_Toc138696748" w:history="1">
             <w:r>
               <w:rPr>
                 <w:rStyle w:val="Hipervnculo"/>
@@ -3737,7 +3737,7 @@
                 <w:sz w:val="22"/>
                 <w:szCs w:val="22"/>
               </w:rPr>
-              <w:instrText xml:space="preserve"> PAGEREF _Toc138434999 \h </w:instrText>
+              <w:instrText xml:space="preserve"> PAGEREF _Toc138696748 \h </w:instrText>
             </w:r>
             <w:r>
               <w:rPr>
@@ -3766,7 +3766,7 @@
                 <w:sz w:val="22"/>
                 <w:szCs w:val="22"/>
               </w:rPr>
-              <w:t>14</w:t>
+              <w:t>15</w:t>
             </w:r>
             <w:r>
               <w:rPr>
@@ -3796,7 +3796,7 @@
               <w14:ligatures w14:val="standardContextual"/>
             </w:rPr>
           </w:pPr>
-          <w:hyperlink w:anchor="_Toc138435000" w:history="1">
+          <w:hyperlink w:anchor="_Toc138696749" w:history="1">
             <w:r>
               <w:rPr>
                 <w:rStyle w:val="Hipervnculo"/>
@@ -3856,7 +3856,7 @@
                 <w:sz w:val="22"/>
                 <w:szCs w:val="22"/>
               </w:rPr>
-              <w:instrText xml:space="preserve"> PAGEREF _Toc138435000 \h </w:instrText>
+              <w:instrText xml:space="preserve"> PAGEREF _Toc138696749 \h </w:instrText>
             </w:r>
             <w:r>
               <w:rPr>
@@ -3885,7 +3885,7 @@
                 <w:sz w:val="22"/>
                 <w:szCs w:val="22"/>
               </w:rPr>
-              <w:t>14</w:t>
+              <w:t>15</w:t>
             </w:r>
             <w:r>
               <w:rPr>
@@ -3915,7 +3915,7 @@
               <w14:ligatures w14:val="standardContextual"/>
             </w:rPr>
           </w:pPr>
-          <w:hyperlink w:anchor="_Toc138435001" w:history="1">
+          <w:hyperlink w:anchor="_Toc138696750" w:history="1">
             <w:r>
               <w:rPr>
                 <w:rStyle w:val="Hipervnculo"/>
@@ -3975,7 +3975,7 @@
                 <w:sz w:val="22"/>
                 <w:szCs w:val="22"/>
               </w:rPr>
-              <w:instrText xml:space="preserve"> PAGEREF _Toc138435001 \h </w:instrText>
+              <w:instrText xml:space="preserve"> PAGEREF _Toc138696750 \h </w:instrText>
             </w:r>
             <w:r>
               <w:rPr>
@@ -4034,7 +4034,7 @@
               <w14:ligatures w14:val="standardContextual"/>
             </w:rPr>
           </w:pPr>
-          <w:hyperlink w:anchor="_Toc138435002" w:history="1">
+          <w:hyperlink w:anchor="_Toc138696751" w:history="1">
             <w:r>
               <w:rPr>
                 <w:rStyle w:val="Hipervnculo"/>
@@ -4094,7 +4094,7 @@
                 <w:sz w:val="22"/>
                 <w:szCs w:val="22"/>
               </w:rPr>
-              <w:instrText xml:space="preserve"> PAGEREF _Toc138435002 \h </w:instrText>
+              <w:instrText xml:space="preserve"> PAGEREF _Toc138696751 \h </w:instrText>
             </w:r>
             <w:r>
               <w:rPr>
@@ -4153,7 +4153,7 @@
               <w14:ligatures w14:val="standardContextual"/>
             </w:rPr>
           </w:pPr>
-          <w:hyperlink w:anchor="_Toc138435003" w:history="1">
+          <w:hyperlink w:anchor="_Toc138696752" w:history="1">
             <w:r>
               <w:rPr>
                 <w:rStyle w:val="Hipervnculo"/>
@@ -4213,7 +4213,7 @@
                 <w:sz w:val="22"/>
                 <w:szCs w:val="22"/>
               </w:rPr>
-              <w:instrText xml:space="preserve"> PAGEREF _Toc138435003 \h </w:instrText>
+              <w:instrText xml:space="preserve"> PAGEREF _Toc138696752 \h </w:instrText>
             </w:r>
             <w:r>
               <w:rPr>
@@ -4272,7 +4272,7 @@
               <w14:ligatures w14:val="standardContextual"/>
             </w:rPr>
           </w:pPr>
-          <w:hyperlink w:anchor="_Toc138435004" w:history="1">
+          <w:hyperlink w:anchor="_Toc138696753" w:history="1">
             <w:r>
               <w:rPr>
                 <w:rStyle w:val="Hipervnculo"/>
@@ -4332,7 +4332,7 @@
                 <w:sz w:val="22"/>
                 <w:szCs w:val="22"/>
               </w:rPr>
-              <w:instrText xml:space="preserve"> PAGEREF _Toc138435004 \h </w:instrText>
+              <w:instrText xml:space="preserve"> PAGEREF _Toc138696753 \h </w:instrText>
             </w:r>
             <w:r>
               <w:rPr>
@@ -4391,7 +4391,7 @@
               <w14:ligatures w14:val="standardContextual"/>
             </w:rPr>
           </w:pPr>
-          <w:hyperlink w:anchor="_Toc138435005" w:history="1">
+          <w:hyperlink w:anchor="_Toc138696754" w:history="1">
             <w:r>
               <w:rPr>
                 <w:rStyle w:val="Hipervnculo"/>
@@ -4451,7 +4451,7 @@
                 <w:sz w:val="22"/>
                 <w:szCs w:val="22"/>
               </w:rPr>
-              <w:instrText xml:space="preserve"> PAGEREF _Toc138435005 \h </w:instrText>
+              <w:instrText xml:space="preserve"> PAGEREF _Toc138696754 \h </w:instrText>
             </w:r>
             <w:r>
               <w:rPr>
@@ -4480,7 +4480,7 @@
                 <w:sz w:val="22"/>
                 <w:szCs w:val="22"/>
               </w:rPr>
-              <w:t>17</w:t>
+              <w:t>18</w:t>
             </w:r>
             <w:r>
               <w:rPr>
@@ -4510,7 +4510,7 @@
               <w14:ligatures w14:val="standardContextual"/>
             </w:rPr>
           </w:pPr>
-          <w:hyperlink w:anchor="_Toc138435006" w:history="1">
+          <w:hyperlink w:anchor="_Toc138696755" w:history="1">
             <w:r>
               <w:rPr>
                 <w:rStyle w:val="Hipervnculo"/>
@@ -4570,7 +4570,7 @@
                 <w:sz w:val="22"/>
                 <w:szCs w:val="22"/>
               </w:rPr>
-              <w:instrText xml:space="preserve"> PAGEREF _Toc138435006 \h </w:instrText>
+              <w:instrText xml:space="preserve"> PAGEREF _Toc138696755 \h </w:instrText>
             </w:r>
             <w:r>
               <w:rPr>
@@ -4629,7 +4629,7 @@
               <w14:ligatures w14:val="standardContextual"/>
             </w:rPr>
           </w:pPr>
-          <w:hyperlink w:anchor="_Toc138435007" w:history="1">
+          <w:hyperlink w:anchor="_Toc138696756" w:history="1">
             <w:r>
               <w:rPr>
                 <w:rStyle w:val="Hipervnculo"/>
@@ -4689,7 +4689,7 @@
                 <w:sz w:val="22"/>
                 <w:szCs w:val="22"/>
               </w:rPr>
-              <w:instrText xml:space="preserve"> PAGEREF _Toc138435007 \h </w:instrText>
+              <w:instrText xml:space="preserve"> PAGEREF _Toc138696756 \h </w:instrText>
             </w:r>
             <w:r>
               <w:rPr>
@@ -4718,7 +4718,7 @@
                 <w:sz w:val="22"/>
                 <w:szCs w:val="22"/>
               </w:rPr>
-              <w:t>18</w:t>
+              <w:t>19</w:t>
             </w:r>
             <w:r>
               <w:rPr>
@@ -4748,7 +4748,7 @@
               <w14:ligatures w14:val="standardContextual"/>
             </w:rPr>
           </w:pPr>
-          <w:hyperlink w:anchor="_Toc138435008" w:history="1">
+          <w:hyperlink w:anchor="_Toc138696757" w:history="1">
             <w:r>
               <w:rPr>
                 <w:rStyle w:val="Hipervnculo"/>
@@ -4808,7 +4808,7 @@
                 <w:sz w:val="22"/>
                 <w:szCs w:val="22"/>
               </w:rPr>
-              <w:instrText xml:space="preserve"> PAGEREF _Toc138435008 \h </w:instrText>
+              <w:instrText xml:space="preserve"> PAGEREF _Toc138696757 \h </w:instrText>
             </w:r>
             <w:r>
               <w:rPr>
@@ -4867,7 +4867,7 @@
               <w14:ligatures w14:val="standardContextual"/>
             </w:rPr>
           </w:pPr>
-          <w:hyperlink w:anchor="_Toc138435009" w:history="1">
+          <w:hyperlink w:anchor="_Toc138696758" w:history="1">
             <w:r>
               <w:rPr>
                 <w:rStyle w:val="Hipervnculo"/>
@@ -4927,7 +4927,7 @@
                 <w:sz w:val="22"/>
                 <w:szCs w:val="22"/>
               </w:rPr>
-              <w:instrText xml:space="preserve"> PAGEREF _Toc138435009 \h </w:instrText>
+              <w:instrText xml:space="preserve"> PAGEREF _Toc138696758 \h </w:instrText>
             </w:r>
             <w:r>
               <w:rPr>
@@ -4986,7 +4986,7 @@
               <w14:ligatures w14:val="standardContextual"/>
             </w:rPr>
           </w:pPr>
-          <w:hyperlink w:anchor="_Toc138435010" w:history="1">
+          <w:hyperlink w:anchor="_Toc138696759" w:history="1">
             <w:r>
               <w:rPr>
                 <w:rStyle w:val="Hipervnculo"/>
@@ -5046,7 +5046,7 @@
                 <w:sz w:val="22"/>
                 <w:szCs w:val="22"/>
               </w:rPr>
-              <w:instrText xml:space="preserve"> PAGEREF _Toc138435010 \h </w:instrText>
+              <w:instrText xml:space="preserve"> PAGEREF _Toc138696759 \h </w:instrText>
             </w:r>
             <w:r>
               <w:rPr>
@@ -5105,7 +5105,7 @@
               <w14:ligatures w14:val="standardContextual"/>
             </w:rPr>
           </w:pPr>
-          <w:hyperlink w:anchor="_Toc138435011" w:history="1">
+          <w:hyperlink w:anchor="_Toc138696760" w:history="1">
             <w:r>
               <w:rPr>
                 <w:rStyle w:val="Hipervnculo"/>
@@ -5165,7 +5165,7 @@
                 <w:sz w:val="22"/>
                 <w:szCs w:val="22"/>
               </w:rPr>
-              <w:instrText xml:space="preserve"> PAGEREF _Toc138435011 \h </w:instrText>
+              <w:instrText xml:space="preserve"> PAGEREF _Toc138696760 \h </w:instrText>
             </w:r>
             <w:r>
               <w:rPr>
@@ -5224,7 +5224,7 @@
               <w14:ligatures w14:val="standardContextual"/>
             </w:rPr>
           </w:pPr>
-          <w:hyperlink w:anchor="_Toc138435012" w:history="1">
+          <w:hyperlink w:anchor="_Toc138696761" w:history="1">
             <w:r>
               <w:rPr>
                 <w:rStyle w:val="Hipervnculo"/>
@@ -5284,7 +5284,7 @@
                 <w:sz w:val="22"/>
                 <w:szCs w:val="22"/>
               </w:rPr>
-              <w:instrText xml:space="preserve"> PAGEREF _Toc138435012 \h </w:instrText>
+              <w:instrText xml:space="preserve"> PAGEREF _Toc138696761 \h </w:instrText>
             </w:r>
             <w:r>
               <w:rPr>
@@ -5339,7 +5339,7 @@
               <w14:ligatures w14:val="standardContextual"/>
             </w:rPr>
           </w:pPr>
-          <w:hyperlink w:anchor="_Toc138435013" w:history="1">
+          <w:hyperlink w:anchor="_Toc138696762" w:history="1">
             <w:r>
               <w:rPr>
                 <w:rStyle w:val="Hipervnculo"/>
@@ -5376,7 +5376,7 @@
               <w:rPr>
                 <w:webHidden/>
               </w:rPr>
-              <w:instrText xml:space="preserve"> PAGEREF _Toc138435013 \h </w:instrText>
+              <w:instrText xml:space="preserve"> PAGEREF _Toc138696762 \h </w:instrText>
             </w:r>
             <w:r>
               <w:rPr>
@@ -5419,7 +5419,7 @@
               <w14:ligatures w14:val="standardContextual"/>
             </w:rPr>
           </w:pPr>
-          <w:hyperlink w:anchor="_Toc138435014" w:history="1">
+          <w:hyperlink w:anchor="_Toc138696763" w:history="1">
             <w:r>
               <w:rPr>
                 <w:rStyle w:val="Hipervnculo"/>
@@ -5479,7 +5479,7 @@
                 <w:sz w:val="22"/>
                 <w:szCs w:val="22"/>
               </w:rPr>
-              <w:instrText xml:space="preserve"> PAGEREF _Toc138435014 \h </w:instrText>
+              <w:instrText xml:space="preserve"> PAGEREF _Toc138696763 \h </w:instrText>
             </w:r>
             <w:r>
               <w:rPr>
@@ -5538,7 +5538,7 @@
               <w14:ligatures w14:val="standardContextual"/>
             </w:rPr>
           </w:pPr>
-          <w:hyperlink w:anchor="_Toc138435015" w:history="1">
+          <w:hyperlink w:anchor="_Toc138696764" w:history="1">
             <w:r>
               <w:rPr>
                 <w:rStyle w:val="Hipervnculo"/>
@@ -5598,7 +5598,7 @@
                 <w:sz w:val="22"/>
                 <w:szCs w:val="22"/>
               </w:rPr>
-              <w:instrText xml:space="preserve"> PAGEREF _Toc138435015 \h </w:instrText>
+              <w:instrText xml:space="preserve"> PAGEREF _Toc138696764 \h </w:instrText>
             </w:r>
             <w:r>
               <w:rPr>
@@ -5657,7 +5657,7 @@
               <w14:ligatures w14:val="standardContextual"/>
             </w:rPr>
           </w:pPr>
-          <w:hyperlink w:anchor="_Toc138435016" w:history="1">
+          <w:hyperlink w:anchor="_Toc138696765" w:history="1">
             <w:r>
               <w:rPr>
                 <w:rStyle w:val="Hipervnculo"/>
@@ -5687,27 +5687,7 @@
                 <w:sz w:val="22"/>
                 <w:szCs w:val="22"/>
               </w:rPr>
-              <w:t>Requisitos fun</w:t>
-            </w:r>
-            <w:r>
-              <w:rPr>
-                <w:rStyle w:val="Hipervnculo"/>
-                <w:rFonts w:ascii="Arial" w:hAnsi="Arial" w:cs="Arial"/>
-                <w:noProof/>
-                <w:sz w:val="22"/>
-                <w:szCs w:val="22"/>
-              </w:rPr>
-              <w:t>c</w:t>
-            </w:r>
-            <w:r>
-              <w:rPr>
-                <w:rStyle w:val="Hipervnculo"/>
-                <w:rFonts w:ascii="Arial" w:hAnsi="Arial" w:cs="Arial"/>
-                <w:noProof/>
-                <w:sz w:val="22"/>
-                <w:szCs w:val="22"/>
-              </w:rPr>
-              <w:t>ionales</w:t>
+              <w:t>Requisitos funcionales</w:t>
             </w:r>
             <w:r>
               <w:rPr>
@@ -5737,7 +5717,7 @@
                 <w:sz w:val="22"/>
                 <w:szCs w:val="22"/>
               </w:rPr>
-              <w:instrText xml:space="preserve"> PAGEREF _Toc138435016 \h </w:instrText>
+              <w:instrText xml:space="preserve"> PAGEREF _Toc138696765 \h </w:instrText>
             </w:r>
             <w:r>
               <w:rPr>
@@ -5796,7 +5776,7 @@
               <w14:ligatures w14:val="standardContextual"/>
             </w:rPr>
           </w:pPr>
-          <w:hyperlink w:anchor="_Toc138435017" w:history="1">
+          <w:hyperlink w:anchor="_Toc138696766" w:history="1">
             <w:r>
               <w:rPr>
                 <w:rStyle w:val="Hipervnculo"/>
@@ -5856,7 +5836,7 @@
                 <w:sz w:val="22"/>
                 <w:szCs w:val="22"/>
               </w:rPr>
-              <w:instrText xml:space="preserve"> PAGEREF _Toc138435017 \h </w:instrText>
+              <w:instrText xml:space="preserve"> PAGEREF _Toc138696766 \h </w:instrText>
             </w:r>
             <w:r>
               <w:rPr>
@@ -5915,7 +5895,7 @@
               <w14:ligatures w14:val="standardContextual"/>
             </w:rPr>
           </w:pPr>
-          <w:hyperlink w:anchor="_Toc138435018" w:history="1">
+          <w:hyperlink w:anchor="_Toc138696767" w:history="1">
             <w:r>
               <w:rPr>
                 <w:rStyle w:val="Hipervnculo"/>
@@ -5975,7 +5955,7 @@
                 <w:sz w:val="22"/>
                 <w:szCs w:val="22"/>
               </w:rPr>
-              <w:instrText xml:space="preserve"> PAGEREF _Toc138435018 \h </w:instrText>
+              <w:instrText xml:space="preserve"> PAGEREF _Toc138696767 \h </w:instrText>
             </w:r>
             <w:r>
               <w:rPr>
@@ -6004,7 +5984,265 @@
                 <w:sz w:val="22"/>
                 <w:szCs w:val="22"/>
               </w:rPr>
-              <w:t>29</w:t>
+              <w:t>30</w:t>
+            </w:r>
+            <w:r>
+              <w:rPr>
+                <w:rFonts w:ascii="Arial" w:hAnsi="Arial" w:cs="Arial"/>
+                <w:noProof/>
+                <w:webHidden/>
+                <w:sz w:val="22"/>
+                <w:szCs w:val="22"/>
+              </w:rPr>
+              <w:fldChar w:fldCharType="end"/>
+            </w:r>
+          </w:hyperlink>
+        </w:p>
+        <w:p>
+          <w:pPr>
+            <w:pStyle w:val="TDC3"/>
+            <w:tabs>
+              <w:tab w:val="left" w:pos="1320"/>
+              <w:tab w:val="right" w:leader="dot" w:pos="8494"/>
+            </w:tabs>
+            <w:rPr>
+              <w:rFonts w:ascii="Arial" w:eastAsiaTheme="minorEastAsia" w:hAnsi="Arial" w:cs="Arial"/>
+              <w:noProof/>
+              <w:kern w:val="2"/>
+              <w:sz w:val="22"/>
+              <w:szCs w:val="22"/>
+              <w14:ligatures w14:val="standardContextual"/>
+            </w:rPr>
+          </w:pPr>
+          <w:hyperlink w:anchor="_Toc138696768" w:history="1">
+            <w:r>
+              <w:rPr>
+                <w:rStyle w:val="Hipervnculo"/>
+                <w:rFonts w:ascii="Arial" w:hAnsi="Arial" w:cs="Arial"/>
+                <w:noProof/>
+                <w:sz w:val="22"/>
+                <w:szCs w:val="22"/>
+              </w:rPr>
+              <w:t>4.2.1.</w:t>
+            </w:r>
+            <w:r>
+              <w:rPr>
+                <w:rFonts w:ascii="Arial" w:eastAsiaTheme="minorEastAsia" w:hAnsi="Arial" w:cs="Arial"/>
+                <w:noProof/>
+                <w:kern w:val="2"/>
+                <w:sz w:val="22"/>
+                <w:szCs w:val="22"/>
+                <w14:ligatures w14:val="standardContextual"/>
+              </w:rPr>
+              <w:tab/>
+            </w:r>
+            <w:r>
+              <w:rPr>
+                <w:rStyle w:val="Hipervnculo"/>
+                <w:rFonts w:ascii="Arial" w:hAnsi="Arial" w:cs="Arial"/>
+                <w:noProof/>
+                <w:sz w:val="22"/>
+                <w:szCs w:val="22"/>
+              </w:rPr>
+              <w:t>Diseño del logotipo</w:t>
+            </w:r>
+            <w:r>
+              <w:rPr>
+                <w:rFonts w:ascii="Arial" w:hAnsi="Arial" w:cs="Arial"/>
+                <w:noProof/>
+                <w:webHidden/>
+                <w:sz w:val="22"/>
+                <w:szCs w:val="22"/>
+              </w:rPr>
+              <w:tab/>
+            </w:r>
+            <w:r>
+              <w:rPr>
+                <w:rFonts w:ascii="Arial" w:hAnsi="Arial" w:cs="Arial"/>
+                <w:noProof/>
+                <w:webHidden/>
+                <w:sz w:val="22"/>
+                <w:szCs w:val="22"/>
+              </w:rPr>
+              <w:fldChar w:fldCharType="begin"/>
+            </w:r>
+            <w:r>
+              <w:rPr>
+                <w:rFonts w:ascii="Arial" w:hAnsi="Arial" w:cs="Arial"/>
+                <w:noProof/>
+                <w:webHidden/>
+                <w:sz w:val="22"/>
+                <w:szCs w:val="22"/>
+              </w:rPr>
+              <w:instrText xml:space="preserve"> PAGEREF _Toc138696768 \h </w:instrText>
+            </w:r>
+            <w:r>
+              <w:rPr>
+                <w:rFonts w:ascii="Arial" w:hAnsi="Arial" w:cs="Arial"/>
+                <w:noProof/>
+                <w:webHidden/>
+                <w:sz w:val="22"/>
+                <w:szCs w:val="22"/>
+              </w:rPr>
+            </w:r>
+            <w:r>
+              <w:rPr>
+                <w:rFonts w:ascii="Arial" w:hAnsi="Arial" w:cs="Arial"/>
+                <w:noProof/>
+                <w:webHidden/>
+                <w:sz w:val="22"/>
+                <w:szCs w:val="22"/>
+              </w:rPr>
+              <w:fldChar w:fldCharType="separate"/>
+            </w:r>
+            <w:r>
+              <w:rPr>
+                <w:rFonts w:ascii="Arial" w:hAnsi="Arial" w:cs="Arial"/>
+                <w:noProof/>
+                <w:webHidden/>
+                <w:sz w:val="22"/>
+                <w:szCs w:val="22"/>
+              </w:rPr>
+              <w:t>30</w:t>
+            </w:r>
+            <w:r>
+              <w:rPr>
+                <w:rFonts w:ascii="Arial" w:hAnsi="Arial" w:cs="Arial"/>
+                <w:noProof/>
+                <w:webHidden/>
+                <w:sz w:val="22"/>
+                <w:szCs w:val="22"/>
+              </w:rPr>
+              <w:fldChar w:fldCharType="end"/>
+            </w:r>
+          </w:hyperlink>
+        </w:p>
+        <w:p>
+          <w:pPr>
+            <w:pStyle w:val="TDC3"/>
+            <w:tabs>
+              <w:tab w:val="left" w:pos="1320"/>
+              <w:tab w:val="right" w:leader="dot" w:pos="8494"/>
+            </w:tabs>
+            <w:rPr>
+              <w:rFonts w:ascii="Arial" w:eastAsiaTheme="minorEastAsia" w:hAnsi="Arial" w:cs="Arial"/>
+              <w:noProof/>
+              <w:kern w:val="2"/>
+              <w:sz w:val="22"/>
+              <w:szCs w:val="22"/>
+              <w14:ligatures w14:val="standardContextual"/>
+            </w:rPr>
+          </w:pPr>
+          <w:hyperlink w:anchor="_Toc138696769" w:history="1">
+            <w:r>
+              <w:rPr>
+                <w:rStyle w:val="Hipervnculo"/>
+                <w:rFonts w:ascii="Arial" w:hAnsi="Arial" w:cs="Arial"/>
+                <w:noProof/>
+                <w:sz w:val="22"/>
+                <w:szCs w:val="22"/>
+              </w:rPr>
+              <w:t>4.2.2.</w:t>
+            </w:r>
+            <w:r>
+              <w:rPr>
+                <w:rFonts w:ascii="Arial" w:eastAsiaTheme="minorEastAsia" w:hAnsi="Arial" w:cs="Arial"/>
+                <w:noProof/>
+                <w:kern w:val="2"/>
+                <w:sz w:val="22"/>
+                <w:szCs w:val="22"/>
+                <w14:ligatures w14:val="standardContextual"/>
+              </w:rPr>
+              <w:tab/>
+            </w:r>
+            <w:r>
+              <w:rPr>
+                <w:rStyle w:val="Hipervnculo"/>
+                <w:rFonts w:ascii="Arial" w:hAnsi="Arial" w:cs="Arial"/>
+                <w:noProof/>
+                <w:sz w:val="22"/>
+                <w:szCs w:val="22"/>
+              </w:rPr>
+              <w:t>Diseño arqu</w:t>
+            </w:r>
+            <w:r>
+              <w:rPr>
+                <w:rStyle w:val="Hipervnculo"/>
+                <w:rFonts w:ascii="Arial" w:hAnsi="Arial" w:cs="Arial"/>
+                <w:noProof/>
+                <w:sz w:val="22"/>
+                <w:szCs w:val="22"/>
+              </w:rPr>
+              <w:t>i</w:t>
+            </w:r>
+            <w:r>
+              <w:rPr>
+                <w:rStyle w:val="Hipervnculo"/>
+                <w:rFonts w:ascii="Arial" w:hAnsi="Arial" w:cs="Arial"/>
+                <w:noProof/>
+                <w:sz w:val="22"/>
+                <w:szCs w:val="22"/>
+              </w:rPr>
+              <w:t>tectónico</w:t>
+            </w:r>
+            <w:r>
+              <w:rPr>
+                <w:rFonts w:ascii="Arial" w:hAnsi="Arial" w:cs="Arial"/>
+                <w:noProof/>
+                <w:webHidden/>
+                <w:sz w:val="22"/>
+                <w:szCs w:val="22"/>
+              </w:rPr>
+              <w:tab/>
+            </w:r>
+            <w:r>
+              <w:rPr>
+                <w:rFonts w:ascii="Arial" w:hAnsi="Arial" w:cs="Arial"/>
+                <w:noProof/>
+                <w:webHidden/>
+                <w:sz w:val="22"/>
+                <w:szCs w:val="22"/>
+              </w:rPr>
+              <w:fldChar w:fldCharType="begin"/>
+            </w:r>
+            <w:r>
+              <w:rPr>
+                <w:rFonts w:ascii="Arial" w:hAnsi="Arial" w:cs="Arial"/>
+                <w:noProof/>
+                <w:webHidden/>
+                <w:sz w:val="22"/>
+                <w:szCs w:val="22"/>
+              </w:rPr>
+              <w:instrText xml:space="preserve"> PAGEREF _Toc138696769 \h </w:instrText>
+            </w:r>
+            <w:r>
+              <w:rPr>
+                <w:rFonts w:ascii="Arial" w:hAnsi="Arial" w:cs="Arial"/>
+                <w:noProof/>
+                <w:webHidden/>
+                <w:sz w:val="22"/>
+                <w:szCs w:val="22"/>
+              </w:rPr>
+            </w:r>
+            <w:r>
+              <w:rPr>
+                <w:rFonts w:ascii="Arial" w:hAnsi="Arial" w:cs="Arial"/>
+                <w:noProof/>
+                <w:webHidden/>
+                <w:sz w:val="22"/>
+                <w:szCs w:val="22"/>
+              </w:rPr>
+              <w:fldChar w:fldCharType="separate"/>
+            </w:r>
+            <w:r>
+              <w:rPr>
+                <w:rFonts w:ascii="Arial" w:hAnsi="Arial" w:cs="Arial"/>
+                <w:noProof/>
+                <w:webHidden/>
+                <w:sz w:val="22"/>
+                <w:szCs w:val="22"/>
+              </w:rPr>
+              <w:t>30</w:t>
             </w:r>
             <w:r>
               <w:rPr>
@@ -6034,7 +6272,7 @@
               <w14:ligatures w14:val="standardContextual"/>
             </w:rPr>
           </w:pPr>
-          <w:hyperlink w:anchor="_Toc138435019" w:history="1">
+          <w:hyperlink w:anchor="_Toc138696770" w:history="1">
             <w:r>
               <w:rPr>
                 <w:rStyle w:val="Hipervnculo"/>
@@ -6094,7 +6332,7 @@
                 <w:sz w:val="22"/>
                 <w:szCs w:val="22"/>
               </w:rPr>
-              <w:instrText xml:space="preserve"> PAGEREF _Toc138435019 \h </w:instrText>
+              <w:instrText xml:space="preserve"> PAGEREF _Toc138696770 \h </w:instrText>
             </w:r>
             <w:r>
               <w:rPr>
@@ -6123,7 +6361,7 @@
                 <w:sz w:val="22"/>
                 <w:szCs w:val="22"/>
               </w:rPr>
-              <w:t>29</w:t>
+              <w:t>31</w:t>
             </w:r>
             <w:r>
               <w:rPr>
@@ -6153,7 +6391,7 @@
               <w14:ligatures w14:val="standardContextual"/>
             </w:rPr>
           </w:pPr>
-          <w:hyperlink w:anchor="_Toc138435020" w:history="1">
+          <w:hyperlink w:anchor="_Toc138696771" w:history="1">
             <w:r>
               <w:rPr>
                 <w:rStyle w:val="Hipervnculo"/>
@@ -6213,7 +6451,7 @@
                 <w:sz w:val="22"/>
                 <w:szCs w:val="22"/>
               </w:rPr>
-              <w:instrText xml:space="preserve"> PAGEREF _Toc138435020 \h </w:instrText>
+              <w:instrText xml:space="preserve"> PAGEREF _Toc138696771 \h </w:instrText>
             </w:r>
             <w:r>
               <w:rPr>
@@ -6242,7 +6480,7 @@
                 <w:sz w:val="22"/>
                 <w:szCs w:val="22"/>
               </w:rPr>
-              <w:t>29</w:t>
+              <w:t>31</w:t>
             </w:r>
             <w:r>
               <w:rPr>
@@ -6268,7 +6506,7 @@
               <w14:ligatures w14:val="standardContextual"/>
             </w:rPr>
           </w:pPr>
-          <w:hyperlink w:anchor="_Toc138435021" w:history="1">
+          <w:hyperlink w:anchor="_Toc138696772" w:history="1">
             <w:r>
               <w:rPr>
                 <w:rStyle w:val="Hipervnculo"/>
@@ -6305,7 +6543,7 @@
               <w:rPr>
                 <w:webHidden/>
               </w:rPr>
-              <w:instrText xml:space="preserve"> PAGEREF _Toc138435021 \h </w:instrText>
+              <w:instrText xml:space="preserve"> PAGEREF _Toc138696772 \h </w:instrText>
             </w:r>
             <w:r>
               <w:rPr>
@@ -6322,7 +6560,7 @@
               <w:rPr>
                 <w:webHidden/>
               </w:rPr>
-              <w:t>29</w:t>
+              <w:t>31</w:t>
             </w:r>
             <w:r>
               <w:rPr>
@@ -6678,30 +6916,6 @@
     </w:p>
     <w:p>
       <w:pPr>
-        <w:spacing w:line="276" w:lineRule="auto"/>
-        <w:rPr>
-          <w:rFonts w:ascii="Arial" w:hAnsi="Arial" w:cs="Arial"/>
-          <w:b/>
-          <w:bCs/>
-          <w:sz w:val="28"/>
-          <w:szCs w:val="28"/>
-        </w:rPr>
-      </w:pPr>
-    </w:p>
-    <w:p>
-      <w:pPr>
-        <w:spacing w:line="276" w:lineRule="auto"/>
-        <w:rPr>
-          <w:rFonts w:ascii="Arial" w:hAnsi="Arial" w:cs="Arial"/>
-          <w:b/>
-          <w:bCs/>
-          <w:sz w:val="28"/>
-          <w:szCs w:val="28"/>
-        </w:rPr>
-      </w:pPr>
-    </w:p>
-    <w:p>
-      <w:pPr>
         <w:pStyle w:val="Ttulo1"/>
         <w:spacing w:before="0" w:after="240"/>
         <w:rPr>
@@ -6713,7 +6927,7 @@
           <w:szCs w:val="28"/>
         </w:rPr>
       </w:pPr>
-      <w:bookmarkStart w:id="0" w:name="_Toc138434976"/>
+      <w:bookmarkStart w:id="0" w:name="_Toc138696725"/>
       <w:r>
         <w:rPr>
           <w:rFonts w:ascii="Arial" w:hAnsi="Arial" w:cs="Arial"/>
@@ -6972,7 +7186,7 @@
           <w:szCs w:val="28"/>
         </w:rPr>
       </w:pPr>
-      <w:bookmarkStart w:id="1" w:name="_Toc138434977"/>
+      <w:bookmarkStart w:id="1" w:name="_Toc138696726"/>
       <w:r>
         <w:rPr>
           <w:rFonts w:ascii="Arial" w:hAnsi="Arial" w:cs="Arial"/>
@@ -7282,7 +7496,7 @@
           <w:lang w:val="en-US"/>
         </w:rPr>
       </w:pPr>
-      <w:bookmarkStart w:id="2" w:name="_Toc138434978"/>
+      <w:bookmarkStart w:id="2" w:name="_Toc138696727"/>
       <w:r>
         <w:rPr>
           <w:rFonts w:ascii="Arial" w:hAnsi="Arial" w:cs="Arial"/>
@@ -7562,7 +7776,7 @@
           <w:lang w:val="en-US"/>
         </w:rPr>
       </w:pPr>
-      <w:bookmarkStart w:id="3" w:name="_Toc138434979"/>
+      <w:bookmarkStart w:id="3" w:name="_Toc138696728"/>
       <w:r>
         <w:rPr>
           <w:rFonts w:ascii="Arial" w:hAnsi="Arial" w:cs="Arial"/>
@@ -7934,7 +8148,7 @@
           <w:color w:val="auto"/>
         </w:rPr>
       </w:pPr>
-      <w:bookmarkStart w:id="4" w:name="_Toc138434980"/>
+      <w:bookmarkStart w:id="4" w:name="_Toc138696729"/>
       <w:r>
         <w:rPr>
           <w:rFonts w:ascii="Arial" w:hAnsi="Arial" w:cs="Arial"/>
@@ -8342,7 +8556,7 @@
           <w:szCs w:val="28"/>
         </w:rPr>
       </w:pPr>
-      <w:bookmarkStart w:id="5" w:name="_Toc138434981"/>
+      <w:bookmarkStart w:id="5" w:name="_Toc138696730"/>
       <w:r>
         <w:rPr>
           <w:rFonts w:ascii="Arial" w:hAnsi="Arial" w:cs="Arial"/>
@@ -8440,7 +8654,7 @@
           <w:color w:val="auto"/>
         </w:rPr>
       </w:pPr>
-      <w:bookmarkStart w:id="6" w:name="_Toc138434982"/>
+      <w:bookmarkStart w:id="6" w:name="_Toc138696731"/>
       <w:r>
         <w:rPr>
           <w:rFonts w:ascii="Arial" w:hAnsi="Arial" w:cs="Arial"/>
@@ -8502,7 +8716,7 @@
         <w:ind w:left="0" w:firstLine="0"/>
         <w:jc w:val="both"/>
       </w:pPr>
-      <w:bookmarkStart w:id="7" w:name="_Toc138434983"/>
+      <w:bookmarkStart w:id="7" w:name="_Toc138696732"/>
       <w:r>
         <w:rPr>
           <w:rFonts w:ascii="Arial" w:hAnsi="Arial" w:cs="Arial"/>
@@ -8927,7 +9141,7 @@
           <w:szCs w:val="28"/>
         </w:rPr>
       </w:pPr>
-      <w:bookmarkStart w:id="8" w:name="_Toc138434984"/>
+      <w:bookmarkStart w:id="8" w:name="_Toc138696733"/>
       <w:r>
         <w:rPr>
           <w:rFonts w:ascii="Arial" w:hAnsi="Arial" w:cs="Arial"/>
@@ -9027,7 +9241,7 @@
           <w:color w:val="auto"/>
         </w:rPr>
       </w:pPr>
-      <w:bookmarkStart w:id="9" w:name="_Toc138434985"/>
+      <w:bookmarkStart w:id="9" w:name="_Toc138696734"/>
       <w:r>
         <w:rPr>
           <w:rFonts w:ascii="Arial" w:hAnsi="Arial" w:cs="Arial"/>
@@ -9281,7 +9495,7 @@
           <w:color w:val="auto"/>
         </w:rPr>
       </w:pPr>
-      <w:bookmarkStart w:id="10" w:name="_Toc138434986"/>
+      <w:bookmarkStart w:id="10" w:name="_Toc138696735"/>
       <w:r>
         <w:rPr>
           <w:rFonts w:ascii="Arial" w:hAnsi="Arial" w:cs="Arial"/>
@@ -9642,7 +9856,7 @@
           <w:color w:val="auto"/>
         </w:rPr>
       </w:pPr>
-      <w:bookmarkStart w:id="11" w:name="_Toc138434987"/>
+      <w:bookmarkStart w:id="11" w:name="_Toc138696736"/>
       <w:r>
         <w:rPr>
           <w:rFonts w:ascii="Arial" w:hAnsi="Arial" w:cs="Arial"/>
@@ -9724,7 +9938,7 @@
         <w:ind w:left="0" w:firstLine="0"/>
         <w:jc w:val="both"/>
       </w:pPr>
-      <w:bookmarkStart w:id="12" w:name="_Toc138434988"/>
+      <w:bookmarkStart w:id="12" w:name="_Toc138696737"/>
       <w:r>
         <w:rPr>
           <w:rFonts w:ascii="Arial" w:hAnsi="Arial" w:cs="Arial"/>
@@ -9797,7 +10011,7 @@
           <w:color w:val="auto"/>
         </w:rPr>
       </w:pPr>
-      <w:bookmarkStart w:id="13" w:name="_Toc138434989"/>
+      <w:bookmarkStart w:id="13" w:name="_Toc138696738"/>
       <w:r>
         <w:rPr>
           <w:rFonts w:ascii="Arial" w:hAnsi="Arial" w:cs="Arial"/>
@@ -10121,7 +10335,7 @@
           <w:color w:val="auto"/>
         </w:rPr>
       </w:pPr>
-      <w:bookmarkStart w:id="14" w:name="_Toc138434990"/>
+      <w:bookmarkStart w:id="14" w:name="_Toc138696739"/>
       <w:r>
         <w:rPr>
           <w:rFonts w:ascii="Arial" w:hAnsi="Arial" w:cs="Arial"/>
@@ -10692,7 +10906,7 @@
           <w:color w:val="auto"/>
         </w:rPr>
       </w:pPr>
-      <w:bookmarkStart w:id="15" w:name="_Toc138434991"/>
+      <w:bookmarkStart w:id="15" w:name="_Toc138696740"/>
       <w:r>
         <w:rPr>
           <w:rFonts w:ascii="Arial" w:hAnsi="Arial" w:cs="Arial"/>
@@ -10919,7 +11133,7 @@
           <w:szCs w:val="22"/>
         </w:rPr>
       </w:pPr>
-      <w:bookmarkStart w:id="16" w:name="_Toc138434992"/>
+      <w:bookmarkStart w:id="16" w:name="_Toc138696741"/>
       <w:r>
         <w:rPr>
           <w:rFonts w:ascii="Arial" w:hAnsi="Arial" w:cs="Arial"/>
@@ -11214,7 +11428,7 @@
           <w:color w:val="auto"/>
         </w:rPr>
       </w:pPr>
-      <w:bookmarkStart w:id="17" w:name="_Toc138434993"/>
+      <w:bookmarkStart w:id="17" w:name="_Toc138696742"/>
       <w:r>
         <w:rPr>
           <w:rFonts w:ascii="Arial" w:hAnsi="Arial" w:cs="Arial"/>
@@ -11498,7 +11712,7 @@
           <w:color w:val="auto"/>
         </w:rPr>
       </w:pPr>
-      <w:bookmarkStart w:id="18" w:name="_Toc138434994"/>
+      <w:bookmarkStart w:id="18" w:name="_Toc138696743"/>
       <w:r>
         <w:rPr>
           <w:rFonts w:ascii="Arial" w:hAnsi="Arial" w:cs="Arial"/>
@@ -11572,7 +11786,7 @@
           <w:szCs w:val="28"/>
         </w:rPr>
       </w:pPr>
-      <w:bookmarkStart w:id="19" w:name="_Toc138434995"/>
+      <w:bookmarkStart w:id="19" w:name="_Toc138696744"/>
       <w:r>
         <w:rPr>
           <w:rFonts w:ascii="Arial" w:hAnsi="Arial" w:cs="Arial"/>
@@ -11656,7 +11870,7 @@
           <w:color w:val="auto"/>
         </w:rPr>
       </w:pPr>
-      <w:bookmarkStart w:id="20" w:name="_Toc138434996"/>
+      <w:bookmarkStart w:id="20" w:name="_Toc138696745"/>
       <w:r>
         <w:rPr>
           <w:rFonts w:ascii="Arial" w:hAnsi="Arial" w:cs="Arial"/>
@@ -11934,7 +12148,7 @@
           <w:color w:val="auto"/>
         </w:rPr>
       </w:pPr>
-      <w:bookmarkStart w:id="21" w:name="_Toc138434997"/>
+      <w:bookmarkStart w:id="21" w:name="_Toc138696746"/>
       <w:r>
         <w:rPr>
           <w:rFonts w:ascii="Arial" w:hAnsi="Arial" w:cs="Arial"/>
@@ -12907,7 +13121,7 @@
           <w:color w:val="auto"/>
         </w:rPr>
       </w:pPr>
-      <w:bookmarkStart w:id="22" w:name="_Toc138434998"/>
+      <w:bookmarkStart w:id="22" w:name="_Toc138696747"/>
       <w:r>
         <w:rPr>
           <w:rFonts w:ascii="Arial" w:hAnsi="Arial" w:cs="Arial"/>
@@ -13173,7 +13387,25 @@
                 <w:sz w:val="22"/>
                 <w:szCs w:val="22"/>
               </w:rPr>
-              <w:t>El servicio deberá poder se utilizado desde otras aplicaciones que lo necesiten.</w:t>
+              <w:t xml:space="preserve">El servicio deberá poder </w:t>
+            </w:r>
+            <w:proofErr w:type="spellStart"/>
+            <w:r>
+              <w:rPr>
+                <w:rFonts w:ascii="Arial" w:eastAsiaTheme="majorEastAsia" w:hAnsi="Arial" w:cs="Arial"/>
+                <w:sz w:val="22"/>
+                <w:szCs w:val="22"/>
+              </w:rPr>
+              <w:t>se</w:t>
+            </w:r>
+            <w:proofErr w:type="spellEnd"/>
+            <w:r>
+              <w:rPr>
+                <w:rFonts w:ascii="Arial" w:eastAsiaTheme="majorEastAsia" w:hAnsi="Arial" w:cs="Arial"/>
+                <w:sz w:val="22"/>
+                <w:szCs w:val="22"/>
+              </w:rPr>
+              <w:t xml:space="preserve"> utilizado desde otras aplicaciones que lo necesiten.</w:t>
             </w:r>
           </w:p>
         </w:tc>
@@ -13482,7 +13714,7 @@
           <w:szCs w:val="28"/>
         </w:rPr>
       </w:pPr>
-      <w:bookmarkStart w:id="23" w:name="_Toc138434999"/>
+      <w:bookmarkStart w:id="23" w:name="_Toc138696748"/>
       <w:r>
         <w:rPr>
           <w:rFonts w:ascii="Arial" w:hAnsi="Arial" w:cs="Arial"/>
@@ -13558,7 +13790,7 @@
           <w:color w:val="auto"/>
         </w:rPr>
       </w:pPr>
-      <w:bookmarkStart w:id="24" w:name="_Toc138435000"/>
+      <w:bookmarkStart w:id="24" w:name="_Toc138696749"/>
       <w:r>
         <w:rPr>
           <w:rFonts w:ascii="Arial" w:hAnsi="Arial" w:cs="Arial"/>
@@ -13962,7 +14194,7 @@
           <w:color w:val="auto"/>
         </w:rPr>
       </w:pPr>
-      <w:bookmarkStart w:id="25" w:name="_Toc138435001"/>
+      <w:bookmarkStart w:id="25" w:name="_Toc138696750"/>
       <w:r>
         <w:rPr>
           <w:rFonts w:ascii="Arial" w:hAnsi="Arial" w:cs="Arial"/>
@@ -14877,7 +15109,7 @@
           <w:szCs w:val="28"/>
         </w:rPr>
       </w:pPr>
-      <w:bookmarkStart w:id="26" w:name="_Toc138435002"/>
+      <w:bookmarkStart w:id="26" w:name="_Toc138696751"/>
       <w:r>
         <w:rPr>
           <w:rFonts w:ascii="Arial" w:hAnsi="Arial" w:cs="Arial"/>
@@ -15194,7 +15426,7 @@
           <w:color w:val="auto"/>
         </w:rPr>
       </w:pPr>
-      <w:bookmarkStart w:id="27" w:name="_Toc138435003"/>
+      <w:bookmarkStart w:id="27" w:name="_Toc138696752"/>
       <w:r>
         <w:rPr>
           <w:rFonts w:ascii="Arial" w:hAnsi="Arial" w:cs="Arial"/>
@@ -15305,7 +15537,7 @@
           <w:szCs w:val="22"/>
         </w:rPr>
       </w:pPr>
-      <w:bookmarkStart w:id="28" w:name="_Toc138435004"/>
+      <w:bookmarkStart w:id="28" w:name="_Toc138696753"/>
       <w:r>
         <w:rPr>
           <w:rFonts w:ascii="Arial" w:hAnsi="Arial" w:cs="Arial"/>
@@ -15736,7 +15968,7 @@
           <w:szCs w:val="22"/>
         </w:rPr>
       </w:pPr>
-      <w:bookmarkStart w:id="29" w:name="_Toc138435005"/>
+      <w:bookmarkStart w:id="29" w:name="_Toc138696754"/>
       <w:r>
         <w:rPr>
           <w:rFonts w:ascii="Arial" w:hAnsi="Arial" w:cs="Arial"/>
@@ -16199,7 +16431,7 @@
           <w:szCs w:val="22"/>
         </w:rPr>
       </w:pPr>
-      <w:bookmarkStart w:id="30" w:name="_Toc138435006"/>
+      <w:bookmarkStart w:id="30" w:name="_Toc138696755"/>
       <w:r>
         <w:rPr>
           <w:rFonts w:ascii="Arial" w:hAnsi="Arial" w:cs="Arial"/>
@@ -16565,7 +16797,7 @@
           <w:szCs w:val="22"/>
         </w:rPr>
       </w:pPr>
-      <w:bookmarkStart w:id="31" w:name="_Toc138435007"/>
+      <w:bookmarkStart w:id="31" w:name="_Toc138696756"/>
       <w:r>
         <w:rPr>
           <w:rFonts w:ascii="Arial" w:hAnsi="Arial" w:cs="Arial"/>
@@ -16943,7 +17175,7 @@
           <w:color w:val="auto"/>
         </w:rPr>
       </w:pPr>
-      <w:bookmarkStart w:id="32" w:name="_Toc138435008"/>
+      <w:bookmarkStart w:id="32" w:name="_Toc138696757"/>
       <w:r>
         <w:rPr>
           <w:rFonts w:ascii="Arial" w:hAnsi="Arial" w:cs="Arial"/>
@@ -18813,7 +19045,7 @@
           <w:color w:val="auto"/>
         </w:rPr>
       </w:pPr>
-      <w:bookmarkStart w:id="33" w:name="_Toc138435009"/>
+      <w:bookmarkStart w:id="33" w:name="_Toc138696758"/>
       <w:r>
         <w:rPr>
           <w:rFonts w:ascii="Arial" w:hAnsi="Arial" w:cs="Arial"/>
@@ -20339,7 +20571,7 @@
           <w:color w:val="auto"/>
         </w:rPr>
       </w:pPr>
-      <w:bookmarkStart w:id="34" w:name="_Toc138435010"/>
+      <w:bookmarkStart w:id="34" w:name="_Toc138696759"/>
       <w:r>
         <w:rPr>
           <w:rFonts w:ascii="Arial" w:hAnsi="Arial" w:cs="Arial"/>
@@ -21553,7 +21785,7 @@
           <w:szCs w:val="28"/>
         </w:rPr>
       </w:pPr>
-      <w:bookmarkStart w:id="35" w:name="_Toc138435011"/>
+      <w:bookmarkStart w:id="35" w:name="_Toc138696760"/>
       <w:r>
         <w:rPr>
           <w:rFonts w:ascii="Arial" w:hAnsi="Arial" w:cs="Arial"/>
@@ -21647,7 +21879,7 @@
           <w:szCs w:val="28"/>
         </w:rPr>
       </w:pPr>
-      <w:bookmarkStart w:id="36" w:name="_Toc138435012"/>
+      <w:bookmarkStart w:id="36" w:name="_Toc138696761"/>
       <w:r>
         <w:rPr>
           <w:rFonts w:ascii="Arial" w:hAnsi="Arial" w:cs="Arial"/>
@@ -22014,7 +22246,7 @@
           <w:color w:val="auto"/>
         </w:rPr>
       </w:pPr>
-      <w:bookmarkStart w:id="37" w:name="_Toc138435013"/>
+      <w:bookmarkStart w:id="37" w:name="_Toc138696762"/>
       <w:r>
         <w:rPr>
           <w:rFonts w:ascii="Arial" w:hAnsi="Arial" w:cs="Arial"/>
@@ -22120,7 +22352,7 @@
           <w:szCs w:val="28"/>
         </w:rPr>
       </w:pPr>
-      <w:bookmarkStart w:id="38" w:name="_Toc138435014"/>
+      <w:bookmarkStart w:id="38" w:name="_Toc138696763"/>
       <w:r>
         <w:rPr>
           <w:rFonts w:ascii="Arial" w:hAnsi="Arial" w:cs="Arial"/>
@@ -22196,7 +22428,7 @@
           <w:color w:val="auto"/>
         </w:rPr>
       </w:pPr>
-      <w:bookmarkStart w:id="39" w:name="_Toc138435015"/>
+      <w:bookmarkStart w:id="39" w:name="_Toc138696764"/>
       <w:r>
         <w:rPr>
           <w:rFonts w:ascii="Arial" w:hAnsi="Arial" w:cs="Arial"/>
@@ -22505,9 +22737,9 @@
         </w:rPr>
         <w:lastRenderedPageBreak/>
         <w:drawing>
-          <wp:inline distT="0" distB="0" distL="0" distR="0" wp14:anchorId="0017A70F" wp14:editId="318473D7">
-            <wp:extent cx="4442460" cy="2494443"/>
-            <wp:effectExtent l="0" t="0" r="0" b="1270"/>
+          <wp:inline distT="0" distB="0" distL="0" distR="0" wp14:anchorId="0017A70F" wp14:editId="44FB040A">
+            <wp:extent cx="3832860" cy="2152153"/>
+            <wp:effectExtent l="0" t="0" r="0" b="635"/>
             <wp:docPr id="72220551" name="Imagen 1" descr="Diagrama&#10;&#10;Descripción generada automáticamente"/>
             <wp:cNvGraphicFramePr>
               <a:graphicFrameLocks xmlns:a="http://schemas.openxmlformats.org/drawingml/2006/main" noChangeAspect="1"/>
@@ -22528,7 +22760,7 @@
                   <pic:spPr>
                     <a:xfrm>
                       <a:off x="0" y="0"/>
-                      <a:ext cx="4446991" cy="2496987"/>
+                      <a:ext cx="3852518" cy="2163191"/>
                     </a:xfrm>
                     <a:prstGeom prst="rect">
                       <a:avLst/>
@@ -22666,9 +22898,9 @@
           <w:noProof/>
         </w:rPr>
         <w:drawing>
-          <wp:inline distT="0" distB="0" distL="0" distR="0" wp14:anchorId="2414B542" wp14:editId="4A25A37C">
-            <wp:extent cx="1745094" cy="2087880"/>
-            <wp:effectExtent l="0" t="0" r="7620" b="7620"/>
+          <wp:inline distT="0" distB="0" distL="0" distR="0" wp14:anchorId="2414B542" wp14:editId="7E53249D">
+            <wp:extent cx="1547656" cy="1851660"/>
+            <wp:effectExtent l="0" t="0" r="0" b="0"/>
             <wp:docPr id="1563270474" name="Imagen 1" descr="Texto&#10;&#10;Descripción generada automáticamente"/>
             <wp:cNvGraphicFramePr>
               <a:graphicFrameLocks xmlns:a="http://schemas.openxmlformats.org/drawingml/2006/main" noChangeAspect="1"/>
@@ -22689,7 +22921,7 @@
                   <pic:spPr>
                     <a:xfrm>
                       <a:off x="0" y="0"/>
-                      <a:ext cx="1748019" cy="2091380"/>
+                      <a:ext cx="1554384" cy="1859709"/>
                     </a:xfrm>
                     <a:prstGeom prst="rect">
                       <a:avLst/>
@@ -22836,7 +23068,7 @@
           <w:color w:val="auto"/>
         </w:rPr>
       </w:pPr>
-      <w:bookmarkStart w:id="40" w:name="_Toc138435016"/>
+      <w:bookmarkStart w:id="40" w:name="_Toc138696765"/>
       <w:r>
         <w:rPr>
           <w:rFonts w:ascii="Arial" w:hAnsi="Arial" w:cs="Arial"/>
@@ -22977,6 +23209,14 @@
                 <w:szCs w:val="22"/>
               </w:rPr>
             </w:pPr>
+            <w:r>
+              <w:rPr>
+                <w:rFonts w:ascii="Arial" w:eastAsiaTheme="majorEastAsia" w:hAnsi="Arial" w:cs="Arial"/>
+                <w:sz w:val="22"/>
+                <w:szCs w:val="22"/>
+              </w:rPr>
+              <w:t>La aplicación dispondrá de menú lateral de navegación.</w:t>
+            </w:r>
           </w:p>
         </w:tc>
       </w:tr>
@@ -23019,6 +23259,14 @@
                 <w:szCs w:val="22"/>
               </w:rPr>
             </w:pPr>
+            <w:r>
+              <w:rPr>
+                <w:rFonts w:ascii="Arial" w:eastAsiaTheme="majorEastAsia" w:hAnsi="Arial" w:cs="Arial"/>
+                <w:sz w:val="22"/>
+                <w:szCs w:val="22"/>
+              </w:rPr>
+              <w:t>La aplicación dispondrá de una sección de buscador.</w:t>
+            </w:r>
           </w:p>
         </w:tc>
       </w:tr>
@@ -23061,6 +23309,22 @@
                 <w:szCs w:val="22"/>
               </w:rPr>
             </w:pPr>
+            <w:r>
+              <w:rPr>
+                <w:rFonts w:ascii="Arial" w:eastAsiaTheme="majorEastAsia" w:hAnsi="Arial" w:cs="Arial"/>
+                <w:sz w:val="22"/>
+                <w:szCs w:val="22"/>
+              </w:rPr>
+              <w:t>La aplicación dispondrá de una sección de</w:t>
+            </w:r>
+            <w:r>
+              <w:rPr>
+                <w:rFonts w:ascii="Arial" w:eastAsiaTheme="majorEastAsia" w:hAnsi="Arial" w:cs="Arial"/>
+                <w:sz w:val="22"/>
+                <w:szCs w:val="22"/>
+              </w:rPr>
+              <w:t xml:space="preserve"> escanear.</w:t>
+            </w:r>
           </w:p>
         </w:tc>
       </w:tr>
@@ -23103,6 +23367,22 @@
                 <w:szCs w:val="22"/>
               </w:rPr>
             </w:pPr>
+            <w:r>
+              <w:rPr>
+                <w:rFonts w:ascii="Arial" w:eastAsiaTheme="majorEastAsia" w:hAnsi="Arial" w:cs="Arial"/>
+                <w:sz w:val="22"/>
+                <w:szCs w:val="22"/>
+              </w:rPr>
+              <w:t>La aplicación dispondrá de una sección de</w:t>
+            </w:r>
+            <w:r>
+              <w:rPr>
+                <w:rFonts w:ascii="Arial" w:eastAsiaTheme="majorEastAsia" w:hAnsi="Arial" w:cs="Arial"/>
+                <w:sz w:val="22"/>
+                <w:szCs w:val="22"/>
+              </w:rPr>
+              <w:t xml:space="preserve"> favoritos.</w:t>
+            </w:r>
           </w:p>
         </w:tc>
       </w:tr>
@@ -23145,6 +23425,22 @@
                 <w:szCs w:val="22"/>
               </w:rPr>
             </w:pPr>
+            <w:r>
+              <w:rPr>
+                <w:rFonts w:ascii="Arial" w:eastAsiaTheme="majorEastAsia" w:hAnsi="Arial" w:cs="Arial"/>
+                <w:sz w:val="22"/>
+                <w:szCs w:val="22"/>
+              </w:rPr>
+              <w:t>La aplicación dispondrá de una sección de</w:t>
+            </w:r>
+            <w:r>
+              <w:rPr>
+                <w:rFonts w:ascii="Arial" w:eastAsiaTheme="majorEastAsia" w:hAnsi="Arial" w:cs="Arial"/>
+                <w:sz w:val="22"/>
+                <w:szCs w:val="22"/>
+              </w:rPr>
+              <w:t xml:space="preserve"> compartir.</w:t>
+            </w:r>
           </w:p>
         </w:tc>
       </w:tr>
@@ -23187,6 +23483,14 @@
                 <w:szCs w:val="22"/>
               </w:rPr>
             </w:pPr>
+            <w:r>
+              <w:rPr>
+                <w:rFonts w:ascii="Arial" w:eastAsiaTheme="majorEastAsia" w:hAnsi="Arial" w:cs="Arial"/>
+                <w:sz w:val="22"/>
+                <w:szCs w:val="22"/>
+              </w:rPr>
+              <w:t>La sección de buscador se abrirá por defecto al abrir la aplicación.</w:t>
+            </w:r>
           </w:p>
         </w:tc>
       </w:tr>
@@ -23211,7 +23515,6 @@
                 <w:sz w:val="22"/>
                 <w:szCs w:val="22"/>
               </w:rPr>
-              <w:lastRenderedPageBreak/>
               <w:t>RF7</w:t>
             </w:r>
           </w:p>
@@ -23230,6 +23533,14 @@
                 <w:szCs w:val="22"/>
               </w:rPr>
             </w:pPr>
+            <w:r>
+              <w:rPr>
+                <w:rFonts w:ascii="Arial" w:eastAsiaTheme="majorEastAsia" w:hAnsi="Arial" w:cs="Arial"/>
+                <w:sz w:val="22"/>
+                <w:szCs w:val="22"/>
+              </w:rPr>
+              <w:t>La sección de buscador mostrará una lista con todos los dispositivos ordenados por orden alfabético al abrirse.</w:t>
+            </w:r>
           </w:p>
         </w:tc>
       </w:tr>
@@ -23254,6 +23565,7 @@
                 <w:sz w:val="22"/>
                 <w:szCs w:val="22"/>
               </w:rPr>
+              <w:lastRenderedPageBreak/>
               <w:t>RF8</w:t>
             </w:r>
           </w:p>
@@ -23272,6 +23584,14 @@
                 <w:szCs w:val="22"/>
               </w:rPr>
             </w:pPr>
+            <w:r>
+              <w:rPr>
+                <w:rFonts w:ascii="Arial" w:eastAsiaTheme="majorEastAsia" w:hAnsi="Arial" w:cs="Arial"/>
+                <w:sz w:val="22"/>
+                <w:szCs w:val="22"/>
+              </w:rPr>
+              <w:t>La sección de buscador dispondrá de un botón de filtros donde establecer la categoría, la seguridad y sostenibilidad mínimas y la forma de ordenar la lista de dispositivos.</w:t>
+            </w:r>
           </w:p>
         </w:tc>
       </w:tr>
@@ -23314,6 +23634,22 @@
                 <w:szCs w:val="22"/>
               </w:rPr>
             </w:pPr>
+            <w:r>
+              <w:rPr>
+                <w:rFonts w:ascii="Arial" w:eastAsiaTheme="majorEastAsia" w:hAnsi="Arial" w:cs="Arial"/>
+                <w:sz w:val="22"/>
+                <w:szCs w:val="22"/>
+              </w:rPr>
+              <w:t>La sección de buscador dispondrá de un buscador de texto que filtrará los resultados en función al texto coincidente con el nombre o la marca de los dispositivos</w:t>
+            </w:r>
+            <w:r>
+              <w:rPr>
+                <w:rFonts w:ascii="Arial" w:eastAsiaTheme="majorEastAsia" w:hAnsi="Arial" w:cs="Arial"/>
+                <w:sz w:val="22"/>
+                <w:szCs w:val="22"/>
+              </w:rPr>
+              <w:t>.</w:t>
+            </w:r>
           </w:p>
         </w:tc>
       </w:tr>
@@ -23356,6 +23692,14 @@
                 <w:szCs w:val="22"/>
               </w:rPr>
             </w:pPr>
+            <w:r>
+              <w:rPr>
+                <w:rFonts w:ascii="Arial" w:eastAsiaTheme="majorEastAsia" w:hAnsi="Arial" w:cs="Arial"/>
+                <w:sz w:val="22"/>
+                <w:szCs w:val="22"/>
+              </w:rPr>
+              <w:t>La lista resumen de dispositivos mostrará la imagen, nombre, marca, seguridad y sostenibilidad del dispositivo.</w:t>
+            </w:r>
           </w:p>
         </w:tc>
       </w:tr>
@@ -23398,6 +23742,14 @@
                 <w:szCs w:val="22"/>
               </w:rPr>
             </w:pPr>
+            <w:r>
+              <w:rPr>
+                <w:rFonts w:ascii="Arial" w:eastAsiaTheme="majorEastAsia" w:hAnsi="Arial" w:cs="Arial"/>
+                <w:sz w:val="22"/>
+                <w:szCs w:val="22"/>
+              </w:rPr>
+              <w:t>Se abrirá una vista detalle del dispositivo al pinchar sobre este.</w:t>
+            </w:r>
           </w:p>
         </w:tc>
       </w:tr>
@@ -23440,6 +23792,14 @@
                 <w:szCs w:val="22"/>
               </w:rPr>
             </w:pPr>
+            <w:r>
+              <w:rPr>
+                <w:rFonts w:ascii="Arial" w:eastAsiaTheme="majorEastAsia" w:hAnsi="Arial" w:cs="Arial"/>
+                <w:sz w:val="22"/>
+                <w:szCs w:val="22"/>
+              </w:rPr>
+              <w:t>La vista en detalle de un dispositivo tendrá un botón en forma de estrella donde añadir o eliminar un dispositivo de favoritos.</w:t>
+            </w:r>
           </w:p>
         </w:tc>
       </w:tr>
@@ -23482,6 +23842,14 @@
                 <w:szCs w:val="22"/>
               </w:rPr>
             </w:pPr>
+            <w:r>
+              <w:rPr>
+                <w:rFonts w:ascii="Arial" w:eastAsiaTheme="majorEastAsia" w:hAnsi="Arial" w:cs="Arial"/>
+                <w:sz w:val="22"/>
+                <w:szCs w:val="22"/>
+              </w:rPr>
+              <w:t>La vista en detalle de un dispositivo mostrará imagen, nombre, marca, categoría, precio, puntuación de seguridad, puntuación de sostenibilidad, descripción, lista con las características de seguridad positivas y negativas y lista con las características de sostenibilidad positivas y negativas del dispositivo.</w:t>
+            </w:r>
           </w:p>
         </w:tc>
       </w:tr>
@@ -23524,6 +23892,14 @@
                 <w:szCs w:val="22"/>
               </w:rPr>
             </w:pPr>
+            <w:r>
+              <w:rPr>
+                <w:rFonts w:ascii="Arial" w:eastAsiaTheme="majorEastAsia" w:hAnsi="Arial" w:cs="Arial"/>
+                <w:sz w:val="22"/>
+                <w:szCs w:val="22"/>
+              </w:rPr>
+              <w:t>La sección de escáner permitirá escanear códigos de barras y abrir la vista en detalle del dispositivo en cuestión.</w:t>
+            </w:r>
           </w:p>
         </w:tc>
       </w:tr>
@@ -23566,6 +23942,114 @@
                 <w:szCs w:val="22"/>
               </w:rPr>
             </w:pPr>
+            <w:r>
+              <w:rPr>
+                <w:rFonts w:ascii="Arial" w:eastAsiaTheme="majorEastAsia" w:hAnsi="Arial" w:cs="Arial"/>
+                <w:sz w:val="22"/>
+                <w:szCs w:val="22"/>
+              </w:rPr>
+              <w:t>La sección de favoritos mostrará una lista resumen con los dispositivos que se hayan añadido a favoritos.</w:t>
+            </w:r>
+          </w:p>
+        </w:tc>
+      </w:tr>
+      <w:tr>
+        <w:tc>
+          <w:tcPr>
+            <w:tcW w:w="754" w:type="dxa"/>
+          </w:tcPr>
+          <w:p>
+            <w:pPr>
+              <w:spacing w:line="276" w:lineRule="auto"/>
+              <w:jc w:val="both"/>
+              <w:rPr>
+                <w:rFonts w:ascii="Arial" w:eastAsiaTheme="majorEastAsia" w:hAnsi="Arial" w:cs="Arial"/>
+                <w:sz w:val="22"/>
+                <w:szCs w:val="22"/>
+              </w:rPr>
+            </w:pPr>
+            <w:r>
+              <w:rPr>
+                <w:rFonts w:ascii="Arial" w:eastAsiaTheme="majorEastAsia" w:hAnsi="Arial" w:cs="Arial"/>
+                <w:sz w:val="22"/>
+                <w:szCs w:val="22"/>
+              </w:rPr>
+              <w:t>RF16</w:t>
+            </w:r>
+          </w:p>
+        </w:tc>
+        <w:tc>
+          <w:tcPr>
+            <w:tcW w:w="7740" w:type="dxa"/>
+          </w:tcPr>
+          <w:p>
+            <w:pPr>
+              <w:spacing w:line="276" w:lineRule="auto"/>
+              <w:jc w:val="both"/>
+              <w:rPr>
+                <w:rFonts w:ascii="Arial" w:eastAsiaTheme="majorEastAsia" w:hAnsi="Arial" w:cs="Arial"/>
+                <w:sz w:val="22"/>
+                <w:szCs w:val="22"/>
+              </w:rPr>
+            </w:pPr>
+            <w:r>
+              <w:rPr>
+                <w:rFonts w:ascii="Arial" w:eastAsiaTheme="majorEastAsia" w:hAnsi="Arial" w:cs="Arial"/>
+                <w:sz w:val="22"/>
+                <w:szCs w:val="22"/>
+              </w:rPr>
+              <w:t xml:space="preserve">La sección de compartir tendrá un botón desde donde compartir, mediante diferentes medios, un mensaje para invitar al uso de la aplicación. </w:t>
+            </w:r>
+          </w:p>
+        </w:tc>
+      </w:tr>
+      <w:tr>
+        <w:tc>
+          <w:tcPr>
+            <w:tcW w:w="754" w:type="dxa"/>
+          </w:tcPr>
+          <w:p>
+            <w:pPr>
+              <w:spacing w:line="276" w:lineRule="auto"/>
+              <w:jc w:val="both"/>
+              <w:rPr>
+                <w:rFonts w:ascii="Arial" w:eastAsiaTheme="majorEastAsia" w:hAnsi="Arial" w:cs="Arial"/>
+                <w:sz w:val="22"/>
+                <w:szCs w:val="22"/>
+              </w:rPr>
+            </w:pPr>
+            <w:r>
+              <w:rPr>
+                <w:rFonts w:ascii="Arial" w:eastAsiaTheme="majorEastAsia" w:hAnsi="Arial" w:cs="Arial"/>
+                <w:sz w:val="22"/>
+                <w:szCs w:val="22"/>
+              </w:rPr>
+              <w:t>RF17</w:t>
+            </w:r>
+          </w:p>
+        </w:tc>
+        <w:tc>
+          <w:tcPr>
+            <w:tcW w:w="7740" w:type="dxa"/>
+          </w:tcPr>
+          <w:p>
+            <w:pPr>
+              <w:spacing w:line="276" w:lineRule="auto"/>
+              <w:jc w:val="both"/>
+              <w:rPr>
+                <w:rFonts w:ascii="Arial" w:eastAsiaTheme="majorEastAsia" w:hAnsi="Arial" w:cs="Arial"/>
+                <w:sz w:val="22"/>
+                <w:szCs w:val="22"/>
+              </w:rPr>
+            </w:pPr>
+            <w:r>
+              <w:rPr>
+                <w:rFonts w:ascii="Arial" w:eastAsiaTheme="majorEastAsia" w:hAnsi="Arial" w:cs="Arial"/>
+                <w:sz w:val="22"/>
+                <w:szCs w:val="22"/>
+              </w:rPr>
+              <w:t>En la sección superior del menú lateral, se mostrará el logo y nombre de la aplicación, así como el nombre del desarrollador.</w:t>
+            </w:r>
           </w:p>
         </w:tc>
       </w:tr>
@@ -23664,7 +24148,7 @@
           <w:color w:val="auto"/>
         </w:rPr>
       </w:pPr>
-      <w:bookmarkStart w:id="41" w:name="_Toc138435017"/>
+      <w:bookmarkStart w:id="41" w:name="_Toc138696766"/>
       <w:r>
         <w:rPr>
           <w:rFonts w:ascii="Arial" w:hAnsi="Arial" w:cs="Arial"/>
@@ -23712,8 +24196,8 @@
       </w:tblPr>
       <w:tblGrid>
         <w:gridCol w:w="791"/>
-        <w:gridCol w:w="1635"/>
-        <w:gridCol w:w="6068"/>
+        <w:gridCol w:w="1672"/>
+        <w:gridCol w:w="6031"/>
       </w:tblGrid>
       <w:tr>
         <w:tc>
@@ -23818,6 +24302,14 @@
                 <w:szCs w:val="22"/>
               </w:rPr>
             </w:pPr>
+            <w:r>
+              <w:rPr>
+                <w:rFonts w:ascii="Arial" w:eastAsiaTheme="majorEastAsia" w:hAnsi="Arial" w:cs="Arial"/>
+                <w:sz w:val="22"/>
+                <w:szCs w:val="22"/>
+              </w:rPr>
+              <w:t>Portabilidad</w:t>
+            </w:r>
           </w:p>
         </w:tc>
         <w:tc>
@@ -23832,6 +24324,46 @@
                 <w:szCs w:val="22"/>
               </w:rPr>
             </w:pPr>
+            <w:r>
+              <w:rPr>
+                <w:rFonts w:ascii="Arial" w:eastAsiaTheme="majorEastAsia" w:hAnsi="Arial" w:cs="Arial"/>
+                <w:sz w:val="22"/>
+                <w:szCs w:val="22"/>
+              </w:rPr>
+              <w:t>La aplicación podrá utilizarse en cualquier dispositivo Android con una versión superior a la API 28</w:t>
+            </w:r>
+            <w:r>
+              <w:rPr>
+                <w:rFonts w:ascii="Arial" w:eastAsiaTheme="majorEastAsia" w:hAnsi="Arial" w:cs="Arial"/>
+                <w:sz w:val="22"/>
+                <w:szCs w:val="22"/>
+              </w:rPr>
+              <w:t xml:space="preserve"> (Android</w:t>
+            </w:r>
+            <w:r>
+              <w:rPr>
+                <w:rFonts w:ascii="Arial" w:eastAsiaTheme="majorEastAsia" w:hAnsi="Arial" w:cs="Arial"/>
+                <w:sz w:val="22"/>
+                <w:szCs w:val="22"/>
+              </w:rPr>
+              <w:t xml:space="preserve"> Pie</w:t>
+            </w:r>
+            <w:r>
+              <w:rPr>
+                <w:rFonts w:ascii="Arial" w:eastAsiaTheme="majorEastAsia" w:hAnsi="Arial" w:cs="Arial"/>
+                <w:sz w:val="22"/>
+                <w:szCs w:val="22"/>
+              </w:rPr>
+              <w:t xml:space="preserve"> 9.0)</w:t>
+            </w:r>
+            <w:r>
+              <w:rPr>
+                <w:rFonts w:ascii="Arial" w:eastAsiaTheme="majorEastAsia" w:hAnsi="Arial" w:cs="Arial"/>
+                <w:sz w:val="22"/>
+                <w:szCs w:val="22"/>
+              </w:rPr>
+              <w:t>.</w:t>
+            </w:r>
           </w:p>
         </w:tc>
       </w:tr>
@@ -23870,6 +24402,14 @@
                 <w:szCs w:val="22"/>
               </w:rPr>
             </w:pPr>
+            <w:r>
+              <w:rPr>
+                <w:rFonts w:ascii="Arial" w:eastAsiaTheme="majorEastAsia" w:hAnsi="Arial" w:cs="Arial"/>
+                <w:sz w:val="22"/>
+                <w:szCs w:val="22"/>
+              </w:rPr>
+              <w:t>Portabilidad</w:t>
+            </w:r>
           </w:p>
         </w:tc>
         <w:tc>
@@ -23884,6 +24424,14 @@
                 <w:szCs w:val="22"/>
               </w:rPr>
             </w:pPr>
+            <w:r>
+              <w:rPr>
+                <w:rFonts w:ascii="Arial" w:eastAsiaTheme="majorEastAsia" w:hAnsi="Arial" w:cs="Arial"/>
+                <w:sz w:val="22"/>
+                <w:szCs w:val="22"/>
+              </w:rPr>
+              <w:t>La aplicación dispondrá de un instalador apk de manera que su instalación sea sencilla.</w:t>
+            </w:r>
           </w:p>
         </w:tc>
       </w:tr>
@@ -23922,6 +24470,14 @@
                 <w:szCs w:val="22"/>
               </w:rPr>
             </w:pPr>
+            <w:r>
+              <w:rPr>
+                <w:rFonts w:ascii="Arial" w:eastAsiaTheme="majorEastAsia" w:hAnsi="Arial" w:cs="Arial"/>
+                <w:sz w:val="22"/>
+                <w:szCs w:val="22"/>
+              </w:rPr>
+              <w:t>Mantenibilidad</w:t>
+            </w:r>
           </w:p>
         </w:tc>
         <w:tc>
@@ -23936,6 +24492,14 @@
                 <w:szCs w:val="22"/>
               </w:rPr>
             </w:pPr>
+            <w:r>
+              <w:rPr>
+                <w:rFonts w:ascii="Arial" w:eastAsiaTheme="majorEastAsia" w:hAnsi="Arial" w:cs="Arial"/>
+                <w:sz w:val="22"/>
+                <w:szCs w:val="22"/>
+              </w:rPr>
+              <w:t>La aplicación estará modularizada de manera que cambios en una sección principal no afecten a otra.</w:t>
+            </w:r>
           </w:p>
         </w:tc>
       </w:tr>
@@ -23974,6 +24538,14 @@
                 <w:szCs w:val="22"/>
               </w:rPr>
             </w:pPr>
+            <w:r>
+              <w:rPr>
+                <w:rFonts w:ascii="Arial" w:eastAsiaTheme="majorEastAsia" w:hAnsi="Arial" w:cs="Arial"/>
+                <w:sz w:val="22"/>
+                <w:szCs w:val="22"/>
+              </w:rPr>
+              <w:t>Fiabilidad</w:t>
+            </w:r>
           </w:p>
         </w:tc>
         <w:tc>
@@ -23988,6 +24560,14 @@
                 <w:szCs w:val="22"/>
               </w:rPr>
             </w:pPr>
+            <w:r>
+              <w:rPr>
+                <w:rFonts w:ascii="Arial" w:eastAsiaTheme="majorEastAsia" w:hAnsi="Arial" w:cs="Arial"/>
+                <w:sz w:val="22"/>
+                <w:szCs w:val="22"/>
+              </w:rPr>
+              <w:t>La aplicación mostrará mensajes de error en caso de no poder obtener datos del servicio.</w:t>
+            </w:r>
           </w:p>
         </w:tc>
       </w:tr>
@@ -24026,6 +24606,14 @@
                 <w:szCs w:val="22"/>
               </w:rPr>
             </w:pPr>
+            <w:r>
+              <w:rPr>
+                <w:rFonts w:ascii="Arial" w:eastAsiaTheme="majorEastAsia" w:hAnsi="Arial" w:cs="Arial"/>
+                <w:sz w:val="22"/>
+                <w:szCs w:val="22"/>
+              </w:rPr>
+              <w:t>Usabilidad</w:t>
+            </w:r>
           </w:p>
         </w:tc>
         <w:tc>
@@ -24040,6 +24628,153 @@
                 <w:szCs w:val="22"/>
               </w:rPr>
             </w:pPr>
+            <w:r>
+              <w:rPr>
+                <w:rFonts w:ascii="Arial" w:eastAsiaTheme="majorEastAsia" w:hAnsi="Arial" w:cs="Arial"/>
+                <w:sz w:val="22"/>
+                <w:szCs w:val="22"/>
+              </w:rPr>
+              <w:t>La aplicación dispondrá de una interfaz amigable con el usuario, que facilite su uso.</w:t>
+            </w:r>
+          </w:p>
+        </w:tc>
+      </w:tr>
+      <w:tr>
+        <w:tc>
+          <w:tcPr>
+            <w:tcW w:w="791" w:type="dxa"/>
+          </w:tcPr>
+          <w:p>
+            <w:pPr>
+              <w:rPr>
+                <w:rFonts w:ascii="Arial" w:eastAsiaTheme="majorEastAsia" w:hAnsi="Arial" w:cs="Arial"/>
+                <w:sz w:val="22"/>
+                <w:szCs w:val="22"/>
+              </w:rPr>
+            </w:pPr>
+            <w:r>
+              <w:rPr>
+                <w:rFonts w:ascii="Arial" w:eastAsiaTheme="majorEastAsia" w:hAnsi="Arial" w:cs="Arial"/>
+                <w:sz w:val="22"/>
+                <w:szCs w:val="22"/>
+              </w:rPr>
+              <w:t>RNF6</w:t>
+            </w:r>
+          </w:p>
+        </w:tc>
+        <w:tc>
+          <w:tcPr>
+            <w:tcW w:w="1635" w:type="dxa"/>
+          </w:tcPr>
+          <w:p>
+            <w:pPr>
+              <w:rPr>
+                <w:rFonts w:ascii="Arial" w:eastAsiaTheme="majorEastAsia" w:hAnsi="Arial" w:cs="Arial"/>
+                <w:sz w:val="22"/>
+                <w:szCs w:val="22"/>
+              </w:rPr>
+            </w:pPr>
+            <w:r>
+              <w:rPr>
+                <w:rFonts w:ascii="Arial" w:eastAsiaTheme="majorEastAsia" w:hAnsi="Arial" w:cs="Arial"/>
+                <w:sz w:val="22"/>
+                <w:szCs w:val="22"/>
+              </w:rPr>
+              <w:t>Rendimiento</w:t>
+            </w:r>
+          </w:p>
+        </w:tc>
+        <w:tc>
+          <w:tcPr>
+            <w:tcW w:w="6068" w:type="dxa"/>
+          </w:tcPr>
+          <w:p>
+            <w:pPr>
+              <w:rPr>
+                <w:rFonts w:ascii="Arial" w:eastAsiaTheme="majorEastAsia" w:hAnsi="Arial" w:cs="Arial"/>
+                <w:sz w:val="22"/>
+                <w:szCs w:val="22"/>
+              </w:rPr>
+            </w:pPr>
+            <w:r>
+              <w:rPr>
+                <w:rFonts w:ascii="Arial" w:eastAsiaTheme="majorEastAsia" w:hAnsi="Arial" w:cs="Arial"/>
+                <w:sz w:val="22"/>
+                <w:szCs w:val="22"/>
+              </w:rPr>
+              <w:t>El tamaño del archivo apk para instalar la aplicación no superará los 100 MB.</w:t>
+            </w:r>
+          </w:p>
+        </w:tc>
+      </w:tr>
+      <w:tr>
+        <w:trPr>
+          <w:trHeight w:val="849"/>
+        </w:trPr>
+        <w:tc>
+          <w:tcPr>
+            <w:tcW w:w="791" w:type="dxa"/>
+          </w:tcPr>
+          <w:p>
+            <w:pPr>
+              <w:rPr>
+                <w:rFonts w:ascii="Arial" w:eastAsiaTheme="majorEastAsia" w:hAnsi="Arial" w:cs="Arial"/>
+                <w:sz w:val="22"/>
+                <w:szCs w:val="22"/>
+              </w:rPr>
+            </w:pPr>
+            <w:r>
+              <w:rPr>
+                <w:rFonts w:ascii="Arial" w:eastAsiaTheme="majorEastAsia" w:hAnsi="Arial" w:cs="Arial"/>
+                <w:sz w:val="22"/>
+                <w:szCs w:val="22"/>
+              </w:rPr>
+              <w:t>RNF7</w:t>
+            </w:r>
+          </w:p>
+        </w:tc>
+        <w:tc>
+          <w:tcPr>
+            <w:tcW w:w="1635" w:type="dxa"/>
+          </w:tcPr>
+          <w:p>
+            <w:pPr>
+              <w:rPr>
+                <w:rFonts w:ascii="Arial" w:eastAsiaTheme="majorEastAsia" w:hAnsi="Arial" w:cs="Arial"/>
+                <w:sz w:val="22"/>
+                <w:szCs w:val="22"/>
+              </w:rPr>
+            </w:pPr>
+            <w:r>
+              <w:rPr>
+                <w:rFonts w:ascii="Arial" w:eastAsiaTheme="majorEastAsia" w:hAnsi="Arial" w:cs="Arial"/>
+                <w:sz w:val="22"/>
+                <w:szCs w:val="22"/>
+              </w:rPr>
+              <w:t>Rendimiento, Compatibilidad</w:t>
+            </w:r>
+          </w:p>
+        </w:tc>
+        <w:tc>
+          <w:tcPr>
+            <w:tcW w:w="6068" w:type="dxa"/>
+          </w:tcPr>
+          <w:p>
+            <w:pPr>
+              <w:rPr>
+                <w:rFonts w:ascii="Arial" w:eastAsiaTheme="majorEastAsia" w:hAnsi="Arial" w:cs="Arial"/>
+                <w:sz w:val="22"/>
+                <w:szCs w:val="22"/>
+              </w:rPr>
+            </w:pPr>
+            <w:r>
+              <w:rPr>
+                <w:rFonts w:ascii="Arial" w:eastAsiaTheme="majorEastAsia" w:hAnsi="Arial" w:cs="Arial"/>
+                <w:sz w:val="22"/>
+                <w:szCs w:val="22"/>
+              </w:rPr>
+              <w:t>La aplicación deberá coexistir con el resto de las aplicaciones del sistema Android, de manera que no consuma en exceso ni RAM ni CPU, permitiendo así, el uso de otras aplicaciones si esta está activa.</w:t>
+            </w:r>
           </w:p>
         </w:tc>
       </w:tr>
@@ -24102,17 +24837,6 @@
         </w:rPr>
         <w:t xml:space="preserve"> la aplicación</w:t>
       </w:r>
-    </w:p>
-    <w:p>
-      <w:pPr>
-        <w:spacing w:line="276" w:lineRule="auto"/>
-        <w:jc w:val="both"/>
-        <w:rPr>
-          <w:rFonts w:ascii="Arial" w:eastAsiaTheme="majorEastAsia" w:hAnsi="Arial" w:cs="Arial"/>
-          <w:sz w:val="22"/>
-          <w:szCs w:val="22"/>
-        </w:rPr>
-      </w:pPr>
     </w:p>
     <w:p>
       <w:pPr>
@@ -24133,7 +24857,7 @@
           <w:szCs w:val="28"/>
         </w:rPr>
       </w:pPr>
-      <w:bookmarkStart w:id="42" w:name="_Toc138435018"/>
+      <w:bookmarkStart w:id="42" w:name="_Toc138696767"/>
       <w:r>
         <w:rPr>
           <w:rFonts w:ascii="Arial" w:hAnsi="Arial" w:cs="Arial"/>
@@ -24143,6 +24867,7 @@
           <w:sz w:val="28"/>
           <w:szCs w:val="28"/>
         </w:rPr>
+        <w:lastRenderedPageBreak/>
         <w:t>Diseño de la aplicación</w:t>
       </w:r>
       <w:bookmarkEnd w:id="42"/>
@@ -24157,6 +24882,778 @@
           <w:szCs w:val="22"/>
         </w:rPr>
       </w:pPr>
+      <w:r>
+        <w:rPr>
+          <w:rFonts w:ascii="Arial" w:eastAsiaTheme="majorEastAsia" w:hAnsi="Arial" w:cs="Arial"/>
+          <w:sz w:val="22"/>
+          <w:szCs w:val="22"/>
+        </w:rPr>
+        <w:t>Se va a dividir el diseño de la aplicación en dos partes. Primero se va a explicar el diseño del logotipo de la aplicación de manera resumida, para finalmente, explicar el patrón de diseño utilizado y el diseño arquitectónico realizado.</w:t>
+      </w:r>
+    </w:p>
+    <w:p>
+      <w:pPr>
+        <w:spacing w:line="276" w:lineRule="auto"/>
+        <w:jc w:val="both"/>
+        <w:rPr>
+          <w:rFonts w:ascii="Arial" w:eastAsiaTheme="majorEastAsia" w:hAnsi="Arial" w:cs="Arial"/>
+          <w:sz w:val="22"/>
+          <w:szCs w:val="22"/>
+        </w:rPr>
+      </w:pPr>
+    </w:p>
+    <w:p>
+      <w:pPr>
+        <w:pStyle w:val="Ttulo3"/>
+        <w:numPr>
+          <w:ilvl w:val="2"/>
+          <w:numId w:val="3"/>
+        </w:numPr>
+        <w:tabs>
+          <w:tab w:val="left" w:pos="3686"/>
+          <w:tab w:val="left" w:pos="4035"/>
+          <w:tab w:val="left" w:pos="4035"/>
+          <w:tab w:val="right" w:pos="8456"/>
+          <w:tab w:val="left" w:pos="4035"/>
+        </w:tabs>
+        <w:spacing w:after="240"/>
+        <w:ind w:left="709" w:hanging="709"/>
+        <w:jc w:val="both"/>
+        <w:rPr>
+          <w:rFonts w:ascii="Arial" w:hAnsi="Arial" w:cs="Arial"/>
+          <w:b/>
+          <w:bCs/>
+          <w:color w:val="auto"/>
+        </w:rPr>
+      </w:pPr>
+      <w:bookmarkStart w:id="43" w:name="_Toc138696768"/>
+      <w:r>
+        <w:rPr>
+          <w:rFonts w:ascii="Arial" w:hAnsi="Arial" w:cs="Arial"/>
+          <w:b/>
+          <w:bCs/>
+          <w:color w:val="auto"/>
+        </w:rPr>
+        <w:t>Diseño del logotipo</w:t>
+      </w:r>
+      <w:bookmarkEnd w:id="43"/>
+    </w:p>
+    <w:p>
+      <w:pPr>
+        <w:spacing w:line="276" w:lineRule="auto"/>
+        <w:jc w:val="both"/>
+        <w:rPr>
+          <w:rFonts w:ascii="Arial" w:eastAsiaTheme="majorEastAsia" w:hAnsi="Arial" w:cs="Arial"/>
+          <w:sz w:val="22"/>
+          <w:szCs w:val="22"/>
+        </w:rPr>
+      </w:pPr>
+      <w:r>
+        <w:rPr>
+          <w:rFonts w:ascii="Arial" w:eastAsiaTheme="majorEastAsia" w:hAnsi="Arial" w:cs="Arial"/>
+          <w:sz w:val="22"/>
+          <w:szCs w:val="22"/>
+        </w:rPr>
+        <w:t xml:space="preserve">Para el diseño del logotipo de la aplicación se ha tomado como referencia una imagen del dios Hapi en blanco y negro, dios que como ya se mencionó anteriormente da nombre a esta aplicación. </w:t>
+      </w:r>
+      <w:r>
+        <w:rPr>
+          <w:rFonts w:ascii="Arial" w:eastAsiaTheme="majorEastAsia" w:hAnsi="Arial" w:cs="Arial"/>
+          <w:sz w:val="22"/>
+          <w:szCs w:val="22"/>
+        </w:rPr>
+        <w:t xml:space="preserve">Y se ha añadido un candado sobre su mano que da la clave sobre la seguridad y alrededor una circunferencia con el nombre de la aplicación. </w:t>
+      </w:r>
+    </w:p>
+    <w:p>
+      <w:pPr>
+        <w:spacing w:line="276" w:lineRule="auto"/>
+        <w:jc w:val="both"/>
+        <w:rPr>
+          <w:rFonts w:ascii="Arial" w:eastAsiaTheme="majorEastAsia" w:hAnsi="Arial" w:cs="Arial"/>
+          <w:sz w:val="22"/>
+          <w:szCs w:val="22"/>
+        </w:rPr>
+      </w:pPr>
+    </w:p>
+    <w:p>
+      <w:pPr>
+        <w:spacing w:line="276" w:lineRule="auto"/>
+        <w:jc w:val="center"/>
+        <w:rPr>
+          <w:rFonts w:ascii="Arial" w:eastAsiaTheme="majorEastAsia" w:hAnsi="Arial" w:cs="Arial"/>
+          <w:sz w:val="22"/>
+          <w:szCs w:val="22"/>
+        </w:rPr>
+      </w:pPr>
+      <w:r>
+        <w:rPr>
+          <w:rFonts w:ascii="Arial" w:eastAsiaTheme="majorEastAsia" w:hAnsi="Arial" w:cs="Arial"/>
+          <w:noProof/>
+          <w:sz w:val="22"/>
+          <w:szCs w:val="22"/>
+        </w:rPr>
+        <w:drawing>
+          <wp:inline distT="0" distB="0" distL="0" distR="0" wp14:anchorId="1C56F8F8" wp14:editId="6C9ACA01">
+            <wp:extent cx="2240280" cy="2240280"/>
+            <wp:effectExtent l="0" t="0" r="0" b="0"/>
+            <wp:docPr id="1850711236" name="Gráfico 1"/>
+            <wp:cNvGraphicFramePr>
+              <a:graphicFrameLocks xmlns:a="http://schemas.openxmlformats.org/drawingml/2006/main" noChangeAspect="1"/>
+            </wp:cNvGraphicFramePr>
+            <a:graphic xmlns:a="http://schemas.openxmlformats.org/drawingml/2006/main">
+              <a:graphicData uri="http://schemas.openxmlformats.org/drawingml/2006/picture">
+                <pic:pic xmlns:pic="http://schemas.openxmlformats.org/drawingml/2006/picture">
+                  <pic:nvPicPr>
+                    <pic:cNvPr id="1850711236" name="Gráfico 1850711236"/>
+                    <pic:cNvPicPr/>
+                  </pic:nvPicPr>
+                  <pic:blipFill>
+                    <a:blip r:embed="rId49">
+                      <a:extLst>
+                        <a:ext uri="{28A0092B-C50C-407E-A947-70E740481C1C}">
+                          <a14:useLocalDpi xmlns:a14="http://schemas.microsoft.com/office/drawing/2010/main" val="0"/>
+                        </a:ext>
+                        <a:ext uri="{96DAC541-7B7A-43D3-8B79-37D633B846F1}">
+                          <asvg:svgBlip xmlns:asvg="http://schemas.microsoft.com/office/drawing/2016/SVG/main" r:embed="rId50"/>
+                        </a:ext>
+                      </a:extLst>
+                    </a:blip>
+                    <a:stretch>
+                      <a:fillRect/>
+                    </a:stretch>
+                  </pic:blipFill>
+                  <pic:spPr>
+                    <a:xfrm>
+                      <a:off x="0" y="0"/>
+                      <a:ext cx="2240280" cy="2240280"/>
+                    </a:xfrm>
+                    <a:prstGeom prst="rect">
+                      <a:avLst/>
+                    </a:prstGeom>
+                  </pic:spPr>
+                </pic:pic>
+              </a:graphicData>
+            </a:graphic>
+          </wp:inline>
+        </w:drawing>
+      </w:r>
+    </w:p>
+    <w:p>
+      <w:pPr>
+        <w:tabs>
+          <w:tab w:val="left" w:pos="3686"/>
+          <w:tab w:val="left" w:pos="4035"/>
+          <w:tab w:val="right" w:pos="8456"/>
+          <w:tab w:val="left" w:pos="4035"/>
+        </w:tabs>
+        <w:spacing w:line="276" w:lineRule="auto"/>
+        <w:jc w:val="center"/>
+        <w:rPr>
+          <w:rFonts w:ascii="Arial" w:eastAsiaTheme="majorEastAsia" w:hAnsi="Arial" w:cs="Arial"/>
+          <w:b/>
+          <w:bCs/>
+          <w:sz w:val="18"/>
+          <w:szCs w:val="18"/>
+        </w:rPr>
+      </w:pPr>
+      <w:r>
+        <w:rPr>
+          <w:rFonts w:ascii="Arial" w:eastAsiaTheme="majorEastAsia" w:hAnsi="Arial" w:cs="Arial"/>
+          <w:b/>
+          <w:bCs/>
+          <w:sz w:val="18"/>
+          <w:szCs w:val="18"/>
+        </w:rPr>
+        <w:t>Imagen</w:t>
+      </w:r>
+      <w:r>
+        <w:rPr>
+          <w:rFonts w:ascii="Arial" w:eastAsiaTheme="majorEastAsia" w:hAnsi="Arial" w:cs="Arial"/>
+          <w:b/>
+          <w:bCs/>
+          <w:sz w:val="18"/>
+          <w:szCs w:val="18"/>
+        </w:rPr>
+        <w:t xml:space="preserve"> </w:t>
+      </w:r>
+      <w:r>
+        <w:rPr>
+          <w:rFonts w:ascii="Arial" w:eastAsiaTheme="majorEastAsia" w:hAnsi="Arial" w:cs="Arial"/>
+          <w:b/>
+          <w:bCs/>
+          <w:sz w:val="18"/>
+          <w:szCs w:val="18"/>
+        </w:rPr>
+        <w:t>3</w:t>
+      </w:r>
+      <w:r>
+        <w:rPr>
+          <w:rFonts w:ascii="Arial" w:eastAsiaTheme="majorEastAsia" w:hAnsi="Arial" w:cs="Arial"/>
+          <w:b/>
+          <w:bCs/>
+          <w:sz w:val="18"/>
+          <w:szCs w:val="18"/>
+        </w:rPr>
+        <w:t>9</w:t>
+      </w:r>
+      <w:r>
+        <w:rPr>
+          <w:rFonts w:ascii="Arial" w:eastAsiaTheme="majorEastAsia" w:hAnsi="Arial" w:cs="Arial"/>
+          <w:b/>
+          <w:bCs/>
+          <w:sz w:val="18"/>
+          <w:szCs w:val="18"/>
+        </w:rPr>
+        <w:t xml:space="preserve">. </w:t>
+      </w:r>
+      <w:r>
+        <w:rPr>
+          <w:rFonts w:ascii="Arial" w:eastAsiaTheme="majorEastAsia" w:hAnsi="Arial" w:cs="Arial"/>
+          <w:b/>
+          <w:bCs/>
+          <w:sz w:val="18"/>
+          <w:szCs w:val="18"/>
+        </w:rPr>
+        <w:t>Logotipo de la aplicación</w:t>
+      </w:r>
+    </w:p>
+    <w:p>
+      <w:pPr>
+        <w:spacing w:line="276" w:lineRule="auto"/>
+        <w:jc w:val="both"/>
+        <w:rPr>
+          <w:rFonts w:ascii="Arial" w:eastAsiaTheme="majorEastAsia" w:hAnsi="Arial" w:cs="Arial"/>
+          <w:sz w:val="22"/>
+          <w:szCs w:val="22"/>
+        </w:rPr>
+      </w:pPr>
+    </w:p>
+    <w:p>
+      <w:pPr>
+        <w:pStyle w:val="Ttulo3"/>
+        <w:numPr>
+          <w:ilvl w:val="2"/>
+          <w:numId w:val="3"/>
+        </w:numPr>
+        <w:tabs>
+          <w:tab w:val="left" w:pos="3686"/>
+          <w:tab w:val="left" w:pos="4035"/>
+          <w:tab w:val="left" w:pos="4035"/>
+          <w:tab w:val="right" w:pos="8456"/>
+          <w:tab w:val="left" w:pos="4035"/>
+        </w:tabs>
+        <w:spacing w:after="240"/>
+        <w:ind w:left="709" w:hanging="709"/>
+        <w:jc w:val="both"/>
+        <w:rPr>
+          <w:rFonts w:ascii="Arial" w:hAnsi="Arial" w:cs="Arial"/>
+          <w:b/>
+          <w:bCs/>
+          <w:color w:val="auto"/>
+        </w:rPr>
+      </w:pPr>
+      <w:bookmarkStart w:id="44" w:name="_Toc138696769"/>
+      <w:r>
+        <w:rPr>
+          <w:rFonts w:ascii="Arial" w:hAnsi="Arial" w:cs="Arial"/>
+          <w:b/>
+          <w:bCs/>
+          <w:color w:val="auto"/>
+        </w:rPr>
+        <w:t>Diseño arquitectónico</w:t>
+      </w:r>
+      <w:bookmarkEnd w:id="44"/>
+    </w:p>
+    <w:p>
+      <w:pPr>
+        <w:spacing w:line="276" w:lineRule="auto"/>
+        <w:jc w:val="both"/>
+        <w:rPr>
+          <w:rFonts w:ascii="Arial" w:eastAsiaTheme="majorEastAsia" w:hAnsi="Arial" w:cs="Arial"/>
+          <w:sz w:val="22"/>
+          <w:szCs w:val="22"/>
+        </w:rPr>
+      </w:pPr>
+      <w:r>
+        <w:rPr>
+          <w:rFonts w:ascii="Arial" w:eastAsiaTheme="majorEastAsia" w:hAnsi="Arial" w:cs="Arial"/>
+          <w:sz w:val="22"/>
+          <w:szCs w:val="22"/>
+        </w:rPr>
+        <w:t xml:space="preserve">Para el diseño de la aplicación se ha utilizado el patrón Modelo-Vista-Presentador (MVP), </w:t>
+      </w:r>
+      <w:r>
+        <w:rPr>
+          <w:rFonts w:ascii="Arial" w:eastAsiaTheme="majorEastAsia" w:hAnsi="Arial" w:cs="Arial"/>
+          <w:sz w:val="22"/>
+          <w:szCs w:val="22"/>
+        </w:rPr>
+        <w:t>patrón utilizado en el desarrollo de aplicaciones Android que facilita la puesta en práctica de la interfaz de usuario y reduce la complejidad al modularizar el código. E</w:t>
+      </w:r>
+      <w:r>
+        <w:rPr>
+          <w:rFonts w:ascii="Arial" w:eastAsiaTheme="majorEastAsia" w:hAnsi="Arial" w:cs="Arial"/>
+          <w:sz w:val="22"/>
+          <w:szCs w:val="22"/>
+        </w:rPr>
+        <w:t>ste patrón de diseño consiste en tres partes [9]:</w:t>
+      </w:r>
+    </w:p>
+    <w:p>
+      <w:pPr>
+        <w:spacing w:line="276" w:lineRule="auto"/>
+        <w:jc w:val="both"/>
+        <w:rPr>
+          <w:rFonts w:ascii="Arial" w:eastAsiaTheme="majorEastAsia" w:hAnsi="Arial" w:cs="Arial"/>
+          <w:sz w:val="22"/>
+          <w:szCs w:val="22"/>
+        </w:rPr>
+      </w:pPr>
+    </w:p>
+    <w:p>
+      <w:pPr>
+        <w:pStyle w:val="Prrafodelista"/>
+        <w:numPr>
+          <w:ilvl w:val="0"/>
+          <w:numId w:val="5"/>
+        </w:numPr>
+        <w:spacing w:line="276" w:lineRule="auto"/>
+        <w:jc w:val="both"/>
+        <w:rPr>
+          <w:rFonts w:ascii="Arial" w:eastAsiaTheme="majorEastAsia" w:hAnsi="Arial" w:cs="Arial"/>
+          <w:sz w:val="22"/>
+          <w:szCs w:val="22"/>
+        </w:rPr>
+      </w:pPr>
+      <w:r>
+        <w:rPr>
+          <w:rFonts w:ascii="Arial" w:eastAsiaTheme="majorEastAsia" w:hAnsi="Arial" w:cs="Arial"/>
+          <w:b/>
+          <w:bCs/>
+          <w:sz w:val="22"/>
+          <w:szCs w:val="22"/>
+        </w:rPr>
+        <w:t>Modelo:</w:t>
+      </w:r>
+      <w:r>
+        <w:rPr>
+          <w:rFonts w:ascii="Arial" w:eastAsiaTheme="majorEastAsia" w:hAnsi="Arial" w:cs="Arial"/>
+          <w:sz w:val="22"/>
+          <w:szCs w:val="22"/>
+        </w:rPr>
+        <w:t xml:space="preserve"> El modelo se encarga del acceso a los datos que se van a utilizar en la aplicación, ya sea una base de datos, una memoria caché o una API rest, en este caso, se encarga de la conexión con el servicio desarrollado para la obtención de los datos del dispositivo y también de gestionar la base de datos para los favoritos.</w:t>
+      </w:r>
+    </w:p>
+    <w:p>
+      <w:pPr>
+        <w:pStyle w:val="Prrafodelista"/>
+        <w:numPr>
+          <w:ilvl w:val="0"/>
+          <w:numId w:val="5"/>
+        </w:numPr>
+        <w:spacing w:line="276" w:lineRule="auto"/>
+        <w:jc w:val="both"/>
+        <w:rPr>
+          <w:rFonts w:ascii="Arial" w:eastAsiaTheme="majorEastAsia" w:hAnsi="Arial" w:cs="Arial"/>
+          <w:sz w:val="22"/>
+          <w:szCs w:val="22"/>
+        </w:rPr>
+      </w:pPr>
+      <w:r>
+        <w:rPr>
+          <w:rFonts w:ascii="Arial" w:eastAsiaTheme="majorEastAsia" w:hAnsi="Arial" w:cs="Arial"/>
+          <w:b/>
+          <w:bCs/>
+          <w:sz w:val="22"/>
+          <w:szCs w:val="22"/>
+        </w:rPr>
+        <w:t>Vista:</w:t>
+      </w:r>
+      <w:r>
+        <w:rPr>
+          <w:rFonts w:ascii="Arial" w:eastAsiaTheme="majorEastAsia" w:hAnsi="Arial" w:cs="Arial"/>
+          <w:sz w:val="22"/>
+          <w:szCs w:val="22"/>
+        </w:rPr>
+        <w:t xml:space="preserve"> </w:t>
+      </w:r>
+      <w:r>
+        <w:rPr>
+          <w:rFonts w:ascii="Arial" w:eastAsiaTheme="majorEastAsia" w:hAnsi="Arial" w:cs="Arial"/>
+          <w:sz w:val="22"/>
+          <w:szCs w:val="22"/>
+        </w:rPr>
+        <w:t>La vista se encarga de la gestión de la interfaz de usuario, de lo que se le muestra y lo que puede hacer el usuario pulsando en la pantalla del dispositivo. Muestra las diferentes actividades y los diferentes fragmentos, con sus respectivos componentes.</w:t>
+      </w:r>
+    </w:p>
+    <w:p>
+      <w:pPr>
+        <w:pStyle w:val="Prrafodelista"/>
+        <w:numPr>
+          <w:ilvl w:val="0"/>
+          <w:numId w:val="5"/>
+        </w:numPr>
+        <w:spacing w:line="276" w:lineRule="auto"/>
+        <w:jc w:val="both"/>
+        <w:rPr>
+          <w:rFonts w:ascii="Arial" w:eastAsiaTheme="majorEastAsia" w:hAnsi="Arial" w:cs="Arial"/>
+          <w:sz w:val="22"/>
+          <w:szCs w:val="22"/>
+        </w:rPr>
+      </w:pPr>
+      <w:r>
+        <w:rPr>
+          <w:rFonts w:ascii="Arial" w:eastAsiaTheme="majorEastAsia" w:hAnsi="Arial" w:cs="Arial"/>
+          <w:b/>
+          <w:bCs/>
+          <w:sz w:val="22"/>
+          <w:szCs w:val="22"/>
+        </w:rPr>
+        <w:t>Presentador:</w:t>
+      </w:r>
+      <w:r>
+        <w:rPr>
+          <w:rFonts w:ascii="Arial" w:eastAsiaTheme="majorEastAsia" w:hAnsi="Arial" w:cs="Arial"/>
+          <w:sz w:val="22"/>
+          <w:szCs w:val="22"/>
+        </w:rPr>
+        <w:t xml:space="preserve"> El presentador se encarga de hacer de puente entre el modelo y la vista. Se encarga de transmitir al modelo las peticiones que el usuario pide a través de la vista, ya sea obtener datos, almacenar en favoritos, etc</w:t>
+      </w:r>
+      <w:r>
+        <w:rPr>
+          <w:rFonts w:ascii="Arial" w:eastAsiaTheme="majorEastAsia" w:hAnsi="Arial" w:cs="Arial"/>
+          <w:sz w:val="22"/>
+          <w:szCs w:val="22"/>
+        </w:rPr>
+        <w:t>, y se encarga de devolver a la vista esos datos que pide al modelo. Permitiendo separar la interfaz de usuario de la lógica de la aplicación.</w:t>
+      </w:r>
+    </w:p>
+    <w:p>
+      <w:pPr>
+        <w:spacing w:line="276" w:lineRule="auto"/>
+        <w:jc w:val="both"/>
+        <w:rPr>
+          <w:rFonts w:ascii="Arial" w:eastAsiaTheme="majorEastAsia" w:hAnsi="Arial" w:cs="Arial"/>
+          <w:sz w:val="22"/>
+          <w:szCs w:val="22"/>
+        </w:rPr>
+      </w:pPr>
+    </w:p>
+    <w:p>
+      <w:pPr>
+        <w:spacing w:line="276" w:lineRule="auto"/>
+        <w:jc w:val="both"/>
+        <w:rPr>
+          <w:rFonts w:ascii="Arial" w:eastAsiaTheme="majorEastAsia" w:hAnsi="Arial" w:cs="Arial"/>
+          <w:sz w:val="22"/>
+          <w:szCs w:val="22"/>
+        </w:rPr>
+      </w:pPr>
+      <w:r>
+        <w:rPr>
+          <w:rFonts w:ascii="Arial" w:eastAsiaTheme="majorEastAsia" w:hAnsi="Arial" w:cs="Arial"/>
+          <w:sz w:val="22"/>
+          <w:szCs w:val="22"/>
+        </w:rPr>
+        <w:t>A la vista de este patrón y con la funcionalidad que debe tener la aplicación, la parte de interfaces de usuario se ha dividido en tres actividades y cuatro fragmentos que se utilizarán en una de las actividades.</w:t>
+      </w:r>
+    </w:p>
+    <w:p>
+      <w:pPr>
+        <w:spacing w:line="276" w:lineRule="auto"/>
+        <w:jc w:val="both"/>
+        <w:rPr>
+          <w:rFonts w:ascii="Arial" w:eastAsiaTheme="majorEastAsia" w:hAnsi="Arial" w:cs="Arial"/>
+          <w:sz w:val="22"/>
+          <w:szCs w:val="22"/>
+        </w:rPr>
+      </w:pPr>
+    </w:p>
+    <w:p>
+      <w:pPr>
+        <w:spacing w:line="276" w:lineRule="auto"/>
+        <w:jc w:val="both"/>
+        <w:rPr>
+          <w:rFonts w:ascii="Arial" w:eastAsiaTheme="majorEastAsia" w:hAnsi="Arial" w:cs="Arial"/>
+          <w:sz w:val="22"/>
+          <w:szCs w:val="22"/>
+        </w:rPr>
+      </w:pPr>
+      <w:r>
+        <w:rPr>
+          <w:rFonts w:ascii="Arial" w:eastAsiaTheme="majorEastAsia" w:hAnsi="Arial" w:cs="Arial"/>
+          <w:sz w:val="22"/>
+          <w:szCs w:val="22"/>
+        </w:rPr>
+        <w:t>Las actividades son dos, una es el menú inicial que dispone del menú lateral de navegación y es la actividad que desplegará cada uno de los cuatro fragmentos, que corresponden a las secciones de buscador, escanear, favoritos y compartir. La otra actividad es la encargada de mostrar los datos de cada dispositivo en detalle.</w:t>
+      </w:r>
+    </w:p>
+    <w:p>
+      <w:pPr>
+        <w:spacing w:line="276" w:lineRule="auto"/>
+        <w:jc w:val="both"/>
+        <w:rPr>
+          <w:rFonts w:ascii="Arial" w:eastAsiaTheme="majorEastAsia" w:hAnsi="Arial" w:cs="Arial"/>
+          <w:sz w:val="22"/>
+          <w:szCs w:val="22"/>
+        </w:rPr>
+      </w:pPr>
+    </w:p>
+    <w:p>
+      <w:pPr>
+        <w:spacing w:line="276" w:lineRule="auto"/>
+        <w:jc w:val="both"/>
+        <w:rPr>
+          <w:rFonts w:ascii="Arial" w:eastAsiaTheme="majorEastAsia" w:hAnsi="Arial" w:cs="Arial"/>
+          <w:sz w:val="22"/>
+          <w:szCs w:val="22"/>
+        </w:rPr>
+      </w:pPr>
+      <w:r>
+        <w:rPr>
+          <w:rFonts w:ascii="Arial" w:eastAsiaTheme="majorEastAsia" w:hAnsi="Arial" w:cs="Arial"/>
+          <w:sz w:val="22"/>
+          <w:szCs w:val="22"/>
+        </w:rPr>
+        <w:t xml:space="preserve">Cada actividad y fragmento contará con su clase view y su clase presenter, excepto </w:t>
+      </w:r>
+      <w:r>
+        <w:rPr>
+          <w:rFonts w:ascii="Arial" w:eastAsiaTheme="majorEastAsia" w:hAnsi="Arial" w:cs="Arial"/>
+          <w:sz w:val="22"/>
+          <w:szCs w:val="22"/>
+        </w:rPr>
+        <w:t xml:space="preserve">la sección de </w:t>
+      </w:r>
+      <w:r>
+        <w:rPr>
+          <w:rFonts w:ascii="Arial" w:eastAsiaTheme="majorEastAsia" w:hAnsi="Arial" w:cs="Arial"/>
+          <w:sz w:val="22"/>
+          <w:szCs w:val="22"/>
+        </w:rPr>
+        <w:t>compartir, que al tener una lógica muy simple que no necesita de datos se ha implementado directamente, al igual que el menú inicial</w:t>
+      </w:r>
+      <w:r>
+        <w:rPr>
+          <w:rFonts w:ascii="Arial" w:eastAsiaTheme="majorEastAsia" w:hAnsi="Arial" w:cs="Arial"/>
+          <w:sz w:val="22"/>
+          <w:szCs w:val="22"/>
+        </w:rPr>
+        <w:t xml:space="preserve"> que gestiona la navegación y el despliegue de los diferentes fragmentos y tampoco necesita datos.</w:t>
+      </w:r>
+    </w:p>
+    <w:p>
+      <w:pPr>
+        <w:spacing w:line="276" w:lineRule="auto"/>
+        <w:jc w:val="both"/>
+        <w:rPr>
+          <w:rFonts w:ascii="Arial" w:eastAsiaTheme="majorEastAsia" w:hAnsi="Arial" w:cs="Arial"/>
+          <w:sz w:val="22"/>
+          <w:szCs w:val="22"/>
+        </w:rPr>
+      </w:pPr>
+    </w:p>
+    <w:p>
+      <w:pPr>
+        <w:spacing w:line="276" w:lineRule="auto"/>
+        <w:jc w:val="both"/>
+        <w:rPr>
+          <w:rFonts w:ascii="Arial" w:eastAsiaTheme="majorEastAsia" w:hAnsi="Arial" w:cs="Arial"/>
+          <w:sz w:val="22"/>
+          <w:szCs w:val="22"/>
+        </w:rPr>
+      </w:pPr>
+      <w:r>
+        <w:rPr>
+          <w:rFonts w:ascii="Arial" w:eastAsiaTheme="majorEastAsia" w:hAnsi="Arial" w:cs="Arial"/>
+          <w:sz w:val="22"/>
+          <w:szCs w:val="22"/>
+        </w:rPr>
+        <w:t>A continuación se presentan el diagrama con la arquitectura final de la aplicación y también el dominio de la aplicación con sus clases y sus relaciones.</w:t>
+      </w:r>
+    </w:p>
+    <w:p>
+      <w:pPr>
+        <w:spacing w:line="276" w:lineRule="auto"/>
+        <w:jc w:val="both"/>
+        <w:rPr>
+          <w:rFonts w:ascii="Arial" w:eastAsiaTheme="majorEastAsia" w:hAnsi="Arial" w:cs="Arial"/>
+          <w:sz w:val="22"/>
+          <w:szCs w:val="22"/>
+        </w:rPr>
+      </w:pPr>
+    </w:p>
+    <w:p>
+      <w:pPr>
+        <w:spacing w:line="276" w:lineRule="auto"/>
+        <w:jc w:val="center"/>
+        <w:rPr>
+          <w:rFonts w:ascii="Arial" w:eastAsiaTheme="majorEastAsia" w:hAnsi="Arial" w:cs="Arial"/>
+          <w:sz w:val="22"/>
+          <w:szCs w:val="22"/>
+        </w:rPr>
+      </w:pPr>
+    </w:p>
+    <w:p>
+      <w:pPr>
+        <w:tabs>
+          <w:tab w:val="left" w:pos="3686"/>
+          <w:tab w:val="left" w:pos="4035"/>
+          <w:tab w:val="right" w:pos="8456"/>
+          <w:tab w:val="left" w:pos="4035"/>
+        </w:tabs>
+        <w:spacing w:line="276" w:lineRule="auto"/>
+        <w:jc w:val="center"/>
+        <w:rPr>
+          <w:rFonts w:ascii="Arial" w:eastAsiaTheme="majorEastAsia" w:hAnsi="Arial" w:cs="Arial"/>
+          <w:b/>
+          <w:bCs/>
+          <w:sz w:val="18"/>
+          <w:szCs w:val="18"/>
+        </w:rPr>
+      </w:pPr>
+      <w:r>
+        <w:rPr>
+          <w:rFonts w:ascii="Arial" w:eastAsiaTheme="majorEastAsia" w:hAnsi="Arial" w:cs="Arial"/>
+          <w:b/>
+          <w:bCs/>
+          <w:sz w:val="18"/>
+          <w:szCs w:val="18"/>
+        </w:rPr>
+        <w:t>Imagen</w:t>
+      </w:r>
+      <w:r>
+        <w:rPr>
+          <w:rFonts w:ascii="Arial" w:eastAsiaTheme="majorEastAsia" w:hAnsi="Arial" w:cs="Arial"/>
+          <w:b/>
+          <w:bCs/>
+          <w:sz w:val="18"/>
+          <w:szCs w:val="18"/>
+        </w:rPr>
+        <w:t xml:space="preserve"> </w:t>
+      </w:r>
+      <w:r>
+        <w:rPr>
+          <w:rFonts w:ascii="Arial" w:eastAsiaTheme="majorEastAsia" w:hAnsi="Arial" w:cs="Arial"/>
+          <w:b/>
+          <w:bCs/>
+          <w:sz w:val="18"/>
+          <w:szCs w:val="18"/>
+        </w:rPr>
+        <w:t>40</w:t>
+      </w:r>
+      <w:r>
+        <w:rPr>
+          <w:rFonts w:ascii="Arial" w:eastAsiaTheme="majorEastAsia" w:hAnsi="Arial" w:cs="Arial"/>
+          <w:b/>
+          <w:bCs/>
+          <w:sz w:val="18"/>
+          <w:szCs w:val="18"/>
+        </w:rPr>
+        <w:t xml:space="preserve">. </w:t>
+      </w:r>
+      <w:r>
+        <w:rPr>
+          <w:rFonts w:ascii="Arial" w:eastAsiaTheme="majorEastAsia" w:hAnsi="Arial" w:cs="Arial"/>
+          <w:b/>
+          <w:bCs/>
+          <w:sz w:val="18"/>
+          <w:szCs w:val="18"/>
+        </w:rPr>
+        <w:t>Diagrama con la arquitectura de la aplicación</w:t>
+      </w:r>
+    </w:p>
+    <w:p>
+      <w:pPr>
+        <w:spacing w:line="276" w:lineRule="auto"/>
+        <w:jc w:val="both"/>
+        <w:rPr>
+          <w:rFonts w:ascii="Arial" w:eastAsiaTheme="majorEastAsia" w:hAnsi="Arial" w:cs="Arial"/>
+          <w:sz w:val="22"/>
+          <w:szCs w:val="22"/>
+        </w:rPr>
+      </w:pPr>
+    </w:p>
+    <w:p>
+      <w:pPr>
+        <w:spacing w:line="276" w:lineRule="auto"/>
+        <w:jc w:val="center"/>
+        <w:rPr>
+          <w:rFonts w:ascii="Arial" w:eastAsiaTheme="majorEastAsia" w:hAnsi="Arial" w:cs="Arial"/>
+          <w:sz w:val="22"/>
+          <w:szCs w:val="22"/>
+        </w:rPr>
+      </w:pPr>
+    </w:p>
+    <w:p>
+      <w:pPr>
+        <w:tabs>
+          <w:tab w:val="left" w:pos="3686"/>
+          <w:tab w:val="left" w:pos="4035"/>
+          <w:tab w:val="right" w:pos="8456"/>
+          <w:tab w:val="left" w:pos="4035"/>
+        </w:tabs>
+        <w:spacing w:line="276" w:lineRule="auto"/>
+        <w:jc w:val="center"/>
+        <w:rPr>
+          <w:rFonts w:ascii="Arial" w:eastAsiaTheme="majorEastAsia" w:hAnsi="Arial" w:cs="Arial"/>
+          <w:b/>
+          <w:bCs/>
+          <w:sz w:val="18"/>
+          <w:szCs w:val="18"/>
+        </w:rPr>
+      </w:pPr>
+      <w:r>
+        <w:rPr>
+          <w:rFonts w:ascii="Arial" w:eastAsiaTheme="majorEastAsia" w:hAnsi="Arial" w:cs="Arial"/>
+          <w:b/>
+          <w:bCs/>
+          <w:sz w:val="18"/>
+          <w:szCs w:val="18"/>
+        </w:rPr>
+        <w:t>Imagen</w:t>
+      </w:r>
+      <w:r>
+        <w:rPr>
+          <w:rFonts w:ascii="Arial" w:eastAsiaTheme="majorEastAsia" w:hAnsi="Arial" w:cs="Arial"/>
+          <w:b/>
+          <w:bCs/>
+          <w:sz w:val="18"/>
+          <w:szCs w:val="18"/>
+        </w:rPr>
+        <w:t xml:space="preserve"> </w:t>
+      </w:r>
+      <w:r>
+        <w:rPr>
+          <w:rFonts w:ascii="Arial" w:eastAsiaTheme="majorEastAsia" w:hAnsi="Arial" w:cs="Arial"/>
+          <w:b/>
+          <w:bCs/>
+          <w:sz w:val="18"/>
+          <w:szCs w:val="18"/>
+        </w:rPr>
+        <w:t>41</w:t>
+      </w:r>
+      <w:r>
+        <w:rPr>
+          <w:rFonts w:ascii="Arial" w:eastAsiaTheme="majorEastAsia" w:hAnsi="Arial" w:cs="Arial"/>
+          <w:b/>
+          <w:bCs/>
+          <w:sz w:val="18"/>
+          <w:szCs w:val="18"/>
+        </w:rPr>
+        <w:t xml:space="preserve">. </w:t>
+      </w:r>
+      <w:r>
+        <w:rPr>
+          <w:rFonts w:ascii="Arial" w:eastAsiaTheme="majorEastAsia" w:hAnsi="Arial" w:cs="Arial"/>
+          <w:b/>
+          <w:bCs/>
+          <w:sz w:val="18"/>
+          <w:szCs w:val="18"/>
+        </w:rPr>
+        <w:t>Diagrama con el dominio de la aplicación</w:t>
+      </w:r>
     </w:p>
     <w:p>
       <w:pPr>
@@ -24188,7 +25685,7 @@
           <w:szCs w:val="28"/>
         </w:rPr>
       </w:pPr>
-      <w:bookmarkStart w:id="43" w:name="_Toc138435019"/>
+      <w:bookmarkStart w:id="45" w:name="_Toc138696770"/>
       <w:r>
         <w:rPr>
           <w:rFonts w:ascii="Arial" w:hAnsi="Arial" w:cs="Arial"/>
@@ -24200,7 +25697,7 @@
         </w:rPr>
         <w:t>Implementación de la aplicación</w:t>
       </w:r>
-      <w:bookmarkEnd w:id="43"/>
+      <w:bookmarkEnd w:id="45"/>
     </w:p>
     <w:p>
       <w:pPr>
@@ -24243,7 +25740,7 @@
           <w:szCs w:val="28"/>
         </w:rPr>
       </w:pPr>
-      <w:bookmarkStart w:id="44" w:name="_Toc138435020"/>
+      <w:bookmarkStart w:id="46" w:name="_Toc138696771"/>
       <w:r>
         <w:rPr>
           <w:rFonts w:ascii="Arial" w:hAnsi="Arial" w:cs="Arial"/>
@@ -24255,7 +25752,7 @@
         </w:rPr>
         <w:t>Pruebas de la aplicación</w:t>
       </w:r>
-      <w:bookmarkEnd w:id="44"/>
+      <w:bookmarkEnd w:id="46"/>
     </w:p>
     <w:p>
       <w:pPr>
@@ -24312,7 +25809,7 @@
           <w:color w:val="auto"/>
         </w:rPr>
       </w:pPr>
-      <w:bookmarkStart w:id="45" w:name="_Toc138435021"/>
+      <w:bookmarkStart w:id="47" w:name="_Toc138696772"/>
       <w:r>
         <w:rPr>
           <w:rFonts w:ascii="Arial" w:hAnsi="Arial" w:cs="Arial"/>
@@ -24322,7 +25819,7 @@
         </w:rPr>
         <w:t>Conclusiones y trabajo futuro</w:t>
       </w:r>
-      <w:bookmarkEnd w:id="45"/>
+      <w:bookmarkEnd w:id="47"/>
     </w:p>
     <w:p>
       <w:pPr>
@@ -25582,7 +27079,7 @@
         </w:rPr>
         <w:t xml:space="preserve">[1] </w:t>
       </w:r>
-      <w:hyperlink r:id="rId49" w:history="1">
+      <w:hyperlink r:id="rId51" w:history="1">
         <w:r>
           <w:rPr>
             <w:rStyle w:val="Hipervnculo"/>
@@ -25634,7 +27131,7 @@
         </w:rPr>
         <w:t xml:space="preserve">[2] </w:t>
       </w:r>
-      <w:hyperlink r:id="rId50" w:anchor=":~:text=El%20experto%20particip%C3%B3%20en%20el,millones%20de%20dispositivos%20IoT%20conectados" w:history="1">
+      <w:hyperlink r:id="rId52" w:anchor=":~:text=El%20experto%20particip%C3%B3%20en%20el,millones%20de%20dispositivos%20IoT%20conectados" w:history="1">
         <w:r>
           <w:rPr>
             <w:rStyle w:val="Hipervnculo"/>
@@ -25686,7 +27183,7 @@
         </w:rPr>
         <w:t xml:space="preserve">[3] </w:t>
       </w:r>
-      <w:hyperlink r:id="rId51" w:history="1">
+      <w:hyperlink r:id="rId53" w:history="1">
         <w:r>
           <w:rPr>
             <w:rStyle w:val="Hipervnculo"/>
@@ -25782,7 +27279,7 @@
       <w:r>
         <w:t xml:space="preserve"> </w:t>
       </w:r>
-      <w:hyperlink r:id="rId52" w:anchor="%C2%BFQu%C3%A9+es+Java+Spring+Boot%3F" w:history="1">
+      <w:hyperlink r:id="rId54" w:anchor="%C2%BFQu%C3%A9+es+Java+Spring+Boot%3F" w:history="1">
         <w:r>
           <w:rPr>
             <w:rStyle w:val="Hipervnculo"/>
@@ -25834,7 +27331,7 @@
         </w:rPr>
         <w:t xml:space="preserve">[6] </w:t>
       </w:r>
-      <w:hyperlink r:id="rId53" w:history="1">
+      <w:hyperlink r:id="rId55" w:history="1">
         <w:r>
           <w:rPr>
             <w:rStyle w:val="Hipervnculo"/>
@@ -25886,7 +27383,7 @@
         </w:rPr>
         <w:t xml:space="preserve">[7] </w:t>
       </w:r>
-      <w:hyperlink r:id="rId54" w:history="1">
+      <w:hyperlink r:id="rId56" w:history="1">
         <w:r>
           <w:rPr>
             <w:rStyle w:val="Hipervnculo"/>
@@ -25953,7 +27450,7 @@
         </w:rPr>
         <w:t xml:space="preserve">[8] </w:t>
       </w:r>
-      <w:hyperlink r:id="rId55" w:history="1">
+      <w:hyperlink r:id="rId57" w:history="1">
         <w:r>
           <w:rPr>
             <w:rStyle w:val="Hipervnculo"/>
@@ -25999,10 +27496,61 @@
           <w:szCs w:val="22"/>
         </w:rPr>
       </w:pPr>
+      <w:r>
+        <w:rPr>
+          <w:rFonts w:ascii="Arial" w:hAnsi="Arial" w:cs="Arial"/>
+          <w:sz w:val="22"/>
+          <w:szCs w:val="22"/>
+        </w:rPr>
+        <w:t xml:space="preserve">[9] </w:t>
+      </w:r>
+      <w:hyperlink r:id="rId58" w:history="1">
+        <w:r>
+          <w:rPr>
+            <w:rStyle w:val="Hipervnculo"/>
+            <w:rFonts w:ascii="Arial" w:hAnsi="Arial" w:cs="Arial"/>
+            <w:sz w:val="22"/>
+            <w:szCs w:val="22"/>
+          </w:rPr>
+          <w:t>https://keepcoding.io/blog/que-es-el-modelo-vista-presentador/</w:t>
+        </w:r>
+      </w:hyperlink>
+    </w:p>
+    <w:p>
+      <w:pPr>
+        <w:tabs>
+          <w:tab w:val="left" w:pos="3686"/>
+          <w:tab w:val="left" w:pos="4035"/>
+          <w:tab w:val="right" w:pos="8456"/>
+          <w:tab w:val="left" w:pos="4035"/>
+        </w:tabs>
+        <w:jc w:val="both"/>
+        <w:rPr>
+          <w:rFonts w:ascii="Arial" w:hAnsi="Arial" w:cs="Arial"/>
+          <w:sz w:val="22"/>
+          <w:szCs w:val="22"/>
+        </w:rPr>
+      </w:pPr>
+    </w:p>
+    <w:p>
+      <w:pPr>
+        <w:tabs>
+          <w:tab w:val="left" w:pos="3686"/>
+          <w:tab w:val="left" w:pos="4035"/>
+          <w:tab w:val="right" w:pos="8456"/>
+          <w:tab w:val="left" w:pos="4035"/>
+        </w:tabs>
+        <w:jc w:val="both"/>
+        <w:rPr>
+          <w:rFonts w:ascii="Arial" w:hAnsi="Arial" w:cs="Arial"/>
+          <w:sz w:val="22"/>
+          <w:szCs w:val="22"/>
+        </w:rPr>
+      </w:pPr>
     </w:p>
     <w:sectPr>
-      <w:footerReference w:type="default" r:id="rId56"/>
-      <w:footerReference w:type="first" r:id="rId57"/>
+      <w:footerReference w:type="default" r:id="rId59"/>
+      <w:footerReference w:type="first" r:id="rId60"/>
       <w:pgSz w:w="11906" w:h="16838"/>
       <w:pgMar w:top="1417" w:right="1701" w:bottom="1417" w:left="1701" w:header="708" w:footer="708" w:gutter="0"/>
       <w:cols w:space="708"/>
@@ -27110,7 +28658,7 @@
   <w:style w:type="paragraph" w:default="1" w:styleId="Normal">
     <w:name w:val="Normal"/>
     <w:qFormat/>
-    <w:rsid w:val="003C496B"/>
+    <w:rsid w:val="00E7258E"/>
     <w:rPr>
       <w:rFonts w:ascii="Times New Roman" w:eastAsia="Times New Roman" w:hAnsi="Times New Roman"/>
       <w:sz w:val="24"/>
@@ -27920,28 +29468,6 @@
 </file>
 
 <file path=customXml/item1.xml><?xml version="1.0" encoding="utf-8"?>
-<b:Sources xmlns:b="http://schemas.openxmlformats.org/officeDocument/2006/bibliography" xmlns="http://schemas.openxmlformats.org/officeDocument/2006/bibliography" SelectedStyle="\APASixthEditionOfficeOnline.xsl" StyleName="APA" Version="6"/>
-</file>
-
-<file path=customXml/item2.xml><?xml version="1.0" encoding="utf-8"?>
-<?mso-contentType ?>
-<FormTemplates xmlns="http://schemas.microsoft.com/sharepoint/v3/contenttype/forms">
-  <Display>DocumentLibraryForm</Display>
-  <Edit>DocumentLibraryForm</Edit>
-  <New>DocumentLibraryForm</New>
-</FormTemplates>
-</file>
-
-<file path=customXml/item3.xml><?xml version="1.0" encoding="utf-8"?>
-<p:properties xmlns:p="http://schemas.microsoft.com/office/2006/metadata/properties" xmlns:xsi="http://www.w3.org/2001/XMLSchema-instance" xmlns:pc="http://schemas.microsoft.com/office/infopath/2007/PartnerControls">
-  <documentManagement>
-    <PublishingExpirationDate xmlns="http://schemas.microsoft.com/sharepoint/v3" xsi:nil="true"/>
-    <PublishingStartDate xmlns="http://schemas.microsoft.com/sharepoint/v3" xsi:nil="true"/>
-  </documentManagement>
-</p:properties>
-</file>
-
-<file path=customXml/item4.xml><?xml version="1.0" encoding="utf-8"?>
 <ct:contentTypeSchema xmlns:ct="http://schemas.microsoft.com/office/2006/metadata/contentType" xmlns:ma="http://schemas.microsoft.com/office/2006/metadata/properties/metaAttributes" ct:_="" ma:_="" ma:contentTypeName="Documento" ma:contentTypeID="0x0101009F8716A2705B9942BBECC003846E72D2" ma:contentTypeVersion="1" ma:contentTypeDescription="Crear nuevo documento." ma:contentTypeScope="" ma:versionID="83b8e9541bb7052fc484523ab500d570">
   <xsd:schema xmlns:xsd="http://www.w3.org/2001/XMLSchema" xmlns:xs="http://www.w3.org/2001/XMLSchema" xmlns:p="http://schemas.microsoft.com/office/2006/metadata/properties" xmlns:ns1="http://schemas.microsoft.com/sharepoint/v3" targetNamespace="http://schemas.microsoft.com/office/2006/metadata/properties" ma:root="true" ma:fieldsID="545b9cca86c6060de293fc16275d6aa0" ns1:_="">
     <xsd:import namespace="http://schemas.microsoft.com/sharepoint/v3"/>
@@ -28073,18 +29599,50 @@
 </ct:contentTypeSchema>
 </file>
 
+<file path=customXml/item2.xml><?xml version="1.0" encoding="utf-8"?>
+<b:Sources xmlns:b="http://schemas.openxmlformats.org/officeDocument/2006/bibliography" xmlns="http://schemas.openxmlformats.org/officeDocument/2006/bibliography" SelectedStyle="\APASixthEditionOfficeOnline.xsl" StyleName="APA" Version="6"/>
+</file>
+
+<file path=customXml/item3.xml><?xml version="1.0" encoding="utf-8"?>
+<p:properties xmlns:p="http://schemas.microsoft.com/office/2006/metadata/properties" xmlns:xsi="http://www.w3.org/2001/XMLSchema-instance" xmlns:pc="http://schemas.microsoft.com/office/infopath/2007/PartnerControls">
+  <documentManagement>
+    <PublishingExpirationDate xmlns="http://schemas.microsoft.com/sharepoint/v3" xsi:nil="true"/>
+    <PublishingStartDate xmlns="http://schemas.microsoft.com/sharepoint/v3" xsi:nil="true"/>
+  </documentManagement>
+</p:properties>
+</file>
+
+<file path=customXml/item4.xml><?xml version="1.0" encoding="utf-8"?>
+<?mso-contentType ?>
+<FormTemplates xmlns="http://schemas.microsoft.com/sharepoint/v3/contenttype/forms">
+  <Display>DocumentLibraryForm</Display>
+  <Edit>DocumentLibraryForm</Edit>
+  <New>DocumentLibraryForm</New>
+</FormTemplates>
+</file>
+
 <file path=customXml/itemProps1.xml><?xml version="1.0" encoding="utf-8"?>
-<ds:datastoreItem xmlns:ds="http://schemas.openxmlformats.org/officeDocument/2006/customXml" ds:itemID="{094C7F75-C37B-4BCD-ACA3-22A68D0EC6CA}">
+<ds:datastoreItem xmlns:ds="http://schemas.openxmlformats.org/officeDocument/2006/customXml" ds:itemID="{39F15154-4396-40FD-9920-29B00731FEA5}">
   <ds:schemaRefs>
-    <ds:schemaRef ds:uri="http://schemas.openxmlformats.org/officeDocument/2006/bibliography"/>
+    <ds:schemaRef ds:uri="http://schemas.microsoft.com/office/2006/metadata/contentType"/>
+    <ds:schemaRef ds:uri="http://schemas.microsoft.com/office/2006/metadata/properties/metaAttributes"/>
+    <ds:schemaRef ds:uri="http://www.w3.org/2001/XMLSchema"/>
+    <ds:schemaRef ds:uri="http://schemas.microsoft.com/office/2006/metadata/properties"/>
+    <ds:schemaRef ds:uri="http://schemas.microsoft.com/sharepoint/v3"/>
+    <ds:schemaRef ds:uri="http://schemas.microsoft.com/office/2006/documentManagement/types"/>
+    <ds:schemaRef ds:uri="http://schemas.microsoft.com/office/infopath/2007/PartnerControls"/>
+    <ds:schemaRef ds:uri="http://schemas.openxmlformats.org/package/2006/metadata/core-properties"/>
+    <ds:schemaRef ds:uri="http://purl.org/dc/elements/1.1/"/>
+    <ds:schemaRef ds:uri="http://purl.org/dc/terms/"/>
+    <ds:schemaRef ds:uri="http://schemas.microsoft.com/internal/obd"/>
   </ds:schemaRefs>
 </ds:datastoreItem>
 </file>
 
 <file path=customXml/itemProps2.xml><?xml version="1.0" encoding="utf-8"?>
-<ds:datastoreItem xmlns:ds="http://schemas.openxmlformats.org/officeDocument/2006/customXml" ds:itemID="{5F739125-39EB-40CF-AC44-02F7D6208898}">
+<ds:datastoreItem xmlns:ds="http://schemas.openxmlformats.org/officeDocument/2006/customXml" ds:itemID="{094C7F75-C37B-4BCD-ACA3-22A68D0EC6CA}">
   <ds:schemaRefs>
-    <ds:schemaRef ds:uri="http://schemas.microsoft.com/sharepoint/v3/contenttype/forms"/>
+    <ds:schemaRef ds:uri="http://schemas.openxmlformats.org/officeDocument/2006/bibliography"/>
   </ds:schemaRefs>
 </ds:datastoreItem>
 </file>
@@ -28100,19 +29658,9 @@
 </file>
 
 <file path=customXml/itemProps4.xml><?xml version="1.0" encoding="utf-8"?>
-<ds:datastoreItem xmlns:ds="http://schemas.openxmlformats.org/officeDocument/2006/customXml" ds:itemID="{39F15154-4396-40FD-9920-29B00731FEA5}">
+<ds:datastoreItem xmlns:ds="http://schemas.openxmlformats.org/officeDocument/2006/customXml" ds:itemID="{5F739125-39EB-40CF-AC44-02F7D6208898}">
   <ds:schemaRefs>
-    <ds:schemaRef ds:uri="http://schemas.microsoft.com/office/2006/metadata/contentType"/>
-    <ds:schemaRef ds:uri="http://schemas.microsoft.com/office/2006/metadata/properties/metaAttributes"/>
-    <ds:schemaRef ds:uri="http://www.w3.org/2001/XMLSchema"/>
-    <ds:schemaRef ds:uri="http://schemas.microsoft.com/office/2006/metadata/properties"/>
-    <ds:schemaRef ds:uri="http://schemas.microsoft.com/sharepoint/v3"/>
-    <ds:schemaRef ds:uri="http://schemas.microsoft.com/office/2006/documentManagement/types"/>
-    <ds:schemaRef ds:uri="http://schemas.microsoft.com/office/infopath/2007/PartnerControls"/>
-    <ds:schemaRef ds:uri="http://schemas.openxmlformats.org/package/2006/metadata/core-properties"/>
-    <ds:schemaRef ds:uri="http://purl.org/dc/elements/1.1/"/>
-    <ds:schemaRef ds:uri="http://purl.org/dc/terms/"/>
-    <ds:schemaRef ds:uri="http://schemas.microsoft.com/internal/obd"/>
+    <ds:schemaRef ds:uri="http://schemas.microsoft.com/sharepoint/v3/contenttype/forms"/>
   </ds:schemaRefs>
 </ds:datastoreItem>
 </file>
</xml_diff>

<commit_message>
Corregidos comentarios Carlos 27/06/2023
</commit_message>
<xml_diff>
--- a/Docs/ingelmoDianaMario.docx
+++ b/Docs/ingelmoDianaMario.docx
@@ -198,22 +198,85 @@
     </w:p>
     <w:p>
       <w:pPr>
-        <w:pStyle w:val="OmniPage4"/>
+        <w:tabs>
+          <w:tab w:val="left" w:pos="45"/>
+          <w:tab w:val="right" w:pos="8265"/>
+        </w:tabs>
+        <w:jc w:val="center"/>
         <w:rPr>
           <w:rFonts w:ascii="Arial Rounded MT Bold" w:hAnsi="Arial Rounded MT Bold"/>
-          <w:b/>
-          <w:noProof w:val="0"/>
-          <w:sz w:val="40"/>
+          <w:sz w:val="38"/>
         </w:rPr>
       </w:pPr>
       <w:r>
         <w:rPr>
           <w:rFonts w:ascii="Arial Rounded MT Bold" w:hAnsi="Arial Rounded MT Bold"/>
-          <w:b/>
-          <w:noProof w:val="0"/>
-          <w:sz w:val="40"/>
-        </w:rPr>
-        <w:t>HAPI SECURITY: DESARROLLO DE UNA APP MÓVIL PARA COMPARAR LA SEGURIDAD EN DISPOSITIVOS IoT</w:t>
+          <w:sz w:val="38"/>
+        </w:rPr>
+        <w:t>H</w:t>
+      </w:r>
+      <w:r>
+        <w:rPr>
+          <w:rFonts w:ascii="Arial Rounded MT Bold" w:hAnsi="Arial Rounded MT Bold"/>
+          <w:sz w:val="38"/>
+        </w:rPr>
+        <w:t>API</w:t>
+      </w:r>
+      <w:r>
+        <w:rPr>
+          <w:rFonts w:ascii="Arial Rounded MT Bold" w:hAnsi="Arial Rounded MT Bold"/>
+          <w:sz w:val="38"/>
+        </w:rPr>
+        <w:t xml:space="preserve"> S</w:t>
+      </w:r>
+      <w:r>
+        <w:rPr>
+          <w:rFonts w:ascii="Arial Rounded MT Bold" w:hAnsi="Arial Rounded MT Bold"/>
+          <w:sz w:val="38"/>
+        </w:rPr>
+        <w:t>ECURITY</w:t>
+      </w:r>
+      <w:r>
+        <w:rPr>
+          <w:rFonts w:ascii="Arial Rounded MT Bold" w:hAnsi="Arial Rounded MT Bold"/>
+          <w:sz w:val="38"/>
+        </w:rPr>
+        <w:t>: A</w:t>
+      </w:r>
+      <w:r>
+        <w:rPr>
+          <w:rFonts w:ascii="Arial Rounded MT Bold" w:hAnsi="Arial Rounded MT Bold"/>
+          <w:sz w:val="38"/>
+        </w:rPr>
+        <w:t>PLICACIÓN</w:t>
+      </w:r>
+      <w:r>
+        <w:rPr>
+          <w:rFonts w:ascii="Arial Rounded MT Bold" w:hAnsi="Arial Rounded MT Bold"/>
+          <w:sz w:val="38"/>
+        </w:rPr>
+        <w:t xml:space="preserve"> </w:t>
+      </w:r>
+      <w:r>
+        <w:rPr>
+          <w:rFonts w:ascii="Arial Rounded MT Bold" w:hAnsi="Arial Rounded MT Bold"/>
+          <w:sz w:val="38"/>
+        </w:rPr>
+        <w:t>PARA EL ANÁLISIS</w:t>
+      </w:r>
+      <w:r>
+        <w:rPr>
+          <w:rFonts w:ascii="Arial Rounded MT Bold" w:hAnsi="Arial Rounded MT Bold"/>
+          <w:sz w:val="38"/>
+        </w:rPr>
+        <w:t xml:space="preserve"> </w:t>
+      </w:r>
+      <w:r>
+        <w:rPr>
+          <w:rFonts w:ascii="Arial Rounded MT Bold" w:hAnsi="Arial Rounded MT Bold"/>
+          <w:sz w:val="38"/>
+        </w:rPr>
+        <w:t>DE DISPOSITIVOS IoT EN BASE A SU SEGURIDAD Y SOSTENIBILIDAD</w:t>
       </w:r>
     </w:p>
     <w:p>
@@ -249,7 +312,23 @@
           <w:sz w:val="38"/>
           <w:lang w:val="en-US"/>
         </w:rPr>
-        <w:t>Development of a mobile app to compare the security of IoT devices</w:t>
+        <w:t>M</w:t>
+      </w:r>
+      <w:r>
+        <w:rPr>
+          <w:rFonts w:ascii="Arial Rounded MT Bold" w:hAnsi="Arial Rounded MT Bold"/>
+          <w:sz w:val="38"/>
+          <w:lang w:val="en-US"/>
+        </w:rPr>
+        <w:t xml:space="preserve">obile app </w:t>
+      </w:r>
+      <w:r>
+        <w:rPr>
+          <w:rFonts w:ascii="Arial Rounded MT Bold" w:hAnsi="Arial Rounded MT Bold"/>
+          <w:sz w:val="38"/>
+          <w:lang w:val="en-US"/>
+        </w:rPr>
+        <w:t>for the analysis of IoT devices based on their security and sustainability</w:t>
       </w:r>
       <w:r>
         <w:rPr>
@@ -1215,21 +1294,6 @@
           <w:tab w:val="right" w:pos="8456"/>
           <w:tab w:val="left" w:pos="4035"/>
         </w:tabs>
-        <w:rPr>
-          <w:rFonts w:ascii="Arial Rounded MT Bold" w:hAnsi="Arial Rounded MT Bold"/>
-          <w:sz w:val="28"/>
-        </w:rPr>
-      </w:pPr>
-    </w:p>
-    <w:p>
-      <w:pPr>
-        <w:tabs>
-          <w:tab w:val="left" w:pos="3686"/>
-          <w:tab w:val="left" w:pos="4035"/>
-          <w:tab w:val="right" w:pos="8456"/>
-          <w:tab w:val="left" w:pos="4035"/>
-        </w:tabs>
-        <w:spacing w:line="276" w:lineRule="auto"/>
         <w:rPr>
           <w:rFonts w:ascii="Arial Rounded MT Bold" w:hAnsi="Arial Rounded MT Bold"/>
           <w:sz w:val="28"/>
@@ -1300,7 +1364,7 @@
           <w:r>
             <w:fldChar w:fldCharType="separate"/>
           </w:r>
-          <w:hyperlink w:anchor="_Toc138696725" w:history="1">
+          <w:hyperlink w:anchor="_Toc138719834" w:history="1">
             <w:r>
               <w:rPr>
                 <w:rStyle w:val="Hipervnculo"/>
@@ -1323,7 +1387,7 @@
               <w:rPr>
                 <w:webHidden/>
               </w:rPr>
-              <w:instrText xml:space="preserve"> PAGEREF _Toc138696725 \h </w:instrText>
+              <w:instrText xml:space="preserve"> PAGEREF _Toc138719834 \h </w:instrText>
             </w:r>
             <w:r>
               <w:rPr>
@@ -1359,7 +1423,7 @@
               <w14:ligatures w14:val="standardContextual"/>
             </w:rPr>
           </w:pPr>
-          <w:hyperlink w:anchor="_Toc138696726" w:history="1">
+          <w:hyperlink w:anchor="_Toc138719835" w:history="1">
             <w:r>
               <w:rPr>
                 <w:rStyle w:val="Hipervnculo"/>
@@ -1382,7 +1446,7 @@
               <w:rPr>
                 <w:webHidden/>
               </w:rPr>
-              <w:instrText xml:space="preserve"> PAGEREF _Toc138696726 \h </w:instrText>
+              <w:instrText xml:space="preserve"> PAGEREF _Toc138719835 \h </w:instrText>
             </w:r>
             <w:r>
               <w:rPr>
@@ -1418,7 +1482,7 @@
               <w14:ligatures w14:val="standardContextual"/>
             </w:rPr>
           </w:pPr>
-          <w:hyperlink w:anchor="_Toc138696727" w:history="1">
+          <w:hyperlink w:anchor="_Toc138719836" w:history="1">
             <w:r>
               <w:rPr>
                 <w:rStyle w:val="Hipervnculo"/>
@@ -1442,7 +1506,7 @@
               <w:rPr>
                 <w:webHidden/>
               </w:rPr>
-              <w:instrText xml:space="preserve"> PAGEREF _Toc138696727 \h </w:instrText>
+              <w:instrText xml:space="preserve"> PAGEREF _Toc138719836 \h </w:instrText>
             </w:r>
             <w:r>
               <w:rPr>
@@ -1478,7 +1542,7 @@
               <w14:ligatures w14:val="standardContextual"/>
             </w:rPr>
           </w:pPr>
-          <w:hyperlink w:anchor="_Toc138696728" w:history="1">
+          <w:hyperlink w:anchor="_Toc138719837" w:history="1">
             <w:r>
               <w:rPr>
                 <w:rStyle w:val="Hipervnculo"/>
@@ -1502,7 +1566,7 @@
               <w:rPr>
                 <w:webHidden/>
               </w:rPr>
-              <w:instrText xml:space="preserve"> PAGEREF _Toc138696728 \h </w:instrText>
+              <w:instrText xml:space="preserve"> PAGEREF _Toc138719837 \h </w:instrText>
             </w:r>
             <w:r>
               <w:rPr>
@@ -1541,7 +1605,7 @@
               <w14:ligatures w14:val="standardContextual"/>
             </w:rPr>
           </w:pPr>
-          <w:hyperlink w:anchor="_Toc138696729" w:history="1">
+          <w:hyperlink w:anchor="_Toc138719838" w:history="1">
             <w:r>
               <w:rPr>
                 <w:rStyle w:val="Hipervnculo"/>
@@ -1578,7 +1642,7 @@
               <w:rPr>
                 <w:webHidden/>
               </w:rPr>
-              <w:instrText xml:space="preserve"> PAGEREF _Toc138696729 \h </w:instrText>
+              <w:instrText xml:space="preserve"> PAGEREF _Toc138719838 \h </w:instrText>
             </w:r>
             <w:r>
               <w:rPr>
@@ -1621,7 +1685,7 @@
               <w14:ligatures w14:val="standardContextual"/>
             </w:rPr>
           </w:pPr>
-          <w:hyperlink w:anchor="_Toc138696730" w:history="1">
+          <w:hyperlink w:anchor="_Toc138719839" w:history="1">
             <w:r>
               <w:rPr>
                 <w:rStyle w:val="Hipervnculo"/>
@@ -1681,7 +1745,7 @@
                 <w:sz w:val="22"/>
                 <w:szCs w:val="22"/>
               </w:rPr>
-              <w:instrText xml:space="preserve"> PAGEREF _Toc138696730 \h </w:instrText>
+              <w:instrText xml:space="preserve"> PAGEREF _Toc138719839 \h </w:instrText>
             </w:r>
             <w:r>
               <w:rPr>
@@ -1710,7 +1774,7 @@
                 <w:sz w:val="22"/>
                 <w:szCs w:val="22"/>
               </w:rPr>
-              <w:t>7</w:t>
+              <w:t>8</w:t>
             </w:r>
             <w:r>
               <w:rPr>
@@ -1736,7 +1800,7 @@
               <w14:ligatures w14:val="standardContextual"/>
             </w:rPr>
           </w:pPr>
-          <w:hyperlink w:anchor="_Toc138696731" w:history="1">
+          <w:hyperlink w:anchor="_Toc138719840" w:history="1">
             <w:r>
               <w:rPr>
                 <w:rStyle w:val="Hipervnculo"/>
@@ -1773,7 +1837,7 @@
               <w:rPr>
                 <w:webHidden/>
               </w:rPr>
-              <w:instrText xml:space="preserve"> PAGEREF _Toc138696731 \h </w:instrText>
+              <w:instrText xml:space="preserve"> PAGEREF _Toc138719840 \h </w:instrText>
             </w:r>
             <w:r>
               <w:rPr>
@@ -1816,7 +1880,7 @@
               <w14:ligatures w14:val="standardContextual"/>
             </w:rPr>
           </w:pPr>
-          <w:hyperlink w:anchor="_Toc138696732" w:history="1">
+          <w:hyperlink w:anchor="_Toc138719841" w:history="1">
             <w:r>
               <w:rPr>
                 <w:rStyle w:val="Hipervnculo"/>
@@ -1876,7 +1940,7 @@
                 <w:sz w:val="22"/>
                 <w:szCs w:val="22"/>
               </w:rPr>
-              <w:instrText xml:space="preserve"> PAGEREF _Toc138696732 \h </w:instrText>
+              <w:instrText xml:space="preserve"> PAGEREF _Toc138719841 \h </w:instrText>
             </w:r>
             <w:r>
               <w:rPr>
@@ -1935,7 +1999,7 @@
               <w14:ligatures w14:val="standardContextual"/>
             </w:rPr>
           </w:pPr>
-          <w:hyperlink w:anchor="_Toc138696733" w:history="1">
+          <w:hyperlink w:anchor="_Toc138719842" w:history="1">
             <w:r>
               <w:rPr>
                 <w:rStyle w:val="Hipervnculo"/>
@@ -1995,7 +2059,7 @@
                 <w:sz w:val="22"/>
                 <w:szCs w:val="22"/>
               </w:rPr>
-              <w:instrText xml:space="preserve"> PAGEREF _Toc138696733 \h </w:instrText>
+              <w:instrText xml:space="preserve"> PAGEREF _Toc138719842 \h </w:instrText>
             </w:r>
             <w:r>
               <w:rPr>
@@ -2024,7 +2088,7 @@
                 <w:sz w:val="22"/>
                 <w:szCs w:val="22"/>
               </w:rPr>
-              <w:t>8</w:t>
+              <w:t>9</w:t>
             </w:r>
             <w:r>
               <w:rPr>
@@ -2054,7 +2118,7 @@
               <w14:ligatures w14:val="standardContextual"/>
             </w:rPr>
           </w:pPr>
-          <w:hyperlink w:anchor="_Toc138696734" w:history="1">
+          <w:hyperlink w:anchor="_Toc138719843" w:history="1">
             <w:r>
               <w:rPr>
                 <w:rStyle w:val="Hipervnculo"/>
@@ -2114,7 +2178,7 @@
                 <w:sz w:val="22"/>
                 <w:szCs w:val="22"/>
               </w:rPr>
-              <w:instrText xml:space="preserve"> PAGEREF _Toc138696734 \h </w:instrText>
+              <w:instrText xml:space="preserve"> PAGEREF _Toc138719843 \h </w:instrText>
             </w:r>
             <w:r>
               <w:rPr>
@@ -2173,7 +2237,7 @@
               <w14:ligatures w14:val="standardContextual"/>
             </w:rPr>
           </w:pPr>
-          <w:hyperlink w:anchor="_Toc138696735" w:history="1">
+          <w:hyperlink w:anchor="_Toc138719844" w:history="1">
             <w:r>
               <w:rPr>
                 <w:rStyle w:val="Hipervnculo"/>
@@ -2233,7 +2297,7 @@
                 <w:sz w:val="22"/>
                 <w:szCs w:val="22"/>
               </w:rPr>
-              <w:instrText xml:space="preserve"> PAGEREF _Toc138696735 \h </w:instrText>
+              <w:instrText xml:space="preserve"> PAGEREF _Toc138719844 \h </w:instrText>
             </w:r>
             <w:r>
               <w:rPr>
@@ -2262,7 +2326,7 @@
                 <w:sz w:val="22"/>
                 <w:szCs w:val="22"/>
               </w:rPr>
-              <w:t>9</w:t>
+              <w:t>10</w:t>
             </w:r>
             <w:r>
               <w:rPr>
@@ -2292,7 +2356,7 @@
               <w14:ligatures w14:val="standardContextual"/>
             </w:rPr>
           </w:pPr>
-          <w:hyperlink w:anchor="_Toc138696736" w:history="1">
+          <w:hyperlink w:anchor="_Toc138719845" w:history="1">
             <w:r>
               <w:rPr>
                 <w:rStyle w:val="Hipervnculo"/>
@@ -2352,7 +2416,7 @@
                 <w:sz w:val="22"/>
                 <w:szCs w:val="22"/>
               </w:rPr>
-              <w:instrText xml:space="preserve"> PAGEREF _Toc138696736 \h </w:instrText>
+              <w:instrText xml:space="preserve"> PAGEREF _Toc138719845 \h </w:instrText>
             </w:r>
             <w:r>
               <w:rPr>
@@ -2411,7 +2475,7 @@
               <w14:ligatures w14:val="standardContextual"/>
             </w:rPr>
           </w:pPr>
-          <w:hyperlink w:anchor="_Toc138696737" w:history="1">
+          <w:hyperlink w:anchor="_Toc138719846" w:history="1">
             <w:r>
               <w:rPr>
                 <w:rStyle w:val="Hipervnculo"/>
@@ -2471,7 +2535,7 @@
                 <w:sz w:val="22"/>
                 <w:szCs w:val="22"/>
               </w:rPr>
-              <w:instrText xml:space="preserve"> PAGEREF _Toc138696737 \h </w:instrText>
+              <w:instrText xml:space="preserve"> PAGEREF _Toc138719846 \h </w:instrText>
             </w:r>
             <w:r>
               <w:rPr>
@@ -2530,7 +2594,7 @@
               <w14:ligatures w14:val="standardContextual"/>
             </w:rPr>
           </w:pPr>
-          <w:hyperlink w:anchor="_Toc138696738" w:history="1">
+          <w:hyperlink w:anchor="_Toc138719847" w:history="1">
             <w:r>
               <w:rPr>
                 <w:rStyle w:val="Hipervnculo"/>
@@ -2590,7 +2654,7 @@
                 <w:sz w:val="22"/>
                 <w:szCs w:val="22"/>
               </w:rPr>
-              <w:instrText xml:space="preserve"> PAGEREF _Toc138696738 \h </w:instrText>
+              <w:instrText xml:space="preserve"> PAGEREF _Toc138719847 \h </w:instrText>
             </w:r>
             <w:r>
               <w:rPr>
@@ -2619,7 +2683,7 @@
                 <w:sz w:val="22"/>
                 <w:szCs w:val="22"/>
               </w:rPr>
-              <w:t>10</w:t>
+              <w:t>11</w:t>
             </w:r>
             <w:r>
               <w:rPr>
@@ -2649,7 +2713,7 @@
               <w14:ligatures w14:val="standardContextual"/>
             </w:rPr>
           </w:pPr>
-          <w:hyperlink w:anchor="_Toc138696739" w:history="1">
+          <w:hyperlink w:anchor="_Toc138719848" w:history="1">
             <w:r>
               <w:rPr>
                 <w:rStyle w:val="Hipervnculo"/>
@@ -2709,7 +2773,7 @@
                 <w:sz w:val="22"/>
                 <w:szCs w:val="22"/>
               </w:rPr>
-              <w:instrText xml:space="preserve"> PAGEREF _Toc138696739 \h </w:instrText>
+              <w:instrText xml:space="preserve"> PAGEREF _Toc138719848 \h </w:instrText>
             </w:r>
             <w:r>
               <w:rPr>
@@ -2768,7 +2832,7 @@
               <w14:ligatures w14:val="standardContextual"/>
             </w:rPr>
           </w:pPr>
-          <w:hyperlink w:anchor="_Toc138696740" w:history="1">
+          <w:hyperlink w:anchor="_Toc138719849" w:history="1">
             <w:r>
               <w:rPr>
                 <w:rStyle w:val="Hipervnculo"/>
@@ -2828,7 +2892,7 @@
                 <w:sz w:val="22"/>
                 <w:szCs w:val="22"/>
               </w:rPr>
-              <w:instrText xml:space="preserve"> PAGEREF _Toc138696740 \h </w:instrText>
+              <w:instrText xml:space="preserve"> PAGEREF _Toc138719849 \h </w:instrText>
             </w:r>
             <w:r>
               <w:rPr>
@@ -2857,7 +2921,7 @@
                 <w:sz w:val="22"/>
                 <w:szCs w:val="22"/>
               </w:rPr>
-              <w:t>11</w:t>
+              <w:t>12</w:t>
             </w:r>
             <w:r>
               <w:rPr>
@@ -2887,7 +2951,7 @@
               <w14:ligatures w14:val="standardContextual"/>
             </w:rPr>
           </w:pPr>
-          <w:hyperlink w:anchor="_Toc138696741" w:history="1">
+          <w:hyperlink w:anchor="_Toc138719850" w:history="1">
             <w:r>
               <w:rPr>
                 <w:rStyle w:val="Hipervnculo"/>
@@ -2947,7 +3011,7 @@
                 <w:sz w:val="22"/>
                 <w:szCs w:val="22"/>
               </w:rPr>
-              <w:instrText xml:space="preserve"> PAGEREF _Toc138696741 \h </w:instrText>
+              <w:instrText xml:space="preserve"> PAGEREF _Toc138719850 \h </w:instrText>
             </w:r>
             <w:r>
               <w:rPr>
@@ -3006,7 +3070,7 @@
               <w14:ligatures w14:val="standardContextual"/>
             </w:rPr>
           </w:pPr>
-          <w:hyperlink w:anchor="_Toc138696742" w:history="1">
+          <w:hyperlink w:anchor="_Toc138719851" w:history="1">
             <w:r>
               <w:rPr>
                 <w:rStyle w:val="Hipervnculo"/>
@@ -3066,7 +3130,7 @@
                 <w:sz w:val="22"/>
                 <w:szCs w:val="22"/>
               </w:rPr>
-              <w:instrText xml:space="preserve"> PAGEREF _Toc138696742 \h </w:instrText>
+              <w:instrText xml:space="preserve"> PAGEREF _Toc138719851 \h </w:instrText>
             </w:r>
             <w:r>
               <w:rPr>
@@ -3095,7 +3159,7 @@
                 <w:sz w:val="22"/>
                 <w:szCs w:val="22"/>
               </w:rPr>
-              <w:t>12</w:t>
+              <w:t>13</w:t>
             </w:r>
             <w:r>
               <w:rPr>
@@ -3121,7 +3185,7 @@
               <w14:ligatures w14:val="standardContextual"/>
             </w:rPr>
           </w:pPr>
-          <w:hyperlink w:anchor="_Toc138696743" w:history="1">
+          <w:hyperlink w:anchor="_Toc138719852" w:history="1">
             <w:r>
               <w:rPr>
                 <w:rStyle w:val="Hipervnculo"/>
@@ -3158,7 +3222,7 @@
               <w:rPr>
                 <w:webHidden/>
               </w:rPr>
-              <w:instrText xml:space="preserve"> PAGEREF _Toc138696743 \h </w:instrText>
+              <w:instrText xml:space="preserve"> PAGEREF _Toc138719852 \h </w:instrText>
             </w:r>
             <w:r>
               <w:rPr>
@@ -3175,7 +3239,7 @@
               <w:rPr>
                 <w:webHidden/>
               </w:rPr>
-              <w:t>13</w:t>
+              <w:t>14</w:t>
             </w:r>
             <w:r>
               <w:rPr>
@@ -3201,7 +3265,7 @@
               <w14:ligatures w14:val="standardContextual"/>
             </w:rPr>
           </w:pPr>
-          <w:hyperlink w:anchor="_Toc138696744" w:history="1">
+          <w:hyperlink w:anchor="_Toc138719853" w:history="1">
             <w:r>
               <w:rPr>
                 <w:rStyle w:val="Hipervnculo"/>
@@ -3261,7 +3325,7 @@
                 <w:sz w:val="22"/>
                 <w:szCs w:val="22"/>
               </w:rPr>
-              <w:instrText xml:space="preserve"> PAGEREF _Toc138696744 \h </w:instrText>
+              <w:instrText xml:space="preserve"> PAGEREF _Toc138719853 \h </w:instrText>
             </w:r>
             <w:r>
               <w:rPr>
@@ -3290,7 +3354,7 @@
                 <w:sz w:val="22"/>
                 <w:szCs w:val="22"/>
               </w:rPr>
-              <w:t>13</w:t>
+              <w:t>14</w:t>
             </w:r>
             <w:r>
               <w:rPr>
@@ -3320,7 +3384,7 @@
               <w14:ligatures w14:val="standardContextual"/>
             </w:rPr>
           </w:pPr>
-          <w:hyperlink w:anchor="_Toc138696745" w:history="1">
+          <w:hyperlink w:anchor="_Toc138719854" w:history="1">
             <w:r>
               <w:rPr>
                 <w:rStyle w:val="Hipervnculo"/>
@@ -3380,7 +3444,7 @@
                 <w:sz w:val="22"/>
                 <w:szCs w:val="22"/>
               </w:rPr>
-              <w:instrText xml:space="preserve"> PAGEREF _Toc138696745 \h </w:instrText>
+              <w:instrText xml:space="preserve"> PAGEREF _Toc138719854 \h </w:instrText>
             </w:r>
             <w:r>
               <w:rPr>
@@ -3409,7 +3473,7 @@
                 <w:sz w:val="22"/>
                 <w:szCs w:val="22"/>
               </w:rPr>
-              <w:t>13</w:t>
+              <w:t>14</w:t>
             </w:r>
             <w:r>
               <w:rPr>
@@ -3439,7 +3503,7 @@
               <w14:ligatures w14:val="standardContextual"/>
             </w:rPr>
           </w:pPr>
-          <w:hyperlink w:anchor="_Toc138696746" w:history="1">
+          <w:hyperlink w:anchor="_Toc138719855" w:history="1">
             <w:r>
               <w:rPr>
                 <w:rStyle w:val="Hipervnculo"/>
@@ -3499,7 +3563,7 @@
                 <w:sz w:val="22"/>
                 <w:szCs w:val="22"/>
               </w:rPr>
-              <w:instrText xml:space="preserve"> PAGEREF _Toc138696746 \h </w:instrText>
+              <w:instrText xml:space="preserve"> PAGEREF _Toc138719855 \h </w:instrText>
             </w:r>
             <w:r>
               <w:rPr>
@@ -3528,7 +3592,7 @@
                 <w:sz w:val="22"/>
                 <w:szCs w:val="22"/>
               </w:rPr>
-              <w:t>13</w:t>
+              <w:t>14</w:t>
             </w:r>
             <w:r>
               <w:rPr>
@@ -3558,7 +3622,7 @@
               <w14:ligatures w14:val="standardContextual"/>
             </w:rPr>
           </w:pPr>
-          <w:hyperlink w:anchor="_Toc138696747" w:history="1">
+          <w:hyperlink w:anchor="_Toc138719856" w:history="1">
             <w:r>
               <w:rPr>
                 <w:rStyle w:val="Hipervnculo"/>
@@ -3618,7 +3682,7 @@
                 <w:sz w:val="22"/>
                 <w:szCs w:val="22"/>
               </w:rPr>
-              <w:instrText xml:space="preserve"> PAGEREF _Toc138696747 \h </w:instrText>
+              <w:instrText xml:space="preserve"> PAGEREF _Toc138719856 \h </w:instrText>
             </w:r>
             <w:r>
               <w:rPr>
@@ -3647,7 +3711,7 @@
                 <w:sz w:val="22"/>
                 <w:szCs w:val="22"/>
               </w:rPr>
-              <w:t>14</w:t>
+              <w:t>15</w:t>
             </w:r>
             <w:r>
               <w:rPr>
@@ -3677,7 +3741,7 @@
               <w14:ligatures w14:val="standardContextual"/>
             </w:rPr>
           </w:pPr>
-          <w:hyperlink w:anchor="_Toc138696748" w:history="1">
+          <w:hyperlink w:anchor="_Toc138719857" w:history="1">
             <w:r>
               <w:rPr>
                 <w:rStyle w:val="Hipervnculo"/>
@@ -3737,7 +3801,7 @@
                 <w:sz w:val="22"/>
                 <w:szCs w:val="22"/>
               </w:rPr>
-              <w:instrText xml:space="preserve"> PAGEREF _Toc138696748 \h </w:instrText>
+              <w:instrText xml:space="preserve"> PAGEREF _Toc138719857 \h </w:instrText>
             </w:r>
             <w:r>
               <w:rPr>
@@ -3796,7 +3860,7 @@
               <w14:ligatures w14:val="standardContextual"/>
             </w:rPr>
           </w:pPr>
-          <w:hyperlink w:anchor="_Toc138696749" w:history="1">
+          <w:hyperlink w:anchor="_Toc138719858" w:history="1">
             <w:r>
               <w:rPr>
                 <w:rStyle w:val="Hipervnculo"/>
@@ -3856,7 +3920,7 @@
                 <w:sz w:val="22"/>
                 <w:szCs w:val="22"/>
               </w:rPr>
-              <w:instrText xml:space="preserve"> PAGEREF _Toc138696749 \h </w:instrText>
+              <w:instrText xml:space="preserve"> PAGEREF _Toc138719858 \h </w:instrText>
             </w:r>
             <w:r>
               <w:rPr>
@@ -3915,7 +3979,7 @@
               <w14:ligatures w14:val="standardContextual"/>
             </w:rPr>
           </w:pPr>
-          <w:hyperlink w:anchor="_Toc138696750" w:history="1">
+          <w:hyperlink w:anchor="_Toc138719859" w:history="1">
             <w:r>
               <w:rPr>
                 <w:rStyle w:val="Hipervnculo"/>
@@ -3975,7 +4039,7 @@
                 <w:sz w:val="22"/>
                 <w:szCs w:val="22"/>
               </w:rPr>
-              <w:instrText xml:space="preserve"> PAGEREF _Toc138696750 \h </w:instrText>
+              <w:instrText xml:space="preserve"> PAGEREF _Toc138719859 \h </w:instrText>
             </w:r>
             <w:r>
               <w:rPr>
@@ -4004,7 +4068,7 @@
                 <w:sz w:val="22"/>
                 <w:szCs w:val="22"/>
               </w:rPr>
-              <w:t>15</w:t>
+              <w:t>16</w:t>
             </w:r>
             <w:r>
               <w:rPr>
@@ -4034,7 +4098,7 @@
               <w14:ligatures w14:val="standardContextual"/>
             </w:rPr>
           </w:pPr>
-          <w:hyperlink w:anchor="_Toc138696751" w:history="1">
+          <w:hyperlink w:anchor="_Toc138719860" w:history="1">
             <w:r>
               <w:rPr>
                 <w:rStyle w:val="Hipervnculo"/>
@@ -4094,7 +4158,7 @@
                 <w:sz w:val="22"/>
                 <w:szCs w:val="22"/>
               </w:rPr>
-              <w:instrText xml:space="preserve"> PAGEREF _Toc138696751 \h </w:instrText>
+              <w:instrText xml:space="preserve"> PAGEREF _Toc138719860 \h </w:instrText>
             </w:r>
             <w:r>
               <w:rPr>
@@ -4123,7 +4187,7 @@
                 <w:sz w:val="22"/>
                 <w:szCs w:val="22"/>
               </w:rPr>
-              <w:t>16</w:t>
+              <w:t>17</w:t>
             </w:r>
             <w:r>
               <w:rPr>
@@ -4153,7 +4217,7 @@
               <w14:ligatures w14:val="standardContextual"/>
             </w:rPr>
           </w:pPr>
-          <w:hyperlink w:anchor="_Toc138696752" w:history="1">
+          <w:hyperlink w:anchor="_Toc138719861" w:history="1">
             <w:r>
               <w:rPr>
                 <w:rStyle w:val="Hipervnculo"/>
@@ -4213,7 +4277,7 @@
                 <w:sz w:val="22"/>
                 <w:szCs w:val="22"/>
               </w:rPr>
-              <w:instrText xml:space="preserve"> PAGEREF _Toc138696752 \h </w:instrText>
+              <w:instrText xml:space="preserve"> PAGEREF _Toc138719861 \h </w:instrText>
             </w:r>
             <w:r>
               <w:rPr>
@@ -4242,7 +4306,7 @@
                 <w:sz w:val="22"/>
                 <w:szCs w:val="22"/>
               </w:rPr>
-              <w:t>16</w:t>
+              <w:t>17</w:t>
             </w:r>
             <w:r>
               <w:rPr>
@@ -4272,7 +4336,7 @@
               <w14:ligatures w14:val="standardContextual"/>
             </w:rPr>
           </w:pPr>
-          <w:hyperlink w:anchor="_Toc138696753" w:history="1">
+          <w:hyperlink w:anchor="_Toc138719862" w:history="1">
             <w:r>
               <w:rPr>
                 <w:rStyle w:val="Hipervnculo"/>
@@ -4332,7 +4396,7 @@
                 <w:sz w:val="22"/>
                 <w:szCs w:val="22"/>
               </w:rPr>
-              <w:instrText xml:space="preserve"> PAGEREF _Toc138696753 \h </w:instrText>
+              <w:instrText xml:space="preserve"> PAGEREF _Toc138719862 \h </w:instrText>
             </w:r>
             <w:r>
               <w:rPr>
@@ -4361,7 +4425,7 @@
                 <w:sz w:val="22"/>
                 <w:szCs w:val="22"/>
               </w:rPr>
-              <w:t>17</w:t>
+              <w:t>18</w:t>
             </w:r>
             <w:r>
               <w:rPr>
@@ -4391,7 +4455,7 @@
               <w14:ligatures w14:val="standardContextual"/>
             </w:rPr>
           </w:pPr>
-          <w:hyperlink w:anchor="_Toc138696754" w:history="1">
+          <w:hyperlink w:anchor="_Toc138719863" w:history="1">
             <w:r>
               <w:rPr>
                 <w:rStyle w:val="Hipervnculo"/>
@@ -4451,7 +4515,7 @@
                 <w:sz w:val="22"/>
                 <w:szCs w:val="22"/>
               </w:rPr>
-              <w:instrText xml:space="preserve"> PAGEREF _Toc138696754 \h </w:instrText>
+              <w:instrText xml:space="preserve"> PAGEREF _Toc138719863 \h </w:instrText>
             </w:r>
             <w:r>
               <w:rPr>
@@ -4510,7 +4574,7 @@
               <w14:ligatures w14:val="standardContextual"/>
             </w:rPr>
           </w:pPr>
-          <w:hyperlink w:anchor="_Toc138696755" w:history="1">
+          <w:hyperlink w:anchor="_Toc138719864" w:history="1">
             <w:r>
               <w:rPr>
                 <w:rStyle w:val="Hipervnculo"/>
@@ -4570,7 +4634,7 @@
                 <w:sz w:val="22"/>
                 <w:szCs w:val="22"/>
               </w:rPr>
-              <w:instrText xml:space="preserve"> PAGEREF _Toc138696755 \h </w:instrText>
+              <w:instrText xml:space="preserve"> PAGEREF _Toc138719864 \h </w:instrText>
             </w:r>
             <w:r>
               <w:rPr>
@@ -4599,7 +4663,7 @@
                 <w:sz w:val="22"/>
                 <w:szCs w:val="22"/>
               </w:rPr>
-              <w:t>18</w:t>
+              <w:t>19</w:t>
             </w:r>
             <w:r>
               <w:rPr>
@@ -4629,7 +4693,7 @@
               <w14:ligatures w14:val="standardContextual"/>
             </w:rPr>
           </w:pPr>
-          <w:hyperlink w:anchor="_Toc138696756" w:history="1">
+          <w:hyperlink w:anchor="_Toc138719865" w:history="1">
             <w:r>
               <w:rPr>
                 <w:rStyle w:val="Hipervnculo"/>
@@ -4689,7 +4753,7 @@
                 <w:sz w:val="22"/>
                 <w:szCs w:val="22"/>
               </w:rPr>
-              <w:instrText xml:space="preserve"> PAGEREF _Toc138696756 \h </w:instrText>
+              <w:instrText xml:space="preserve"> PAGEREF _Toc138719865 \h </w:instrText>
             </w:r>
             <w:r>
               <w:rPr>
@@ -4748,7 +4812,7 @@
               <w14:ligatures w14:val="standardContextual"/>
             </w:rPr>
           </w:pPr>
-          <w:hyperlink w:anchor="_Toc138696757" w:history="1">
+          <w:hyperlink w:anchor="_Toc138719866" w:history="1">
             <w:r>
               <w:rPr>
                 <w:rStyle w:val="Hipervnculo"/>
@@ -4808,7 +4872,7 @@
                 <w:sz w:val="22"/>
                 <w:szCs w:val="22"/>
               </w:rPr>
-              <w:instrText xml:space="preserve"> PAGEREF _Toc138696757 \h </w:instrText>
+              <w:instrText xml:space="preserve"> PAGEREF _Toc138719866 \h </w:instrText>
             </w:r>
             <w:r>
               <w:rPr>
@@ -4837,7 +4901,7 @@
                 <w:sz w:val="22"/>
                 <w:szCs w:val="22"/>
               </w:rPr>
-              <w:t>19</w:t>
+              <w:t>20</w:t>
             </w:r>
             <w:r>
               <w:rPr>
@@ -4867,7 +4931,7 @@
               <w14:ligatures w14:val="standardContextual"/>
             </w:rPr>
           </w:pPr>
-          <w:hyperlink w:anchor="_Toc138696758" w:history="1">
+          <w:hyperlink w:anchor="_Toc138719867" w:history="1">
             <w:r>
               <w:rPr>
                 <w:rStyle w:val="Hipervnculo"/>
@@ -4927,7 +4991,7 @@
                 <w:sz w:val="22"/>
                 <w:szCs w:val="22"/>
               </w:rPr>
-              <w:instrText xml:space="preserve"> PAGEREF _Toc138696758 \h </w:instrText>
+              <w:instrText xml:space="preserve"> PAGEREF _Toc138719867 \h </w:instrText>
             </w:r>
             <w:r>
               <w:rPr>
@@ -4956,7 +5020,7 @@
                 <w:sz w:val="22"/>
                 <w:szCs w:val="22"/>
               </w:rPr>
-              <w:t>21</w:t>
+              <w:t>22</w:t>
             </w:r>
             <w:r>
               <w:rPr>
@@ -4986,7 +5050,7 @@
               <w14:ligatures w14:val="standardContextual"/>
             </w:rPr>
           </w:pPr>
-          <w:hyperlink w:anchor="_Toc138696759" w:history="1">
+          <w:hyperlink w:anchor="_Toc138719868" w:history="1">
             <w:r>
               <w:rPr>
                 <w:rStyle w:val="Hipervnculo"/>
@@ -5046,7 +5110,7 @@
                 <w:sz w:val="22"/>
                 <w:szCs w:val="22"/>
               </w:rPr>
-              <w:instrText xml:space="preserve"> PAGEREF _Toc138696759 \h </w:instrText>
+              <w:instrText xml:space="preserve"> PAGEREF _Toc138719868 \h </w:instrText>
             </w:r>
             <w:r>
               <w:rPr>
@@ -5075,7 +5139,7 @@
                 <w:sz w:val="22"/>
                 <w:szCs w:val="22"/>
               </w:rPr>
-              <w:t>23</w:t>
+              <w:t>24</w:t>
             </w:r>
             <w:r>
               <w:rPr>
@@ -5105,7 +5169,7 @@
               <w14:ligatures w14:val="standardContextual"/>
             </w:rPr>
           </w:pPr>
-          <w:hyperlink w:anchor="_Toc138696760" w:history="1">
+          <w:hyperlink w:anchor="_Toc138719869" w:history="1">
             <w:r>
               <w:rPr>
                 <w:rStyle w:val="Hipervnculo"/>
@@ -5165,7 +5229,7 @@
                 <w:sz w:val="22"/>
                 <w:szCs w:val="22"/>
               </w:rPr>
-              <w:instrText xml:space="preserve"> PAGEREF _Toc138696760 \h </w:instrText>
+              <w:instrText xml:space="preserve"> PAGEREF _Toc138719869 \h </w:instrText>
             </w:r>
             <w:r>
               <w:rPr>
@@ -5194,7 +5258,7 @@
                 <w:sz w:val="22"/>
                 <w:szCs w:val="22"/>
               </w:rPr>
-              <w:t>26</w:t>
+              <w:t>27</w:t>
             </w:r>
             <w:r>
               <w:rPr>
@@ -5224,7 +5288,7 @@
               <w14:ligatures w14:val="standardContextual"/>
             </w:rPr>
           </w:pPr>
-          <w:hyperlink w:anchor="_Toc138696761" w:history="1">
+          <w:hyperlink w:anchor="_Toc138719870" w:history="1">
             <w:r>
               <w:rPr>
                 <w:rStyle w:val="Hipervnculo"/>
@@ -5284,7 +5348,7 @@
                 <w:sz w:val="22"/>
                 <w:szCs w:val="22"/>
               </w:rPr>
-              <w:instrText xml:space="preserve"> PAGEREF _Toc138696761 \h </w:instrText>
+              <w:instrText xml:space="preserve"> PAGEREF _Toc138719870 \h </w:instrText>
             </w:r>
             <w:r>
               <w:rPr>
@@ -5313,7 +5377,7 @@
                 <w:sz w:val="22"/>
                 <w:szCs w:val="22"/>
               </w:rPr>
-              <w:t>26</w:t>
+              <w:t>27</w:t>
             </w:r>
             <w:r>
               <w:rPr>
@@ -5339,7 +5403,7 @@
               <w14:ligatures w14:val="standardContextual"/>
             </w:rPr>
           </w:pPr>
-          <w:hyperlink w:anchor="_Toc138696762" w:history="1">
+          <w:hyperlink w:anchor="_Toc138719871" w:history="1">
             <w:r>
               <w:rPr>
                 <w:rStyle w:val="Hipervnculo"/>
@@ -5376,7 +5440,7 @@
               <w:rPr>
                 <w:webHidden/>
               </w:rPr>
-              <w:instrText xml:space="preserve"> PAGEREF _Toc138696762 \h </w:instrText>
+              <w:instrText xml:space="preserve"> PAGEREF _Toc138719871 \h </w:instrText>
             </w:r>
             <w:r>
               <w:rPr>
@@ -5393,7 +5457,7 @@
               <w:rPr>
                 <w:webHidden/>
               </w:rPr>
-              <w:t>27</w:t>
+              <w:t>28</w:t>
             </w:r>
             <w:r>
               <w:rPr>
@@ -5419,7 +5483,7 @@
               <w14:ligatures w14:val="standardContextual"/>
             </w:rPr>
           </w:pPr>
-          <w:hyperlink w:anchor="_Toc138696763" w:history="1">
+          <w:hyperlink w:anchor="_Toc138719872" w:history="1">
             <w:r>
               <w:rPr>
                 <w:rStyle w:val="Hipervnculo"/>
@@ -5479,7 +5543,7 @@
                 <w:sz w:val="22"/>
                 <w:szCs w:val="22"/>
               </w:rPr>
-              <w:instrText xml:space="preserve"> PAGEREF _Toc138696763 \h </w:instrText>
+              <w:instrText xml:space="preserve"> PAGEREF _Toc138719872 \h </w:instrText>
             </w:r>
             <w:r>
               <w:rPr>
@@ -5508,7 +5572,7 @@
                 <w:sz w:val="22"/>
                 <w:szCs w:val="22"/>
               </w:rPr>
-              <w:t>27</w:t>
+              <w:t>28</w:t>
             </w:r>
             <w:r>
               <w:rPr>
@@ -5538,7 +5602,7 @@
               <w14:ligatures w14:val="standardContextual"/>
             </w:rPr>
           </w:pPr>
-          <w:hyperlink w:anchor="_Toc138696764" w:history="1">
+          <w:hyperlink w:anchor="_Toc138719873" w:history="1">
             <w:r>
               <w:rPr>
                 <w:rStyle w:val="Hipervnculo"/>
@@ -5598,7 +5662,7 @@
                 <w:sz w:val="22"/>
                 <w:szCs w:val="22"/>
               </w:rPr>
-              <w:instrText xml:space="preserve"> PAGEREF _Toc138696764 \h </w:instrText>
+              <w:instrText xml:space="preserve"> PAGEREF _Toc138719873 \h </w:instrText>
             </w:r>
             <w:r>
               <w:rPr>
@@ -5627,7 +5691,7 @@
                 <w:sz w:val="22"/>
                 <w:szCs w:val="22"/>
               </w:rPr>
-              <w:t>27</w:t>
+              <w:t>28</w:t>
             </w:r>
             <w:r>
               <w:rPr>
@@ -5657,7 +5721,7 @@
               <w14:ligatures w14:val="standardContextual"/>
             </w:rPr>
           </w:pPr>
-          <w:hyperlink w:anchor="_Toc138696765" w:history="1">
+          <w:hyperlink w:anchor="_Toc138719874" w:history="1">
             <w:r>
               <w:rPr>
                 <w:rStyle w:val="Hipervnculo"/>
@@ -5717,7 +5781,7 @@
                 <w:sz w:val="22"/>
                 <w:szCs w:val="22"/>
               </w:rPr>
-              <w:instrText xml:space="preserve"> PAGEREF _Toc138696765 \h </w:instrText>
+              <w:instrText xml:space="preserve"> PAGEREF _Toc138719874 \h </w:instrText>
             </w:r>
             <w:r>
               <w:rPr>
@@ -5746,7 +5810,7 @@
                 <w:sz w:val="22"/>
                 <w:szCs w:val="22"/>
               </w:rPr>
-              <w:t>28</w:t>
+              <w:t>29</w:t>
             </w:r>
             <w:r>
               <w:rPr>
@@ -5776,7 +5840,7 @@
               <w14:ligatures w14:val="standardContextual"/>
             </w:rPr>
           </w:pPr>
-          <w:hyperlink w:anchor="_Toc138696766" w:history="1">
+          <w:hyperlink w:anchor="_Toc138719875" w:history="1">
             <w:r>
               <w:rPr>
                 <w:rStyle w:val="Hipervnculo"/>
@@ -5836,7 +5900,7 @@
                 <w:sz w:val="22"/>
                 <w:szCs w:val="22"/>
               </w:rPr>
-              <w:instrText xml:space="preserve"> PAGEREF _Toc138696766 \h </w:instrText>
+              <w:instrText xml:space="preserve"> PAGEREF _Toc138719875 \h </w:instrText>
             </w:r>
             <w:r>
               <w:rPr>
@@ -5865,7 +5929,7 @@
                 <w:sz w:val="22"/>
                 <w:szCs w:val="22"/>
               </w:rPr>
-              <w:t>29</w:t>
+              <w:t>30</w:t>
             </w:r>
             <w:r>
               <w:rPr>
@@ -5895,7 +5959,7 @@
               <w14:ligatures w14:val="standardContextual"/>
             </w:rPr>
           </w:pPr>
-          <w:hyperlink w:anchor="_Toc138696767" w:history="1">
+          <w:hyperlink w:anchor="_Toc138719876" w:history="1">
             <w:r>
               <w:rPr>
                 <w:rStyle w:val="Hipervnculo"/>
@@ -5955,7 +6019,7 @@
                 <w:sz w:val="22"/>
                 <w:szCs w:val="22"/>
               </w:rPr>
-              <w:instrText xml:space="preserve"> PAGEREF _Toc138696767 \h </w:instrText>
+              <w:instrText xml:space="preserve"> PAGEREF _Toc138719876 \h </w:instrText>
             </w:r>
             <w:r>
               <w:rPr>
@@ -5984,7 +6048,7 @@
                 <w:sz w:val="22"/>
                 <w:szCs w:val="22"/>
               </w:rPr>
-              <w:t>30</w:t>
+              <w:t>31</w:t>
             </w:r>
             <w:r>
               <w:rPr>
@@ -6014,7 +6078,7 @@
               <w14:ligatures w14:val="standardContextual"/>
             </w:rPr>
           </w:pPr>
-          <w:hyperlink w:anchor="_Toc138696768" w:history="1">
+          <w:hyperlink w:anchor="_Toc138719877" w:history="1">
             <w:r>
               <w:rPr>
                 <w:rStyle w:val="Hipervnculo"/>
@@ -6074,7 +6138,7 @@
                 <w:sz w:val="22"/>
                 <w:szCs w:val="22"/>
               </w:rPr>
-              <w:instrText xml:space="preserve"> PAGEREF _Toc138696768 \h </w:instrText>
+              <w:instrText xml:space="preserve"> PAGEREF _Toc138719877 \h </w:instrText>
             </w:r>
             <w:r>
               <w:rPr>
@@ -6103,7 +6167,7 @@
                 <w:sz w:val="22"/>
                 <w:szCs w:val="22"/>
               </w:rPr>
-              <w:t>30</w:t>
+              <w:t>31</w:t>
             </w:r>
             <w:r>
               <w:rPr>
@@ -6133,7 +6197,7 @@
               <w14:ligatures w14:val="standardContextual"/>
             </w:rPr>
           </w:pPr>
-          <w:hyperlink w:anchor="_Toc138696769" w:history="1">
+          <w:hyperlink w:anchor="_Toc138719878" w:history="1">
             <w:r>
               <w:rPr>
                 <w:rStyle w:val="Hipervnculo"/>
@@ -6163,27 +6227,7 @@
                 <w:sz w:val="22"/>
                 <w:szCs w:val="22"/>
               </w:rPr>
-              <w:t>Diseño arqu</w:t>
-            </w:r>
-            <w:r>
-              <w:rPr>
-                <w:rStyle w:val="Hipervnculo"/>
-                <w:rFonts w:ascii="Arial" w:hAnsi="Arial" w:cs="Arial"/>
-                <w:noProof/>
-                <w:sz w:val="22"/>
-                <w:szCs w:val="22"/>
-              </w:rPr>
-              <w:t>i</w:t>
-            </w:r>
-            <w:r>
-              <w:rPr>
-                <w:rStyle w:val="Hipervnculo"/>
-                <w:rFonts w:ascii="Arial" w:hAnsi="Arial" w:cs="Arial"/>
-                <w:noProof/>
-                <w:sz w:val="22"/>
-                <w:szCs w:val="22"/>
-              </w:rPr>
-              <w:t>tectónico</w:t>
+              <w:t>Diseño arquitectónico</w:t>
             </w:r>
             <w:r>
               <w:rPr>
@@ -6213,7 +6257,7 @@
                 <w:sz w:val="22"/>
                 <w:szCs w:val="22"/>
               </w:rPr>
-              <w:instrText xml:space="preserve"> PAGEREF _Toc138696769 \h </w:instrText>
+              <w:instrText xml:space="preserve"> PAGEREF _Toc138719878 \h </w:instrText>
             </w:r>
             <w:r>
               <w:rPr>
@@ -6242,7 +6286,7 @@
                 <w:sz w:val="22"/>
                 <w:szCs w:val="22"/>
               </w:rPr>
-              <w:t>30</w:t>
+              <w:t>31</w:t>
             </w:r>
             <w:r>
               <w:rPr>
@@ -6272,7 +6316,7 @@
               <w14:ligatures w14:val="standardContextual"/>
             </w:rPr>
           </w:pPr>
-          <w:hyperlink w:anchor="_Toc138696770" w:history="1">
+          <w:hyperlink w:anchor="_Toc138719879" w:history="1">
             <w:r>
               <w:rPr>
                 <w:rStyle w:val="Hipervnculo"/>
@@ -6332,7 +6376,7 @@
                 <w:sz w:val="22"/>
                 <w:szCs w:val="22"/>
               </w:rPr>
-              <w:instrText xml:space="preserve"> PAGEREF _Toc138696770 \h </w:instrText>
+              <w:instrText xml:space="preserve"> PAGEREF _Toc138719879 \h </w:instrText>
             </w:r>
             <w:r>
               <w:rPr>
@@ -6361,7 +6405,7 @@
                 <w:sz w:val="22"/>
                 <w:szCs w:val="22"/>
               </w:rPr>
-              <w:t>31</w:t>
+              <w:t>32</w:t>
             </w:r>
             <w:r>
               <w:rPr>
@@ -6391,7 +6435,7 @@
               <w14:ligatures w14:val="standardContextual"/>
             </w:rPr>
           </w:pPr>
-          <w:hyperlink w:anchor="_Toc138696771" w:history="1">
+          <w:hyperlink w:anchor="_Toc138719880" w:history="1">
             <w:r>
               <w:rPr>
                 <w:rStyle w:val="Hipervnculo"/>
@@ -6451,7 +6495,7 @@
                 <w:sz w:val="22"/>
                 <w:szCs w:val="22"/>
               </w:rPr>
-              <w:instrText xml:space="preserve"> PAGEREF _Toc138696771 \h </w:instrText>
+              <w:instrText xml:space="preserve"> PAGEREF _Toc138719880 \h </w:instrText>
             </w:r>
             <w:r>
               <w:rPr>
@@ -6480,7 +6524,7 @@
                 <w:sz w:val="22"/>
                 <w:szCs w:val="22"/>
               </w:rPr>
-              <w:t>31</w:t>
+              <w:t>32</w:t>
             </w:r>
             <w:r>
               <w:rPr>
@@ -6506,7 +6550,7 @@
               <w14:ligatures w14:val="standardContextual"/>
             </w:rPr>
           </w:pPr>
-          <w:hyperlink w:anchor="_Toc138696772" w:history="1">
+          <w:hyperlink w:anchor="_Toc138719881" w:history="1">
             <w:r>
               <w:rPr>
                 <w:rStyle w:val="Hipervnculo"/>
@@ -6543,7 +6587,7 @@
               <w:rPr>
                 <w:webHidden/>
               </w:rPr>
-              <w:instrText xml:space="preserve"> PAGEREF _Toc138696772 \h </w:instrText>
+              <w:instrText xml:space="preserve"> PAGEREF _Toc138719881 \h </w:instrText>
             </w:r>
             <w:r>
               <w:rPr>
@@ -6560,7 +6604,7 @@
               <w:rPr>
                 <w:webHidden/>
               </w:rPr>
-              <w:t>31</w:t>
+              <w:t>32</w:t>
             </w:r>
             <w:r>
               <w:rPr>
@@ -6904,18 +6948,6 @@
     </w:p>
     <w:p>
       <w:pPr>
-        <w:spacing w:line="276" w:lineRule="auto"/>
-        <w:rPr>
-          <w:rFonts w:ascii="Arial" w:hAnsi="Arial" w:cs="Arial"/>
-          <w:b/>
-          <w:bCs/>
-          <w:sz w:val="28"/>
-          <w:szCs w:val="28"/>
-        </w:rPr>
-      </w:pPr>
-    </w:p>
-    <w:p>
-      <w:pPr>
         <w:pStyle w:val="Ttulo1"/>
         <w:spacing w:before="0" w:after="240"/>
         <w:rPr>
@@ -6927,7 +6959,7 @@
           <w:szCs w:val="28"/>
         </w:rPr>
       </w:pPr>
-      <w:bookmarkStart w:id="0" w:name="_Toc138696725"/>
+      <w:bookmarkStart w:id="0" w:name="_Toc138719834"/>
       <w:r>
         <w:rPr>
           <w:rFonts w:ascii="Arial" w:hAnsi="Arial" w:cs="Arial"/>
@@ -6964,41 +6996,57 @@
           <w:sz w:val="22"/>
           <w:szCs w:val="22"/>
         </w:rPr>
-        <w:t xml:space="preserve">La idea de desarrollar </w:t>
-      </w:r>
-      <w:r>
+        <w:t>Actualmente, utilizamos un gran número y variedad de dispositivos inteligentes conectados a la red (IoT) tanto en entornos domésticos como laborales, sanitarios, de transporte, etc. Aunque dichos dispositivos manejan infraestructuras críticas e información sensible, no suelen contar con un buen nivel de seguridad. Por otro lado, al ser dispositivos que están continuamente conectados, la sostenibilidad también es un aspecto importante a tener en cuenta. Este proyecto se centra en ayudar a los usuarios a mejorar la infraestructura de su entorno (hogar, oficina, etc.) mediante el uso de dispositivos más adecuados.</w:t>
+      </w:r>
+    </w:p>
+    <w:p>
+      <w:pPr>
+        <w:tabs>
+          <w:tab w:val="left" w:pos="3686"/>
+          <w:tab w:val="left" w:pos="4035"/>
+          <w:tab w:val="right" w:pos="8456"/>
+          <w:tab w:val="left" w:pos="4035"/>
+        </w:tabs>
+        <w:spacing w:line="276" w:lineRule="auto"/>
+        <w:jc w:val="both"/>
         <w:rPr>
           <w:rFonts w:ascii="Arial" w:hAnsi="Arial" w:cs="Arial"/>
           <w:sz w:val="22"/>
           <w:szCs w:val="22"/>
         </w:rPr>
-        <w:t>esta aplicación</w:t>
-      </w:r>
-      <w:r>
+      </w:pPr>
+    </w:p>
+    <w:p>
+      <w:pPr>
+        <w:tabs>
+          <w:tab w:val="left" w:pos="3686"/>
+          <w:tab w:val="left" w:pos="4035"/>
+          <w:tab w:val="right" w:pos="8456"/>
+          <w:tab w:val="left" w:pos="4035"/>
+        </w:tabs>
+        <w:spacing w:line="276" w:lineRule="auto"/>
+        <w:jc w:val="both"/>
         <w:rPr>
           <w:rFonts w:ascii="Arial" w:hAnsi="Arial" w:cs="Arial"/>
           <w:sz w:val="22"/>
           <w:szCs w:val="22"/>
         </w:rPr>
-        <w:t xml:space="preserve"> nace </w:t>
-      </w:r>
+      </w:pPr>
       <w:r>
         <w:rPr>
           <w:rFonts w:ascii="Arial" w:hAnsi="Arial" w:cs="Arial"/>
           <w:sz w:val="22"/>
           <w:szCs w:val="22"/>
         </w:rPr>
-        <w:t xml:space="preserve">hablando con el tutor del proyecto, Carlos Blanco, sobre un proyecto otorgado a la universidad </w:t>
+        <w:t>Para ello, en este proyecto se desarrolla una aplicación móvil (Hapi Security) que permite conocer cómo de seguro es un dispositivo IoT concreto, a qué se debe y si existen alternativas mejores. Cada dispositivo tiene asociada una calificación de seguridad (de 0 a 100) y de sostenibilidad (de A a G) y una serie de aspectos que presenta e influyen de forma positiva o negativa en dichas calificaciones. La aplicación ha sido desarrollada para Android utilizando Java y presenta funcionalidades para permitir búsquedas y filtrados de dispositivos, escanear códigos de barras, gestionar favoritos</w:t>
       </w:r>
       <w:r>
         <w:rPr>
           <w:rFonts w:ascii="Arial" w:hAnsi="Arial" w:cs="Arial"/>
-          <w:b/>
-          <w:bCs/>
-          <w:sz w:val="22"/>
-          <w:szCs w:val="22"/>
-        </w:rPr>
-        <w:t>(indicar nombre proyecto)</w:t>
+          <w:sz w:val="22"/>
+          <w:szCs w:val="22"/>
+        </w:rPr>
+        <w:t xml:space="preserve"> y compartir la aplicación</w:t>
       </w:r>
       <w:r>
         <w:rPr>
@@ -7006,156 +7054,50 @@
           <w:sz w:val="22"/>
           <w:szCs w:val="22"/>
         </w:rPr>
-        <w:t>. Carlos busca crear, en consonancia con el proyecto y unos estándares de la ENISA (</w:t>
-      </w:r>
-      <w:r>
+        <w:t>.</w:t>
+      </w:r>
+    </w:p>
+    <w:p>
+      <w:pPr>
+        <w:tabs>
+          <w:tab w:val="left" w:pos="3686"/>
+          <w:tab w:val="left" w:pos="4035"/>
+          <w:tab w:val="right" w:pos="8456"/>
+          <w:tab w:val="left" w:pos="4035"/>
+        </w:tabs>
+        <w:spacing w:line="276" w:lineRule="auto"/>
+        <w:jc w:val="both"/>
         <w:rPr>
           <w:rFonts w:ascii="Arial" w:hAnsi="Arial" w:cs="Arial"/>
           <w:sz w:val="22"/>
           <w:szCs w:val="22"/>
         </w:rPr>
-        <w:t>Agencia de la Unión Europea para la Ciberseguridad</w:t>
-      </w:r>
-      <w:r>
+      </w:pPr>
+    </w:p>
+    <w:p>
+      <w:pPr>
+        <w:tabs>
+          <w:tab w:val="left" w:pos="3686"/>
+          <w:tab w:val="left" w:pos="4035"/>
+          <w:tab w:val="right" w:pos="8456"/>
+          <w:tab w:val="left" w:pos="4035"/>
+        </w:tabs>
+        <w:spacing w:line="276" w:lineRule="auto"/>
+        <w:jc w:val="both"/>
         <w:rPr>
           <w:rFonts w:ascii="Arial" w:hAnsi="Arial" w:cs="Arial"/>
           <w:sz w:val="22"/>
           <w:szCs w:val="22"/>
         </w:rPr>
-        <w:t>), una aplicación donde poder comparar la seguridad y sostenibilidad de distintos dispositivos IoT que podamos tener en nuestros hogares, de manera que el usuario pueda tomar decisiones basándose en datos que comúnmente son de difícil acceso y así poder saber que tan seguro y sostenible es el producto que ha adquirido o quiere adquirir.</w:t>
-      </w:r>
-    </w:p>
-    <w:p>
-      <w:pPr>
-        <w:tabs>
-          <w:tab w:val="left" w:pos="3686"/>
-          <w:tab w:val="left" w:pos="4035"/>
-          <w:tab w:val="right" w:pos="8456"/>
-          <w:tab w:val="left" w:pos="4035"/>
-        </w:tabs>
-        <w:spacing w:line="276" w:lineRule="auto"/>
-        <w:jc w:val="both"/>
+      </w:pPr>
+      <w:r>
         <w:rPr>
           <w:rFonts w:ascii="Arial" w:hAnsi="Arial" w:cs="Arial"/>
           <w:sz w:val="22"/>
           <w:szCs w:val="22"/>
         </w:rPr>
-      </w:pPr>
-    </w:p>
-    <w:p>
-      <w:pPr>
-        <w:tabs>
-          <w:tab w:val="left" w:pos="3686"/>
-          <w:tab w:val="left" w:pos="4035"/>
-          <w:tab w:val="right" w:pos="8456"/>
-          <w:tab w:val="left" w:pos="4035"/>
-        </w:tabs>
-        <w:spacing w:line="276" w:lineRule="auto"/>
-        <w:jc w:val="both"/>
-        <w:rPr>
-          <w:rFonts w:ascii="Arial" w:hAnsi="Arial" w:cs="Arial"/>
-          <w:sz w:val="22"/>
-          <w:szCs w:val="22"/>
-        </w:rPr>
-      </w:pPr>
-      <w:r>
-        <w:rPr>
-          <w:rFonts w:ascii="Arial" w:hAnsi="Arial" w:cs="Arial"/>
-          <w:sz w:val="22"/>
-          <w:szCs w:val="22"/>
-        </w:rPr>
-        <w:t xml:space="preserve">A la vista de la idea inicial y el encanto que tiene para </w:t>
-      </w:r>
-      <w:r>
-        <w:rPr>
-          <w:rFonts w:ascii="Arial" w:hAnsi="Arial" w:cs="Arial"/>
-          <w:sz w:val="22"/>
-          <w:szCs w:val="22"/>
-        </w:rPr>
-        <w:t>mí</w:t>
-      </w:r>
-      <w:r>
-        <w:rPr>
-          <w:rFonts w:ascii="Arial" w:hAnsi="Arial" w:cs="Arial"/>
-          <w:sz w:val="22"/>
-          <w:szCs w:val="22"/>
-        </w:rPr>
-        <w:t xml:space="preserve"> el desarrollar una aplicación de este estilo, decido seguir para adelante con la idea, creando así Hapi Security. Hapi Security es una aplicación para dispositivos móviles, desarrollada en Java, que cuenta con diferentes funcionalidades, dispone de filtros y un buscador, de un escáner de códigos de barras, de favoritos para guardar tus dispositivos favoritos y de una sección donde compartir la aplicación con la gente que te rodea. </w:t>
-      </w:r>
-      <w:r>
-        <w:rPr>
-          <w:rFonts w:ascii="Arial" w:hAnsi="Arial" w:cs="Arial"/>
-          <w:sz w:val="22"/>
-          <w:szCs w:val="22"/>
-        </w:rPr>
-        <w:t>Además de obviamente, tener los datos de los dispositivos de IoT más comunes en diferentes secciones y sus respectivas puntuaciones en seguridad y sostenibilidad.</w:t>
-      </w:r>
-    </w:p>
-    <w:p>
-      <w:pPr>
-        <w:tabs>
-          <w:tab w:val="left" w:pos="3686"/>
-          <w:tab w:val="left" w:pos="4035"/>
-          <w:tab w:val="right" w:pos="8456"/>
-          <w:tab w:val="left" w:pos="4035"/>
-        </w:tabs>
-        <w:spacing w:line="276" w:lineRule="auto"/>
-        <w:jc w:val="both"/>
-        <w:rPr>
-          <w:rFonts w:ascii="Arial" w:hAnsi="Arial" w:cs="Arial"/>
-          <w:sz w:val="22"/>
-          <w:szCs w:val="22"/>
-        </w:rPr>
-      </w:pPr>
-    </w:p>
-    <w:p>
-      <w:pPr>
-        <w:tabs>
-          <w:tab w:val="left" w:pos="3686"/>
-          <w:tab w:val="left" w:pos="4035"/>
-          <w:tab w:val="right" w:pos="8456"/>
-          <w:tab w:val="left" w:pos="4035"/>
-        </w:tabs>
-        <w:spacing w:line="276" w:lineRule="auto"/>
-        <w:jc w:val="both"/>
-        <w:rPr>
-          <w:rFonts w:ascii="Arial" w:hAnsi="Arial" w:cs="Arial"/>
-          <w:sz w:val="22"/>
-          <w:szCs w:val="22"/>
-        </w:rPr>
-      </w:pPr>
-      <w:r>
-        <w:rPr>
-          <w:rFonts w:ascii="Arial" w:hAnsi="Arial" w:cs="Arial"/>
-          <w:sz w:val="22"/>
-          <w:szCs w:val="22"/>
-        </w:rPr>
-        <w:t>Para el desarrollo de Hapi Security se ha tenido que dividir el proyecto en dos partes: La primera, donde se ha desarrollado un servicio REST con Spring Boot de donde poder tomar los datos de los dispositivos IoT desde la aplicación. Y la segunda, la propia aplicación desarrollada en Android Studio usando como lenguaje Java</w:t>
-      </w:r>
-      <w:r>
-        <w:rPr>
-          <w:rFonts w:ascii="Arial" w:hAnsi="Arial" w:cs="Arial"/>
-          <w:sz w:val="22"/>
-          <w:szCs w:val="22"/>
-        </w:rPr>
-        <w:t xml:space="preserve"> y usando el servicio desarrollado anteriormente para obtener los datos de los dispositivos.</w:t>
-      </w:r>
-    </w:p>
-    <w:p>
-      <w:pPr>
-        <w:tabs>
-          <w:tab w:val="left" w:pos="3686"/>
-          <w:tab w:val="left" w:pos="4035"/>
-          <w:tab w:val="right" w:pos="8456"/>
-          <w:tab w:val="left" w:pos="4035"/>
-        </w:tabs>
-        <w:spacing w:line="276" w:lineRule="auto"/>
-        <w:rPr>
-          <w:rFonts w:ascii="Arial" w:hAnsi="Arial" w:cs="Arial"/>
-          <w:sz w:val="22"/>
-          <w:szCs w:val="22"/>
-        </w:rPr>
-      </w:pPr>
+        <w:t>Como apoyo a dicha aplicación, se desarrolla un servicio REST utilizando Spring Boot con información sobre el catálogo de dispositivos IoT (alineada con ENISA) junto con sus calificaciones de seguridad y sostenibilidad y el listado de aspectos que influyen positiva o negativamente en ellas.</w:t>
+      </w:r>
     </w:p>
     <w:p>
       <w:pPr>
@@ -7186,7 +7128,7 @@
           <w:szCs w:val="28"/>
         </w:rPr>
       </w:pPr>
-      <w:bookmarkStart w:id="1" w:name="_Toc138696726"/>
+      <w:bookmarkStart w:id="1" w:name="_Toc138719835"/>
       <w:r>
         <w:rPr>
           <w:rFonts w:ascii="Arial" w:hAnsi="Arial" w:cs="Arial"/>
@@ -7257,6 +7199,54 @@
         </w:rPr>
         <w:t>Java, Android Studio.</w:t>
       </w:r>
+    </w:p>
+    <w:p>
+      <w:pPr>
+        <w:tabs>
+          <w:tab w:val="left" w:pos="3686"/>
+          <w:tab w:val="left" w:pos="4035"/>
+          <w:tab w:val="right" w:pos="8456"/>
+          <w:tab w:val="left" w:pos="4035"/>
+        </w:tabs>
+        <w:spacing w:line="276" w:lineRule="auto"/>
+        <w:rPr>
+          <w:rFonts w:ascii="Arial" w:hAnsi="Arial" w:cs="Arial"/>
+          <w:sz w:val="22"/>
+          <w:szCs w:val="22"/>
+        </w:rPr>
+      </w:pPr>
+    </w:p>
+    <w:p>
+      <w:pPr>
+        <w:tabs>
+          <w:tab w:val="left" w:pos="3686"/>
+          <w:tab w:val="left" w:pos="4035"/>
+          <w:tab w:val="right" w:pos="8456"/>
+          <w:tab w:val="left" w:pos="4035"/>
+        </w:tabs>
+        <w:spacing w:line="276" w:lineRule="auto"/>
+        <w:rPr>
+          <w:rFonts w:ascii="Arial" w:hAnsi="Arial" w:cs="Arial"/>
+          <w:sz w:val="22"/>
+          <w:szCs w:val="22"/>
+        </w:rPr>
+      </w:pPr>
+    </w:p>
+    <w:p>
+      <w:pPr>
+        <w:tabs>
+          <w:tab w:val="left" w:pos="3686"/>
+          <w:tab w:val="left" w:pos="4035"/>
+          <w:tab w:val="right" w:pos="8456"/>
+          <w:tab w:val="left" w:pos="4035"/>
+        </w:tabs>
+        <w:spacing w:line="276" w:lineRule="auto"/>
+        <w:rPr>
+          <w:rFonts w:ascii="Arial" w:hAnsi="Arial" w:cs="Arial"/>
+          <w:sz w:val="22"/>
+          <w:szCs w:val="22"/>
+        </w:rPr>
+      </w:pPr>
     </w:p>
     <w:p>
       <w:pPr>
@@ -7496,7 +7486,7 @@
           <w:lang w:val="en-US"/>
         </w:rPr>
       </w:pPr>
-      <w:bookmarkStart w:id="2" w:name="_Toc138696727"/>
+      <w:bookmarkStart w:id="2" w:name="_Toc138719836"/>
       <w:r>
         <w:rPr>
           <w:rFonts w:ascii="Arial" w:hAnsi="Arial" w:cs="Arial"/>
@@ -7548,7 +7538,7 @@
           <w:szCs w:val="22"/>
           <w:lang w:val="en-US"/>
         </w:rPr>
-        <w:t xml:space="preserve">The idea of developing this application </w:t>
+        <w:t xml:space="preserve">Currently, we use a large number and variety of smart devices connected to the network (IoT) both in home and work environments, health, transportation, etc. Although these devices handle critical infrastructure and sensitive information, they often do not have a good level of security. On the other hand, being devices that are continuously connected, sustainability is also an important aspect to </w:t>
       </w:r>
       <w:r>
         <w:rPr>
@@ -7557,7 +7547,7 @@
           <w:szCs w:val="22"/>
           <w:lang w:val="en-US"/>
         </w:rPr>
-        <w:t>arises</w:t>
+        <w:t>consider</w:t>
       </w:r>
       <w:r>
         <w:rPr>
@@ -7566,28 +7556,44 @@
           <w:szCs w:val="22"/>
           <w:lang w:val="en-US"/>
         </w:rPr>
-        <w:t xml:space="preserve"> from a conversation with the project supervisor, Carlos Blanco, regarding a project assigned to the university </w:t>
-      </w:r>
-      <w:r>
+        <w:t>. This project focuses on helping users to improve the infrastructure of their environment (home, office, etc.) by using more suitable devices.</w:t>
+      </w:r>
+    </w:p>
+    <w:p>
+      <w:pPr>
+        <w:tabs>
+          <w:tab w:val="left" w:pos="3686"/>
+          <w:tab w:val="left" w:pos="4035"/>
+          <w:tab w:val="right" w:pos="8456"/>
+          <w:tab w:val="left" w:pos="4035"/>
+        </w:tabs>
+        <w:spacing w:line="276" w:lineRule="auto"/>
+        <w:jc w:val="both"/>
         <w:rPr>
           <w:rFonts w:ascii="Arial" w:hAnsi="Arial" w:cs="Arial"/>
-          <w:b/>
-          <w:bCs/>
           <w:sz w:val="22"/>
           <w:szCs w:val="22"/>
           <w:lang w:val="en-US"/>
         </w:rPr>
-        <w:t>(specify project name)</w:t>
-      </w:r>
-      <w:r>
+      </w:pPr>
+    </w:p>
+    <w:p>
+      <w:pPr>
+        <w:tabs>
+          <w:tab w:val="left" w:pos="3686"/>
+          <w:tab w:val="left" w:pos="4035"/>
+          <w:tab w:val="right" w:pos="8456"/>
+          <w:tab w:val="left" w:pos="4035"/>
+        </w:tabs>
+        <w:spacing w:line="276" w:lineRule="auto"/>
+        <w:jc w:val="both"/>
         <w:rPr>
           <w:rFonts w:ascii="Arial" w:hAnsi="Arial" w:cs="Arial"/>
           <w:sz w:val="22"/>
           <w:szCs w:val="22"/>
           <w:lang w:val="en-US"/>
         </w:rPr>
-        <w:t>. Carlos aims to create, in line with the project and ENISA standards (</w:t>
-      </w:r>
+      </w:pPr>
       <w:r>
         <w:rPr>
           <w:rFonts w:ascii="Arial" w:hAnsi="Arial" w:cs="Arial"/>
@@ -7595,7 +7601,7 @@
           <w:szCs w:val="22"/>
           <w:lang w:val="en-US"/>
         </w:rPr>
-        <w:t>European Union Agency for Cybersecurity</w:t>
+        <w:t xml:space="preserve">To do this, in this project a mobile application (Hapi Security) is developed that allows knowing how secure a specific IoT device is, what it is due to and if there are better alternatives. Each device is associated with a safety rating (from 0 to 100) and sustainability (from A to G) and a series of aspects that it presents and influences positively or negatively in said </w:t>
       </w:r>
       <w:r>
         <w:rPr>
@@ -7604,7 +7610,7 @@
           <w:szCs w:val="22"/>
           <w:lang w:val="en-US"/>
         </w:rPr>
-        <w:t xml:space="preserve">), an application that allows </w:t>
+        <w:t>ratings</w:t>
       </w:r>
       <w:r>
         <w:rPr>
@@ -7613,7 +7619,7 @@
           <w:szCs w:val="22"/>
           <w:lang w:val="en-US"/>
         </w:rPr>
-        <w:t>u</w:t>
+        <w:t xml:space="preserve">. The application has been developed for Android using Java and presents functionalities to allow searching and filtering of devices, scanning barcodes, managing </w:t>
       </w:r>
       <w:r>
         <w:rPr>
@@ -7622,9 +7628,15 @@
           <w:szCs w:val="22"/>
           <w:lang w:val="en-US"/>
         </w:rPr>
-        <w:t>sers to compare the security and sustainability of different IoT devices found in their homes. This way, users can make informed decisions based on data</w:t>
-      </w:r>
-      <w:r>
+        <w:t>favorites,</w:t>
+      </w:r>
+      <w:r>
+        <w:rPr>
+          <w:rFonts w:ascii="Arial" w:hAnsi="Arial" w:cs="Arial"/>
+          <w:sz w:val="22"/>
+          <w:szCs w:val="22"/>
+          <w:lang w:val="en-US"/>
+        </w:rPr>
         <w:t xml:space="preserve"> </w:t>
       </w:r>
       <w:r>
@@ -7634,7 +7646,7 @@
           <w:szCs w:val="22"/>
           <w:lang w:val="en-US"/>
         </w:rPr>
-        <w:t>that is often difficult to access, enabling them to determine the level of security and sustainability of a product they have acquired or wish to acquire.</w:t>
+        <w:t>and sharing the application.</w:t>
       </w:r>
     </w:p>
     <w:p>
@@ -7679,7 +7691,7 @@
           <w:szCs w:val="22"/>
           <w:lang w:val="en-US"/>
         </w:rPr>
-        <w:t xml:space="preserve">Considering the initial idea and my personal enthusiasm for developing an application of this nature, I decide to proceed with the concept, thus creating Hapi Security. Hapi Security is a Java-based mobile application that offers various functionalities. It </w:t>
+        <w:t xml:space="preserve">In support of said application, a REST service is developed using Spring Boot with information about the IoT device catalog (aligned with ENISA) together with its security and sustainability </w:t>
       </w:r>
       <w:r>
         <w:rPr>
@@ -7688,7 +7700,7 @@
           <w:szCs w:val="22"/>
           <w:lang w:val="en-US"/>
         </w:rPr>
-        <w:t>i</w:t>
+        <w:t>ratings</w:t>
       </w:r>
       <w:r>
         <w:rPr>
@@ -7697,52 +7709,7 @@
           <w:szCs w:val="22"/>
           <w:lang w:val="en-US"/>
         </w:rPr>
-        <w:t>ncludes filters and a search function, a barcode scanner, a favorites feature to save preferred devices, and a section for sharing the application with people in your surroundings. Additionally, it provides comprehensive data on the most common IoT devices in different sections, along with their corresponding security and sustainability ratings.</w:t>
-      </w:r>
-    </w:p>
-    <w:p>
-      <w:pPr>
-        <w:tabs>
-          <w:tab w:val="left" w:pos="3686"/>
-          <w:tab w:val="left" w:pos="4035"/>
-          <w:tab w:val="right" w:pos="8456"/>
-          <w:tab w:val="left" w:pos="4035"/>
-        </w:tabs>
-        <w:spacing w:line="276" w:lineRule="auto"/>
-        <w:jc w:val="both"/>
-        <w:rPr>
-          <w:rFonts w:ascii="Arial" w:hAnsi="Arial" w:cs="Arial"/>
-          <w:sz w:val="22"/>
-          <w:szCs w:val="22"/>
-          <w:lang w:val="en-US"/>
-        </w:rPr>
-      </w:pPr>
-    </w:p>
-    <w:p>
-      <w:pPr>
-        <w:tabs>
-          <w:tab w:val="left" w:pos="3686"/>
-          <w:tab w:val="left" w:pos="4035"/>
-          <w:tab w:val="right" w:pos="8456"/>
-          <w:tab w:val="left" w:pos="4035"/>
-        </w:tabs>
-        <w:spacing w:line="276" w:lineRule="auto"/>
-        <w:jc w:val="both"/>
-        <w:rPr>
-          <w:rFonts w:ascii="Arial" w:hAnsi="Arial" w:cs="Arial"/>
-          <w:sz w:val="22"/>
-          <w:szCs w:val="22"/>
-          <w:lang w:val="en-US"/>
-        </w:rPr>
-      </w:pPr>
-      <w:r>
-        <w:rPr>
-          <w:rFonts w:ascii="Arial" w:hAnsi="Arial" w:cs="Arial"/>
-          <w:sz w:val="22"/>
-          <w:szCs w:val="22"/>
-          <w:lang w:val="en-US"/>
-        </w:rPr>
-        <w:t>The development of Hapi Security required splitting the project into two parts: First, a REST service was created using Spring Boot to retrieve IoT device data for the application. Second, the application itself was developed using Android Studio, using Java as the programming language, and utilizing the previously developed service to obtain device data.</w:t>
+        <w:t xml:space="preserve"> and the list of aspects that positively or negatively influence them.</w:t>
       </w:r>
     </w:p>
     <w:p>
@@ -7776,7 +7743,7 @@
           <w:lang w:val="en-US"/>
         </w:rPr>
       </w:pPr>
-      <w:bookmarkStart w:id="3" w:name="_Toc138696728"/>
+      <w:bookmarkStart w:id="3" w:name="_Toc138719837"/>
       <w:r>
         <w:rPr>
           <w:rFonts w:ascii="Arial" w:hAnsi="Arial" w:cs="Arial"/>
@@ -8148,7 +8115,7 @@
           <w:color w:val="auto"/>
         </w:rPr>
       </w:pPr>
-      <w:bookmarkStart w:id="4" w:name="_Toc138696729"/>
+      <w:bookmarkStart w:id="4" w:name="_Toc138719838"/>
       <w:r>
         <w:rPr>
           <w:rFonts w:ascii="Arial" w:hAnsi="Arial" w:cs="Arial"/>
@@ -8183,7 +8150,23 @@
           <w:sz w:val="22"/>
           <w:szCs w:val="22"/>
         </w:rPr>
-        <w:t xml:space="preserve">Hoy en día vivimos rodeados de dispositivos IoT, desde los asistentes virtuales, pasando por la iluminación y terminando en los electrodomésticos inteligentes entre muchos otros campos, muchas de las cosas que nos rodean disponen de una conexión a Internet y eso supone un riesgo en la seguridad de estos y en tu seguridad. </w:t>
+        <w:t xml:space="preserve">Hoy en día vivimos rodeados de dispositivos IoT, </w:t>
+      </w:r>
+      <w:r>
+        <w:rPr>
+          <w:rFonts w:ascii="Arial" w:eastAsiaTheme="majorEastAsia" w:hAnsi="Arial" w:cs="Arial"/>
+          <w:sz w:val="22"/>
+          <w:szCs w:val="22"/>
+        </w:rPr>
+        <w:t>los entornos IoT desempeñan un papel cada vez más importante, estos dispositivos hacen de puente entre el mundo físico y el digital, incluyen todo tipo de funciones de computación, almacenamiento y comunicación que les permite gestionar objetos en el mundo físico y proporcionar servicios en numerosas áreas como la salud, el suministro de energía, el transporte, la automatización industrial o el hogar inteligente. Todo ello sumado a su constante conexión a Internet</w:t>
+      </w:r>
+      <w:r>
+        <w:rPr>
+          <w:rFonts w:ascii="Arial" w:eastAsiaTheme="majorEastAsia" w:hAnsi="Arial" w:cs="Arial"/>
+          <w:sz w:val="22"/>
+          <w:szCs w:val="22"/>
+        </w:rPr>
+        <w:t xml:space="preserve"> supone un riesgo en la seguridad de estos y en tu seguridad. </w:t>
       </w:r>
     </w:p>
     <w:p>
@@ -8407,117 +8390,304 @@
           <w:sz w:val="22"/>
           <w:szCs w:val="22"/>
         </w:rPr>
-        <w:t>A la vista de estos datos, podemos observar la gran importancia que tiene la seguridad en los dispositivos IoT, pero lamentablemente, es un aspecto</w:t>
-      </w:r>
-      <w:r>
-        <w:rPr>
-          <w:rFonts w:ascii="Arial" w:eastAsiaTheme="majorEastAsia" w:hAnsi="Arial" w:cs="Arial"/>
-          <w:sz w:val="22"/>
-          <w:szCs w:val="22"/>
-        </w:rPr>
-        <w:t xml:space="preserve"> al que poca gente presta atención y cuyos datos son de difícil acceso. </w:t>
-      </w:r>
-    </w:p>
-    <w:p>
-      <w:pPr>
-        <w:tabs>
-          <w:tab w:val="left" w:pos="3686"/>
-          <w:tab w:val="left" w:pos="4035"/>
-          <w:tab w:val="right" w:pos="8456"/>
-          <w:tab w:val="left" w:pos="4035"/>
-        </w:tabs>
-        <w:spacing w:line="276" w:lineRule="auto"/>
-        <w:jc w:val="both"/>
-        <w:rPr>
-          <w:rFonts w:ascii="Arial" w:eastAsiaTheme="majorEastAsia" w:hAnsi="Arial" w:cs="Arial"/>
-          <w:sz w:val="22"/>
-          <w:szCs w:val="22"/>
-        </w:rPr>
-      </w:pPr>
-    </w:p>
-    <w:p>
-      <w:pPr>
-        <w:tabs>
-          <w:tab w:val="left" w:pos="3686"/>
-          <w:tab w:val="left" w:pos="4035"/>
-          <w:tab w:val="right" w:pos="8456"/>
-          <w:tab w:val="left" w:pos="4035"/>
-        </w:tabs>
-        <w:spacing w:line="276" w:lineRule="auto"/>
-        <w:jc w:val="both"/>
-        <w:rPr>
-          <w:rFonts w:ascii="Arial" w:eastAsiaTheme="majorEastAsia" w:hAnsi="Arial" w:cs="Arial"/>
-          <w:sz w:val="22"/>
-          <w:szCs w:val="22"/>
-        </w:rPr>
-      </w:pPr>
-      <w:r>
-        <w:rPr>
-          <w:rFonts w:ascii="Arial" w:eastAsiaTheme="majorEastAsia" w:hAnsi="Arial" w:cs="Arial"/>
-          <w:sz w:val="22"/>
-          <w:szCs w:val="22"/>
-        </w:rPr>
-        <w:t xml:space="preserve">Por todo ello y gracias al otorgue del proyecto </w:t>
-      </w:r>
-      <w:r>
-        <w:rPr>
-          <w:rFonts w:ascii="Arial" w:eastAsiaTheme="majorEastAsia" w:hAnsi="Arial" w:cs="Arial"/>
-          <w:b/>
-          <w:bCs/>
-          <w:sz w:val="22"/>
-          <w:szCs w:val="22"/>
-        </w:rPr>
-        <w:t>*INSERTAR NOMBRE*</w:t>
-      </w:r>
-      <w:r>
-        <w:rPr>
-          <w:rFonts w:ascii="Arial" w:eastAsiaTheme="majorEastAsia" w:hAnsi="Arial" w:cs="Arial"/>
-          <w:sz w:val="22"/>
-          <w:szCs w:val="22"/>
-        </w:rPr>
-        <w:t xml:space="preserve"> a la universidad, decidí desarrollar Hapi Security, una aplicación móvil donde poder consultar la seguridad de los diferentes dispositivos IoT del mercado, además de la sostenibilidad y las listas con los aspectos tanto positivos como negativos de seguridad y sostenibilidad, de manera que el usuario tenga fácil acceso a los mismos y pueda valorar diferentes opciones a la hora de comprar dispositivos IoT en materia de seguridad y sostenibilidad.</w:t>
-      </w:r>
-    </w:p>
-    <w:p>
-      <w:pPr>
-        <w:tabs>
-          <w:tab w:val="left" w:pos="3686"/>
-          <w:tab w:val="left" w:pos="4035"/>
-          <w:tab w:val="right" w:pos="8456"/>
-          <w:tab w:val="left" w:pos="4035"/>
-        </w:tabs>
-        <w:spacing w:line="276" w:lineRule="auto"/>
-        <w:jc w:val="both"/>
-        <w:rPr>
-          <w:rFonts w:ascii="Arial" w:eastAsiaTheme="majorEastAsia" w:hAnsi="Arial" w:cs="Arial"/>
-          <w:sz w:val="22"/>
-          <w:szCs w:val="22"/>
-        </w:rPr>
-      </w:pPr>
-    </w:p>
-    <w:p>
-      <w:pPr>
-        <w:tabs>
-          <w:tab w:val="left" w:pos="3686"/>
-          <w:tab w:val="left" w:pos="4035"/>
-          <w:tab w:val="right" w:pos="8456"/>
-          <w:tab w:val="left" w:pos="4035"/>
-        </w:tabs>
-        <w:spacing w:line="276" w:lineRule="auto"/>
-        <w:jc w:val="both"/>
-        <w:rPr>
-          <w:rFonts w:ascii="Arial" w:eastAsiaTheme="majorEastAsia" w:hAnsi="Arial" w:cs="Arial"/>
-          <w:sz w:val="22"/>
-          <w:szCs w:val="22"/>
-        </w:rPr>
-      </w:pPr>
-      <w:r>
-        <w:rPr>
-          <w:rFonts w:ascii="Arial" w:eastAsiaTheme="majorEastAsia" w:hAnsi="Arial" w:cs="Arial"/>
-          <w:sz w:val="22"/>
-          <w:szCs w:val="22"/>
-        </w:rPr>
-        <w:t>El nombre proviene del dios egipcio Hapi, dios encargado de la inundación anual del río Nilo, que proveía de suelo fértil para los cultivos y así de alimento al pueblo egipcio. Por eso, era considerado por muchos el dios de la seguridad, al encargarse de “proteger” a los egipcios dándoles una tierra donde cultivar y así mantener la vida y la economía.</w:t>
+        <w:t>A la vista de estos datos, podemos observar la gran importancia que tiene la seguridad en los dispositivos IoT</w:t>
+      </w:r>
+      <w:r>
+        <w:rPr>
+          <w:rFonts w:ascii="Arial" w:eastAsiaTheme="majorEastAsia" w:hAnsi="Arial" w:cs="Arial"/>
+          <w:sz w:val="22"/>
+          <w:szCs w:val="22"/>
+        </w:rPr>
+        <w:t xml:space="preserve">. </w:t>
+      </w:r>
+      <w:r>
+        <w:rPr>
+          <w:rFonts w:ascii="Arial" w:eastAsiaTheme="majorEastAsia" w:hAnsi="Arial" w:cs="Arial"/>
+          <w:sz w:val="22"/>
+          <w:szCs w:val="22"/>
+        </w:rPr>
+        <w:t>La falta de seguridad en estos dispositivos puede tener consecuencias considerables. Por un lado, sus áreas de aplicación suelen corresponder a infraestructuras críticas, en las que la interrupción o el compromiso de estos sistemas puede tener consecuencias devastadoras, que van desde interrupciones en los servicios públicos hasta riesgos para la seguridad y la vida humana. Por otro lado, recopilan y procesan grandes cantidades de datos sensibles, como información personal, datos de salud o datos empresariales confidenciales. Por lo que la falta de seguridad en estos sistemas puede resultar en fugas de datos, robo de información personal o financiera, y posibles daños a la reputación de las organizaciones.</w:t>
+      </w:r>
+      <w:r>
+        <w:rPr>
+          <w:rFonts w:ascii="Arial" w:eastAsiaTheme="majorEastAsia" w:hAnsi="Arial" w:cs="Arial"/>
+          <w:sz w:val="22"/>
+          <w:szCs w:val="22"/>
+        </w:rPr>
+        <w:t xml:space="preserve"> </w:t>
+      </w:r>
+      <w:r>
+        <w:rPr>
+          <w:rFonts w:ascii="Arial" w:eastAsiaTheme="majorEastAsia" w:hAnsi="Arial" w:cs="Arial"/>
+          <w:sz w:val="22"/>
+          <w:szCs w:val="22"/>
+        </w:rPr>
+        <w:t xml:space="preserve">Sin embargo, su rápida evolución y adopción ha llevado a que muchos de ellos se diseñen y se lancen al mercado sin una atención adecuada a estos aspectos, generando así un gran número de vulnerabilidades que pueden ser explotadas. Además la gran variedad de dispositivos de este tipo dificulta la estandarización de unas medidas de seguridad consistentes y eficaces y </w:t>
+      </w:r>
+      <w:r>
+        <w:rPr>
+          <w:rFonts w:ascii="Arial" w:eastAsiaTheme="majorEastAsia" w:hAnsi="Arial" w:cs="Arial"/>
+          <w:sz w:val="22"/>
+          <w:szCs w:val="22"/>
+        </w:rPr>
+        <w:t>lamentablemente es un aspecto</w:t>
+      </w:r>
+      <w:r>
+        <w:rPr>
+          <w:rFonts w:ascii="Arial" w:eastAsiaTheme="majorEastAsia" w:hAnsi="Arial" w:cs="Arial"/>
+          <w:sz w:val="22"/>
+          <w:szCs w:val="22"/>
+        </w:rPr>
+        <w:t xml:space="preserve"> al que poca gente presta atención y cuyos datos son de difícil acceso.</w:t>
+      </w:r>
+    </w:p>
+    <w:p>
+      <w:pPr>
+        <w:tabs>
+          <w:tab w:val="left" w:pos="3686"/>
+          <w:tab w:val="left" w:pos="4035"/>
+          <w:tab w:val="right" w:pos="8456"/>
+          <w:tab w:val="left" w:pos="4035"/>
+        </w:tabs>
+        <w:spacing w:line="276" w:lineRule="auto"/>
+        <w:jc w:val="both"/>
+        <w:rPr>
+          <w:rFonts w:ascii="Arial" w:eastAsiaTheme="majorEastAsia" w:hAnsi="Arial" w:cs="Arial"/>
+          <w:sz w:val="22"/>
+          <w:szCs w:val="22"/>
+        </w:rPr>
+      </w:pPr>
+    </w:p>
+    <w:p>
+      <w:pPr>
+        <w:tabs>
+          <w:tab w:val="left" w:pos="3686"/>
+          <w:tab w:val="left" w:pos="4035"/>
+          <w:tab w:val="right" w:pos="8456"/>
+          <w:tab w:val="left" w:pos="4035"/>
+        </w:tabs>
+        <w:spacing w:line="276" w:lineRule="auto"/>
+        <w:jc w:val="both"/>
+        <w:rPr>
+          <w:rFonts w:ascii="Arial" w:eastAsiaTheme="majorEastAsia" w:hAnsi="Arial" w:cs="Arial"/>
+          <w:sz w:val="22"/>
+          <w:szCs w:val="22"/>
+        </w:rPr>
+      </w:pPr>
+      <w:r>
+        <w:rPr>
+          <w:rFonts w:ascii="Arial" w:eastAsiaTheme="majorEastAsia" w:hAnsi="Arial" w:cs="Arial"/>
+          <w:sz w:val="22"/>
+          <w:szCs w:val="22"/>
+        </w:rPr>
+        <w:t xml:space="preserve">También es importante la sostenibilidad de estos dispositivos, tanto </w:t>
+      </w:r>
+      <w:r>
+        <w:rPr>
+          <w:rFonts w:ascii="Arial" w:eastAsiaTheme="majorEastAsia" w:hAnsi="Arial" w:cs="Arial"/>
+          <w:sz w:val="22"/>
+          <w:szCs w:val="22"/>
+        </w:rPr>
+        <w:t>la</w:t>
+      </w:r>
+      <w:r>
+        <w:rPr>
+          <w:rFonts w:ascii="Arial" w:eastAsiaTheme="majorEastAsia" w:hAnsi="Arial" w:cs="Arial"/>
+          <w:sz w:val="22"/>
+          <w:szCs w:val="22"/>
+        </w:rPr>
+        <w:t xml:space="preserve"> eficiencia energética al estar conectados </w:t>
+      </w:r>
+      <w:r>
+        <w:rPr>
+          <w:rFonts w:ascii="Arial" w:eastAsiaTheme="majorEastAsia" w:hAnsi="Arial" w:cs="Arial"/>
+          <w:sz w:val="22"/>
+          <w:szCs w:val="22"/>
+        </w:rPr>
+        <w:t>continuamente, como el proceso de fabricación de este (si es respetuoso con el medio ambiente) o la reparabilidad del dispositivo entre otros. Es un aspecto más ignorado que la seguridad, pero también es vital, puesto que puede ayudarnos a ahorrar ya sea en la factura de la luz o en reparaciones y puede ayudar a cuidar del planeta.</w:t>
+      </w:r>
+    </w:p>
+    <w:p>
+      <w:pPr>
+        <w:tabs>
+          <w:tab w:val="left" w:pos="3686"/>
+          <w:tab w:val="left" w:pos="4035"/>
+          <w:tab w:val="right" w:pos="8456"/>
+          <w:tab w:val="left" w:pos="4035"/>
+        </w:tabs>
+        <w:spacing w:line="276" w:lineRule="auto"/>
+        <w:jc w:val="both"/>
+        <w:rPr>
+          <w:rFonts w:ascii="Arial" w:eastAsiaTheme="majorEastAsia" w:hAnsi="Arial" w:cs="Arial"/>
+          <w:sz w:val="22"/>
+          <w:szCs w:val="22"/>
+        </w:rPr>
+      </w:pPr>
+    </w:p>
+    <w:p>
+      <w:pPr>
+        <w:tabs>
+          <w:tab w:val="left" w:pos="3686"/>
+          <w:tab w:val="left" w:pos="4035"/>
+          <w:tab w:val="right" w:pos="8456"/>
+          <w:tab w:val="left" w:pos="4035"/>
+        </w:tabs>
+        <w:spacing w:line="276" w:lineRule="auto"/>
+        <w:jc w:val="both"/>
+        <w:rPr>
+          <w:rFonts w:ascii="Arial" w:eastAsiaTheme="majorEastAsia" w:hAnsi="Arial" w:cs="Arial"/>
+          <w:sz w:val="22"/>
+          <w:szCs w:val="22"/>
+        </w:rPr>
+      </w:pPr>
+      <w:r>
+        <w:rPr>
+          <w:rFonts w:ascii="Arial" w:eastAsiaTheme="majorEastAsia" w:hAnsi="Arial" w:cs="Arial"/>
+          <w:sz w:val="22"/>
+          <w:szCs w:val="22"/>
+        </w:rPr>
+        <w:t xml:space="preserve">A la vista de la dificultad de obtener datos sobre la seguridad y sostenibilidad de estos dispositivos, ya que la cantidad de estos es enorme y abarca muchas categorías diferentes y para cada categoría muchos fabricantes, se desarrolla </w:t>
+      </w:r>
+      <w:r>
+        <w:rPr>
+          <w:rFonts w:ascii="Arial" w:eastAsiaTheme="majorEastAsia" w:hAnsi="Arial" w:cs="Arial"/>
+          <w:sz w:val="22"/>
+          <w:szCs w:val="22"/>
+        </w:rPr>
+        <w:t xml:space="preserve">una aplicación móvil </w:t>
+      </w:r>
+      <w:r>
+        <w:rPr>
+          <w:rFonts w:ascii="Arial" w:eastAsiaTheme="majorEastAsia" w:hAnsi="Arial" w:cs="Arial"/>
+          <w:sz w:val="22"/>
+          <w:szCs w:val="22"/>
+        </w:rPr>
+        <w:lastRenderedPageBreak/>
+        <w:t xml:space="preserve">(Hapi Security) </w:t>
+      </w:r>
+      <w:r>
+        <w:rPr>
+          <w:rFonts w:ascii="Arial" w:eastAsiaTheme="majorEastAsia" w:hAnsi="Arial" w:cs="Arial"/>
+          <w:sz w:val="22"/>
+          <w:szCs w:val="22"/>
+        </w:rPr>
+        <w:t>donde poder consultar la seguridad de los diferentes dispositivos IoT del mercado, además de la sostenibilidad y las listas con los aspectos tanto positivos como negativos de seguridad y sostenibilidad, de manera que el usuario tenga fácil acceso a los mismos y pueda valorar diferentes opciones a la hora de comprar dispositivos IoT en materia de seguridad y sostenibilidad.</w:t>
+      </w:r>
+    </w:p>
+    <w:p>
+      <w:pPr>
+        <w:tabs>
+          <w:tab w:val="left" w:pos="3686"/>
+          <w:tab w:val="left" w:pos="4035"/>
+          <w:tab w:val="right" w:pos="8456"/>
+          <w:tab w:val="left" w:pos="4035"/>
+        </w:tabs>
+        <w:spacing w:line="276" w:lineRule="auto"/>
+        <w:jc w:val="both"/>
+        <w:rPr>
+          <w:rFonts w:ascii="Arial" w:eastAsiaTheme="majorEastAsia" w:hAnsi="Arial" w:cs="Arial"/>
+          <w:sz w:val="22"/>
+          <w:szCs w:val="22"/>
+        </w:rPr>
+      </w:pPr>
+    </w:p>
+    <w:p>
+      <w:pPr>
+        <w:tabs>
+          <w:tab w:val="left" w:pos="3686"/>
+          <w:tab w:val="left" w:pos="4035"/>
+          <w:tab w:val="right" w:pos="8456"/>
+          <w:tab w:val="left" w:pos="4035"/>
+        </w:tabs>
+        <w:spacing w:line="276" w:lineRule="auto"/>
+        <w:jc w:val="both"/>
+        <w:rPr>
+          <w:rFonts w:ascii="Arial" w:eastAsiaTheme="majorEastAsia" w:hAnsi="Arial" w:cs="Arial"/>
+          <w:sz w:val="22"/>
+          <w:szCs w:val="22"/>
+        </w:rPr>
+      </w:pPr>
+      <w:r>
+        <w:rPr>
+          <w:rFonts w:ascii="Arial" w:eastAsiaTheme="majorEastAsia" w:hAnsi="Arial" w:cs="Arial"/>
+          <w:sz w:val="22"/>
+          <w:szCs w:val="22"/>
+        </w:rPr>
+        <w:t>El nombre de la aplicación proviene del dios egipcio Hapi, dios encargado de la inundación anual del río Nilo, que proveía de suelo fértil para los cultivos y así de alimento al pueblo egipcio. Por eso, era considerado por muchos el dios de la seguridad, al encargarse de “proteger” a los egipcios dándoles una tierra donde cultivar y así mantener la vida y la economía.</w:t>
+      </w:r>
+    </w:p>
+    <w:p>
+      <w:pPr>
+        <w:tabs>
+          <w:tab w:val="left" w:pos="3686"/>
+          <w:tab w:val="left" w:pos="4035"/>
+          <w:tab w:val="right" w:pos="8456"/>
+          <w:tab w:val="left" w:pos="4035"/>
+        </w:tabs>
+        <w:spacing w:line="276" w:lineRule="auto"/>
+        <w:jc w:val="both"/>
+        <w:rPr>
+          <w:rFonts w:ascii="Arial" w:eastAsiaTheme="majorEastAsia" w:hAnsi="Arial" w:cs="Arial"/>
+          <w:sz w:val="22"/>
+          <w:szCs w:val="22"/>
+        </w:rPr>
+      </w:pPr>
+    </w:p>
+    <w:p>
+      <w:pPr>
+        <w:tabs>
+          <w:tab w:val="left" w:pos="3686"/>
+          <w:tab w:val="left" w:pos="4035"/>
+          <w:tab w:val="right" w:pos="8456"/>
+          <w:tab w:val="left" w:pos="4035"/>
+        </w:tabs>
+        <w:spacing w:line="276" w:lineRule="auto"/>
+        <w:jc w:val="both"/>
+        <w:rPr>
+          <w:rFonts w:ascii="Arial" w:eastAsiaTheme="majorEastAsia" w:hAnsi="Arial" w:cs="Arial"/>
+          <w:sz w:val="22"/>
+          <w:szCs w:val="22"/>
+        </w:rPr>
+      </w:pPr>
+      <w:r>
+        <w:rPr>
+          <w:rFonts w:ascii="Arial" w:eastAsiaTheme="majorEastAsia" w:hAnsi="Arial" w:cs="Arial"/>
+          <w:sz w:val="22"/>
+          <w:szCs w:val="22"/>
+        </w:rPr>
+        <w:t>El presente TFG se ha desarrollado en el marco del proyecto ALBA: mejora de la cibersegurid</w:t>
+      </w:r>
+      <w:r>
+        <w:rPr>
+          <w:rFonts w:ascii="Arial" w:eastAsiaTheme="majorEastAsia" w:hAnsi="Arial" w:cs="Arial"/>
+          <w:sz w:val="22"/>
+          <w:szCs w:val="22"/>
+        </w:rPr>
+        <w:t>a</w:t>
+      </w:r>
+      <w:r>
+        <w:rPr>
+          <w:rFonts w:ascii="Arial" w:eastAsiaTheme="majorEastAsia" w:hAnsi="Arial" w:cs="Arial"/>
+          <w:sz w:val="22"/>
+          <w:szCs w:val="22"/>
+        </w:rPr>
+        <w:t xml:space="preserve">d y su </w:t>
+      </w:r>
+      <w:r>
+        <w:rPr>
+          <w:rFonts w:ascii="Arial" w:eastAsiaTheme="majorEastAsia" w:hAnsi="Arial" w:cs="Arial"/>
+          <w:sz w:val="22"/>
+          <w:szCs w:val="22"/>
+        </w:rPr>
+        <w:t>sostenibilidad</w:t>
+      </w:r>
+      <w:r>
+        <w:rPr>
+          <w:rFonts w:ascii="Arial" w:eastAsiaTheme="majorEastAsia" w:hAnsi="Arial" w:cs="Arial"/>
+          <w:sz w:val="22"/>
+          <w:szCs w:val="22"/>
+        </w:rPr>
+        <w:t xml:space="preserve"> en Beneficio de la sociedad y de las personas, financiado por el Ministerio de Ciencia e Innovación dentro de la convocatoria de Proyectos de Transición Ecológica y Transición Digital.</w:t>
       </w:r>
     </w:p>
     <w:p>
@@ -8556,7 +8726,7 @@
           <w:szCs w:val="28"/>
         </w:rPr>
       </w:pPr>
-      <w:bookmarkStart w:id="5" w:name="_Toc138696730"/>
+      <w:bookmarkStart w:id="5" w:name="_Toc138719839"/>
       <w:r>
         <w:rPr>
           <w:rFonts w:ascii="Arial" w:hAnsi="Arial" w:cs="Arial"/>
@@ -8592,50 +8762,195 @@
           <w:sz w:val="22"/>
           <w:szCs w:val="22"/>
         </w:rPr>
-        <w:t>El objetivo principal es darle al usuario una aplicación móvil donde poder comparar la seguridad y sostenibilidad de diferentes dispositivos IoT ayudándole a la hora de decidir que dispositivo comprar. También que pueda buscar los dispositivos de los que ya dispone, mediante un buscador o escaneando el código de barras del dispositivo y tener una sección donde guardar sus dispositivos favoritos.</w:t>
-      </w:r>
-    </w:p>
-    <w:p>
-      <w:pPr>
-        <w:tabs>
-          <w:tab w:val="left" w:pos="3686"/>
-          <w:tab w:val="left" w:pos="4035"/>
-          <w:tab w:val="right" w:pos="8456"/>
-          <w:tab w:val="left" w:pos="4035"/>
-        </w:tabs>
-        <w:spacing w:line="276" w:lineRule="auto"/>
-        <w:jc w:val="both"/>
-        <w:rPr>
-          <w:rFonts w:ascii="Arial" w:eastAsiaTheme="majorEastAsia" w:hAnsi="Arial" w:cs="Arial"/>
-          <w:sz w:val="22"/>
-          <w:szCs w:val="22"/>
-        </w:rPr>
-      </w:pPr>
-    </w:p>
-    <w:p>
-      <w:pPr>
-        <w:tabs>
-          <w:tab w:val="left" w:pos="3686"/>
-          <w:tab w:val="left" w:pos="4035"/>
-          <w:tab w:val="right" w:pos="8456"/>
-          <w:tab w:val="left" w:pos="4035"/>
-        </w:tabs>
-        <w:spacing w:line="276" w:lineRule="auto"/>
-        <w:jc w:val="both"/>
-        <w:rPr>
-          <w:rFonts w:ascii="Arial" w:eastAsiaTheme="majorEastAsia" w:hAnsi="Arial" w:cs="Arial"/>
-          <w:sz w:val="22"/>
-          <w:szCs w:val="22"/>
-        </w:rPr>
-      </w:pPr>
-      <w:r>
-        <w:rPr>
-          <w:rFonts w:ascii="Arial" w:eastAsiaTheme="majorEastAsia" w:hAnsi="Arial" w:cs="Arial"/>
-          <w:sz w:val="22"/>
-          <w:szCs w:val="22"/>
-        </w:rPr>
-        <w:t>Para conseguirlo, se debe desarrollar el proyecto en dos partes: Una parte donde se crea y despliega un servicio donde almacenar y obtener los datos de los dispositivos y otra parte donde desarrollar la aplicación móvil que recoja los datos y se los muestre al usuario. En este documento se recogen estas dos partes, así como los requisitos, el diseño e implementación de estas.</w:t>
-      </w:r>
+        <w:t>Como</w:t>
+      </w:r>
+      <w:r>
+        <w:rPr>
+          <w:rFonts w:ascii="Arial" w:eastAsiaTheme="majorEastAsia" w:hAnsi="Arial" w:cs="Arial"/>
+          <w:sz w:val="22"/>
+          <w:szCs w:val="22"/>
+        </w:rPr>
+        <w:t xml:space="preserve"> objetivo principal</w:t>
+      </w:r>
+      <w:r>
+        <w:rPr>
+          <w:rFonts w:ascii="Arial" w:eastAsiaTheme="majorEastAsia" w:hAnsi="Arial" w:cs="Arial"/>
+          <w:sz w:val="22"/>
+          <w:szCs w:val="22"/>
+        </w:rPr>
+        <w:t xml:space="preserve"> de este proyecto</w:t>
+      </w:r>
+      <w:r>
+        <w:rPr>
+          <w:rFonts w:ascii="Arial" w:eastAsiaTheme="majorEastAsia" w:hAnsi="Arial" w:cs="Arial"/>
+          <w:sz w:val="22"/>
+          <w:szCs w:val="22"/>
+        </w:rPr>
+        <w:t xml:space="preserve"> </w:t>
+      </w:r>
+      <w:r>
+        <w:rPr>
+          <w:rFonts w:ascii="Arial" w:eastAsiaTheme="majorEastAsia" w:hAnsi="Arial" w:cs="Arial"/>
+          <w:sz w:val="22"/>
+          <w:szCs w:val="22"/>
+        </w:rPr>
+        <w:t xml:space="preserve">se plantea el desarrollo de </w:t>
+      </w:r>
+      <w:r>
+        <w:rPr>
+          <w:rFonts w:ascii="Arial" w:eastAsiaTheme="majorEastAsia" w:hAnsi="Arial" w:cs="Arial"/>
+          <w:sz w:val="22"/>
+          <w:szCs w:val="22"/>
+        </w:rPr>
+        <w:t xml:space="preserve">una aplicación móvil </w:t>
+      </w:r>
+      <w:r>
+        <w:rPr>
+          <w:rFonts w:ascii="Arial" w:eastAsiaTheme="majorEastAsia" w:hAnsi="Arial" w:cs="Arial"/>
+          <w:sz w:val="22"/>
+          <w:szCs w:val="22"/>
+        </w:rPr>
+        <w:t xml:space="preserve">(llamada Hapi Security) </w:t>
+      </w:r>
+      <w:r>
+        <w:rPr>
+          <w:rFonts w:ascii="Arial" w:eastAsiaTheme="majorEastAsia" w:hAnsi="Arial" w:cs="Arial"/>
+          <w:sz w:val="22"/>
+          <w:szCs w:val="22"/>
+        </w:rPr>
+        <w:t xml:space="preserve">donde </w:t>
+      </w:r>
+      <w:r>
+        <w:rPr>
+          <w:rFonts w:ascii="Arial" w:eastAsiaTheme="majorEastAsia" w:hAnsi="Arial" w:cs="Arial"/>
+          <w:sz w:val="22"/>
+          <w:szCs w:val="22"/>
+        </w:rPr>
+        <w:t>los usuarios puedan consultar información sobre la seguridad y sostenibilidad de dispositivos IoT. Dicha aplicación les permitirá buscar dispositivos, observar</w:t>
+      </w:r>
+      <w:r>
+        <w:rPr>
+          <w:rFonts w:ascii="Arial" w:eastAsiaTheme="majorEastAsia" w:hAnsi="Arial" w:cs="Arial"/>
+          <w:sz w:val="22"/>
+          <w:szCs w:val="22"/>
+        </w:rPr>
+        <w:t xml:space="preserve"> </w:t>
+      </w:r>
+      <w:r>
+        <w:rPr>
+          <w:rFonts w:ascii="Arial" w:eastAsiaTheme="majorEastAsia" w:hAnsi="Arial" w:cs="Arial"/>
+          <w:sz w:val="22"/>
+          <w:szCs w:val="22"/>
+        </w:rPr>
+        <w:t>sus calificaciones en cuanto a seguridad y sostenibilidad y a qué se deben (qué aspectos presentan que afectan positiva o negativamente en la seguridad y sostenibilidad). De esta forma, los usuarios podrán tomar decisiones más informadas a la hora de comprar un dispositivo nuevo o de reemplazar alguno de sus dispositivos actuales</w:t>
+      </w:r>
+      <w:r>
+        <w:rPr>
+          <w:rFonts w:ascii="Arial" w:eastAsiaTheme="majorEastAsia" w:hAnsi="Arial" w:cs="Arial"/>
+          <w:sz w:val="22"/>
+          <w:szCs w:val="22"/>
+        </w:rPr>
+        <w:t>.</w:t>
+      </w:r>
+    </w:p>
+    <w:p>
+      <w:pPr>
+        <w:tabs>
+          <w:tab w:val="left" w:pos="3686"/>
+          <w:tab w:val="left" w:pos="4035"/>
+          <w:tab w:val="right" w:pos="8456"/>
+          <w:tab w:val="left" w:pos="4035"/>
+        </w:tabs>
+        <w:spacing w:line="276" w:lineRule="auto"/>
+        <w:jc w:val="both"/>
+        <w:rPr>
+          <w:rFonts w:ascii="Arial" w:eastAsiaTheme="majorEastAsia" w:hAnsi="Arial" w:cs="Arial"/>
+          <w:sz w:val="22"/>
+          <w:szCs w:val="22"/>
+        </w:rPr>
+      </w:pPr>
+    </w:p>
+    <w:p>
+      <w:pPr>
+        <w:tabs>
+          <w:tab w:val="left" w:pos="3686"/>
+          <w:tab w:val="left" w:pos="4035"/>
+          <w:tab w:val="right" w:pos="8456"/>
+          <w:tab w:val="left" w:pos="4035"/>
+        </w:tabs>
+        <w:spacing w:line="276" w:lineRule="auto"/>
+        <w:jc w:val="both"/>
+        <w:rPr>
+          <w:rFonts w:ascii="Arial" w:eastAsiaTheme="majorEastAsia" w:hAnsi="Arial" w:cs="Arial"/>
+          <w:sz w:val="22"/>
+          <w:szCs w:val="22"/>
+        </w:rPr>
+      </w:pPr>
+      <w:r>
+        <w:rPr>
+          <w:rFonts w:ascii="Arial" w:eastAsiaTheme="majorEastAsia" w:hAnsi="Arial" w:cs="Arial"/>
+          <w:sz w:val="22"/>
+          <w:szCs w:val="22"/>
+        </w:rPr>
+        <w:t>Para la consecución de dicho objetivo se plantea el desarrollo de</w:t>
+      </w:r>
+      <w:r>
+        <w:rPr>
+          <w:rFonts w:ascii="Arial" w:eastAsiaTheme="majorEastAsia" w:hAnsi="Arial" w:cs="Arial"/>
+          <w:sz w:val="22"/>
+          <w:szCs w:val="22"/>
+        </w:rPr>
+        <w:t xml:space="preserve"> un servicio donde almacenar y obtener los datos de los dispositivos</w:t>
+      </w:r>
+      <w:r>
+        <w:rPr>
+          <w:rFonts w:ascii="Arial" w:eastAsiaTheme="majorEastAsia" w:hAnsi="Arial" w:cs="Arial"/>
+          <w:sz w:val="22"/>
+          <w:szCs w:val="22"/>
+        </w:rPr>
+        <w:t xml:space="preserve">: </w:t>
+      </w:r>
+      <w:r>
+        <w:rPr>
+          <w:rFonts w:ascii="Arial" w:eastAsiaTheme="majorEastAsia" w:hAnsi="Arial" w:cs="Arial"/>
+          <w:sz w:val="22"/>
+          <w:szCs w:val="22"/>
+        </w:rPr>
+        <w:t>categorías, dispositivos, información de detalle, calificaciones de seguridad y sostenibilidad asociadas, aspectos que influyen positiva o negativamente en la seguridad y/o sostenibilidad, etc.</w:t>
+      </w:r>
+      <w:r>
+        <w:rPr>
+          <w:rFonts w:ascii="Arial" w:eastAsiaTheme="majorEastAsia" w:hAnsi="Arial" w:cs="Arial"/>
+          <w:sz w:val="22"/>
+          <w:szCs w:val="22"/>
+        </w:rPr>
+        <w:t xml:space="preserve"> </w:t>
+      </w:r>
+      <w:r>
+        <w:rPr>
+          <w:rFonts w:ascii="Arial" w:eastAsiaTheme="majorEastAsia" w:hAnsi="Arial" w:cs="Arial"/>
+          <w:sz w:val="22"/>
+          <w:szCs w:val="22"/>
+        </w:rPr>
+        <w:t>La aplicación móvil utilizará este servicio a la vez que proporcionará funcionalidades de búsqueda, filtrado, gestión de favoritos, etc.</w:t>
+      </w:r>
+    </w:p>
+    <w:p>
+      <w:pPr>
+        <w:tabs>
+          <w:tab w:val="left" w:pos="3686"/>
+          <w:tab w:val="left" w:pos="4035"/>
+          <w:tab w:val="right" w:pos="8456"/>
+          <w:tab w:val="left" w:pos="4035"/>
+        </w:tabs>
+        <w:spacing w:line="276" w:lineRule="auto"/>
+        <w:jc w:val="both"/>
+        <w:rPr>
+          <w:rFonts w:ascii="Arial" w:eastAsiaTheme="majorEastAsia" w:hAnsi="Arial" w:cs="Arial"/>
+          <w:sz w:val="22"/>
+          <w:szCs w:val="22"/>
+        </w:rPr>
+      </w:pPr>
     </w:p>
     <w:p>
       <w:pPr>
@@ -8654,7 +8969,7 @@
           <w:color w:val="auto"/>
         </w:rPr>
       </w:pPr>
-      <w:bookmarkStart w:id="6" w:name="_Toc138696731"/>
+      <w:bookmarkStart w:id="6" w:name="_Toc138719840"/>
       <w:r>
         <w:rPr>
           <w:rFonts w:ascii="Arial" w:hAnsi="Arial" w:cs="Arial"/>
@@ -8662,7 +8977,6 @@
           <w:bCs/>
           <w:color w:val="auto"/>
         </w:rPr>
-        <w:lastRenderedPageBreak/>
         <w:t>Materiales y metodología utilizada</w:t>
       </w:r>
       <w:bookmarkEnd w:id="6"/>
@@ -8716,7 +9030,7 @@
         <w:ind w:left="0" w:firstLine="0"/>
         <w:jc w:val="both"/>
       </w:pPr>
-      <w:bookmarkStart w:id="7" w:name="_Toc138696732"/>
+      <w:bookmarkStart w:id="7" w:name="_Toc138719841"/>
       <w:r>
         <w:rPr>
           <w:rFonts w:ascii="Arial" w:hAnsi="Arial" w:cs="Arial"/>
@@ -8776,7 +9090,16 @@
           <w:sz w:val="22"/>
           <w:szCs w:val="22"/>
         </w:rPr>
-        <w:t xml:space="preserve"> Se ha elegido esta metodología porque así las funcionalidades se desarrollan de una en una, dado que en mi opinión, esto beneficia el correcto desarrollo del producto total al pulir cada una de las funcionalidades en la iteración correspondiente y poder ir usando esas implementaciones en el desarrollo de las siguientes a esta.</w:t>
+        <w:t xml:space="preserve"> Se ha elegido esta metodología porque así las funcionalidades se desarrollan de una en una, dado que en mi opinión, esto beneficia </w:t>
+      </w:r>
+      <w:r>
+        <w:rPr>
+          <w:rFonts w:ascii="Arial" w:eastAsiaTheme="majorEastAsia" w:hAnsi="Arial" w:cs="Arial"/>
+          <w:sz w:val="22"/>
+          <w:szCs w:val="22"/>
+        </w:rPr>
+        <w:lastRenderedPageBreak/>
+        <w:t>el correcto desarrollo del producto total al pulir cada una de las funcionalidades en la iteración correspondiente y poder ir usando esas implementaciones en el desarrollo de las siguientes a esta.</w:t>
       </w:r>
     </w:p>
     <w:p>
@@ -9026,14 +9349,6 @@
           <w:sz w:val="22"/>
           <w:szCs w:val="22"/>
         </w:rPr>
-        <w:t xml:space="preserve">Análisis y </w:t>
-      </w:r>
-      <w:r>
-        <w:rPr>
-          <w:rFonts w:ascii="Arial" w:eastAsiaTheme="majorEastAsia" w:hAnsi="Arial" w:cs="Arial"/>
-          <w:sz w:val="22"/>
-          <w:szCs w:val="22"/>
-        </w:rPr>
         <w:t>Diseño.</w:t>
       </w:r>
     </w:p>
@@ -9141,7 +9456,7 @@
           <w:szCs w:val="28"/>
         </w:rPr>
       </w:pPr>
-      <w:bookmarkStart w:id="8" w:name="_Toc138696733"/>
+      <w:bookmarkStart w:id="8" w:name="_Toc138719842"/>
       <w:r>
         <w:rPr>
           <w:rFonts w:ascii="Arial" w:hAnsi="Arial" w:cs="Arial"/>
@@ -9204,7 +9519,69 @@
           <w:sz w:val="22"/>
           <w:szCs w:val="22"/>
         </w:rPr>
-        <w:t xml:space="preserve"> principales: Preparación previa al desarrollo, desarrollo y despliegue del software y desarrollo de la memoria del trabajo.</w:t>
+        <w:t xml:space="preserve"> principales: </w:t>
+      </w:r>
+      <w:r>
+        <w:rPr>
+          <w:rFonts w:ascii="Arial" w:eastAsiaTheme="majorEastAsia" w:hAnsi="Arial" w:cs="Arial"/>
+          <w:sz w:val="22"/>
+          <w:szCs w:val="22"/>
+        </w:rPr>
+        <w:t>p</w:t>
+      </w:r>
+      <w:r>
+        <w:rPr>
+          <w:rFonts w:ascii="Arial" w:eastAsiaTheme="majorEastAsia" w:hAnsi="Arial" w:cs="Arial"/>
+          <w:sz w:val="22"/>
+          <w:szCs w:val="22"/>
+        </w:rPr>
+        <w:t>reparación previa al desarrollo, desarrollo y despliegue del software y desarrollo de la memoria del trabajo.</w:t>
+      </w:r>
+    </w:p>
+    <w:p>
+      <w:pPr>
+        <w:tabs>
+          <w:tab w:val="left" w:pos="3686"/>
+          <w:tab w:val="left" w:pos="4035"/>
+          <w:tab w:val="right" w:pos="8456"/>
+          <w:tab w:val="left" w:pos="4035"/>
+        </w:tabs>
+        <w:spacing w:line="276" w:lineRule="auto"/>
+        <w:jc w:val="both"/>
+        <w:rPr>
+          <w:rFonts w:ascii="Arial" w:eastAsiaTheme="majorEastAsia" w:hAnsi="Arial" w:cs="Arial"/>
+          <w:sz w:val="22"/>
+          <w:szCs w:val="22"/>
+        </w:rPr>
+      </w:pPr>
+    </w:p>
+    <w:p>
+      <w:pPr>
+        <w:tabs>
+          <w:tab w:val="left" w:pos="3686"/>
+          <w:tab w:val="left" w:pos="4035"/>
+          <w:tab w:val="right" w:pos="8456"/>
+          <w:tab w:val="left" w:pos="4035"/>
+        </w:tabs>
+        <w:spacing w:line="276" w:lineRule="auto"/>
+        <w:jc w:val="both"/>
+        <w:rPr>
+          <w:rFonts w:ascii="Arial" w:eastAsiaTheme="majorEastAsia" w:hAnsi="Arial" w:cs="Arial"/>
+          <w:b/>
+          <w:bCs/>
+          <w:sz w:val="22"/>
+          <w:szCs w:val="22"/>
+        </w:rPr>
+      </w:pPr>
+      <w:r>
+        <w:rPr>
+          <w:rFonts w:ascii="Arial" w:eastAsiaTheme="majorEastAsia" w:hAnsi="Arial" w:cs="Arial"/>
+          <w:b/>
+          <w:bCs/>
+          <w:sz w:val="22"/>
+          <w:szCs w:val="22"/>
+        </w:rPr>
+        <w:t>*AÑADIR GANTT*</w:t>
       </w:r>
     </w:p>
     <w:p>
@@ -9241,7 +9618,7 @@
           <w:color w:val="auto"/>
         </w:rPr>
       </w:pPr>
-      <w:bookmarkStart w:id="9" w:name="_Toc138696734"/>
+      <w:bookmarkStart w:id="9" w:name="_Toc138719843"/>
       <w:r>
         <w:rPr>
           <w:rFonts w:ascii="Arial" w:hAnsi="Arial" w:cs="Arial"/>
@@ -9325,8 +9702,156 @@
           <w:sz w:val="22"/>
           <w:szCs w:val="22"/>
         </w:rPr>
-        <w:t xml:space="preserve">ue este apartado nazca con buen pie es de suma importancia, ya que se determinan los objetivos principales del </w:t>
-      </w:r>
+        <w:t>ue este apartado nazca con buen pie es de suma importancia, ya que se determinan los objetivos principales del proyecto y qué herramientas se van a utilizar para logarlos. Por lo que una buena elección de objetivos y herramientas ayuda en las diferentes etapas del proyecto</w:t>
+      </w:r>
+      <w:r>
+        <w:rPr>
+          <w:rFonts w:ascii="Arial" w:eastAsiaTheme="majorEastAsia" w:hAnsi="Arial" w:cs="Arial"/>
+          <w:sz w:val="22"/>
+          <w:szCs w:val="22"/>
+        </w:rPr>
+        <w:t>.</w:t>
+      </w:r>
+    </w:p>
+    <w:p>
+      <w:pPr>
+        <w:tabs>
+          <w:tab w:val="left" w:pos="3686"/>
+          <w:tab w:val="left" w:pos="4035"/>
+          <w:tab w:val="right" w:pos="8456"/>
+          <w:tab w:val="left" w:pos="4035"/>
+        </w:tabs>
+        <w:spacing w:line="276" w:lineRule="auto"/>
+        <w:jc w:val="both"/>
+        <w:rPr>
+          <w:rFonts w:ascii="Arial" w:eastAsiaTheme="majorEastAsia" w:hAnsi="Arial" w:cs="Arial"/>
+          <w:sz w:val="22"/>
+          <w:szCs w:val="22"/>
+        </w:rPr>
+      </w:pPr>
+    </w:p>
+    <w:p>
+      <w:pPr>
+        <w:tabs>
+          <w:tab w:val="left" w:pos="3686"/>
+          <w:tab w:val="left" w:pos="4035"/>
+          <w:tab w:val="right" w:pos="8456"/>
+          <w:tab w:val="left" w:pos="4035"/>
+        </w:tabs>
+        <w:spacing w:line="276" w:lineRule="auto"/>
+        <w:jc w:val="both"/>
+        <w:rPr>
+          <w:rFonts w:ascii="Arial" w:eastAsiaTheme="majorEastAsia" w:hAnsi="Arial" w:cs="Arial"/>
+          <w:sz w:val="22"/>
+          <w:szCs w:val="22"/>
+        </w:rPr>
+      </w:pPr>
+      <w:r>
+        <w:rPr>
+          <w:rFonts w:ascii="Arial" w:eastAsiaTheme="majorEastAsia" w:hAnsi="Arial" w:cs="Arial"/>
+          <w:sz w:val="22"/>
+          <w:szCs w:val="22"/>
+        </w:rPr>
+        <w:t xml:space="preserve">Tras una pequeña reunión </w:t>
+      </w:r>
+      <w:r>
+        <w:rPr>
+          <w:rFonts w:ascii="Arial" w:eastAsiaTheme="majorEastAsia" w:hAnsi="Arial" w:cs="Arial"/>
+          <w:sz w:val="22"/>
+          <w:szCs w:val="22"/>
+        </w:rPr>
+        <w:t>inicial</w:t>
+      </w:r>
+      <w:r>
+        <w:rPr>
+          <w:rFonts w:ascii="Arial" w:eastAsiaTheme="majorEastAsia" w:hAnsi="Arial" w:cs="Arial"/>
+          <w:sz w:val="22"/>
+          <w:szCs w:val="22"/>
+        </w:rPr>
+        <w:t xml:space="preserve"> </w:t>
+      </w:r>
+      <w:r>
+        <w:rPr>
+          <w:rFonts w:ascii="Arial" w:eastAsiaTheme="majorEastAsia" w:hAnsi="Arial" w:cs="Arial"/>
+          <w:sz w:val="22"/>
+          <w:szCs w:val="22"/>
+        </w:rPr>
+        <w:t>donde intercambiamos las ideas que teníamos</w:t>
+      </w:r>
+      <w:r>
+        <w:rPr>
+          <w:rFonts w:ascii="Arial" w:eastAsiaTheme="majorEastAsia" w:hAnsi="Arial" w:cs="Arial"/>
+          <w:sz w:val="22"/>
+          <w:szCs w:val="22"/>
+        </w:rPr>
+        <w:t xml:space="preserve">, pusimos en consonancia los objetivos </w:t>
+      </w:r>
+      <w:r>
+        <w:rPr>
+          <w:rFonts w:ascii="Arial" w:eastAsiaTheme="majorEastAsia" w:hAnsi="Arial" w:cs="Arial"/>
+          <w:sz w:val="22"/>
+          <w:szCs w:val="22"/>
+        </w:rPr>
+        <w:t>a desarrollar</w:t>
+      </w:r>
+      <w:r>
+        <w:rPr>
+          <w:rFonts w:ascii="Arial" w:eastAsiaTheme="majorEastAsia" w:hAnsi="Arial" w:cs="Arial"/>
+          <w:sz w:val="22"/>
+          <w:szCs w:val="22"/>
+        </w:rPr>
+        <w:t xml:space="preserve"> para este proyecto, llegando</w:t>
+      </w:r>
+      <w:r>
+        <w:rPr>
+          <w:rFonts w:ascii="Arial" w:eastAsiaTheme="majorEastAsia" w:hAnsi="Arial" w:cs="Arial"/>
+          <w:sz w:val="22"/>
+          <w:szCs w:val="22"/>
+        </w:rPr>
+        <w:t xml:space="preserve"> </w:t>
+      </w:r>
+      <w:r>
+        <w:rPr>
+          <w:rFonts w:ascii="Arial" w:eastAsiaTheme="majorEastAsia" w:hAnsi="Arial" w:cs="Arial"/>
+          <w:sz w:val="22"/>
+          <w:szCs w:val="22"/>
+        </w:rPr>
+        <w:t>a un acuerdo y rellenando un documento con estos, para ir revisándolos y ver que todo se completaba adecuadamente.</w:t>
+      </w:r>
+    </w:p>
+    <w:p>
+      <w:pPr>
+        <w:tabs>
+          <w:tab w:val="left" w:pos="3686"/>
+          <w:tab w:val="left" w:pos="4035"/>
+          <w:tab w:val="right" w:pos="8456"/>
+          <w:tab w:val="left" w:pos="4035"/>
+        </w:tabs>
+        <w:spacing w:line="276" w:lineRule="auto"/>
+        <w:jc w:val="both"/>
+        <w:rPr>
+          <w:rFonts w:ascii="Arial" w:eastAsiaTheme="majorEastAsia" w:hAnsi="Arial" w:cs="Arial"/>
+          <w:sz w:val="22"/>
+          <w:szCs w:val="22"/>
+        </w:rPr>
+      </w:pPr>
+    </w:p>
+    <w:p>
+      <w:pPr>
+        <w:tabs>
+          <w:tab w:val="left" w:pos="3686"/>
+          <w:tab w:val="left" w:pos="4035"/>
+          <w:tab w:val="right" w:pos="8456"/>
+          <w:tab w:val="left" w:pos="4035"/>
+        </w:tabs>
+        <w:spacing w:line="276" w:lineRule="auto"/>
+        <w:jc w:val="both"/>
+        <w:rPr>
+          <w:rFonts w:ascii="Arial" w:eastAsiaTheme="majorEastAsia" w:hAnsi="Arial" w:cs="Arial"/>
+          <w:sz w:val="22"/>
+          <w:szCs w:val="22"/>
+        </w:rPr>
+      </w:pPr>
       <w:r>
         <w:rPr>
           <w:rFonts w:ascii="Arial" w:eastAsiaTheme="majorEastAsia" w:hAnsi="Arial" w:cs="Arial"/>
@@ -9334,131 +9859,71 @@
           <w:szCs w:val="22"/>
         </w:rPr>
         <w:lastRenderedPageBreak/>
-        <w:t>proyecto y qué herramientas se van a utilizar para logarlos. Por lo que una buena elección de objetivos y herramientas ayuda en las diferentes etapas del proyecto</w:t>
-      </w:r>
-      <w:r>
-        <w:rPr>
-          <w:rFonts w:ascii="Arial" w:eastAsiaTheme="majorEastAsia" w:hAnsi="Arial" w:cs="Arial"/>
-          <w:sz w:val="22"/>
-          <w:szCs w:val="22"/>
-        </w:rPr>
-        <w:t>.</w:t>
-      </w:r>
-    </w:p>
-    <w:p>
-      <w:pPr>
-        <w:tabs>
-          <w:tab w:val="left" w:pos="3686"/>
-          <w:tab w:val="left" w:pos="4035"/>
-          <w:tab w:val="right" w:pos="8456"/>
-          <w:tab w:val="left" w:pos="4035"/>
-        </w:tabs>
-        <w:spacing w:line="276" w:lineRule="auto"/>
-        <w:jc w:val="both"/>
-        <w:rPr>
-          <w:rFonts w:ascii="Arial" w:eastAsiaTheme="majorEastAsia" w:hAnsi="Arial" w:cs="Arial"/>
-          <w:sz w:val="22"/>
-          <w:szCs w:val="22"/>
-        </w:rPr>
-      </w:pPr>
-    </w:p>
-    <w:p>
-      <w:pPr>
-        <w:tabs>
-          <w:tab w:val="left" w:pos="3686"/>
-          <w:tab w:val="left" w:pos="4035"/>
-          <w:tab w:val="right" w:pos="8456"/>
-          <w:tab w:val="left" w:pos="4035"/>
-        </w:tabs>
-        <w:spacing w:line="276" w:lineRule="auto"/>
-        <w:jc w:val="both"/>
-        <w:rPr>
-          <w:rFonts w:ascii="Arial" w:eastAsiaTheme="majorEastAsia" w:hAnsi="Arial" w:cs="Arial"/>
-          <w:sz w:val="22"/>
-          <w:szCs w:val="22"/>
-        </w:rPr>
-      </w:pPr>
-      <w:r>
-        <w:rPr>
-          <w:rFonts w:ascii="Arial" w:eastAsiaTheme="majorEastAsia" w:hAnsi="Arial" w:cs="Arial"/>
-          <w:sz w:val="22"/>
-          <w:szCs w:val="22"/>
-        </w:rPr>
-        <w:t xml:space="preserve">Tras una pequeña reunión con Carlos </w:t>
-      </w:r>
-      <w:r>
-        <w:rPr>
-          <w:rFonts w:ascii="Arial" w:eastAsiaTheme="majorEastAsia" w:hAnsi="Arial" w:cs="Arial"/>
-          <w:sz w:val="22"/>
-          <w:szCs w:val="22"/>
-        </w:rPr>
-        <w:t>donde intercambiamos las ideas que teníamos cada uno</w:t>
-      </w:r>
-      <w:r>
-        <w:rPr>
-          <w:rFonts w:ascii="Arial" w:eastAsiaTheme="majorEastAsia" w:hAnsi="Arial" w:cs="Arial"/>
-          <w:sz w:val="22"/>
-          <w:szCs w:val="22"/>
-        </w:rPr>
-        <w:t xml:space="preserve">, pusimos en consonancia los objetivos </w:t>
-      </w:r>
-      <w:r>
-        <w:rPr>
-          <w:rFonts w:ascii="Arial" w:eastAsiaTheme="majorEastAsia" w:hAnsi="Arial" w:cs="Arial"/>
-          <w:sz w:val="22"/>
-          <w:szCs w:val="22"/>
-        </w:rPr>
-        <w:t>a desarrollar</w:t>
-      </w:r>
-      <w:r>
-        <w:rPr>
-          <w:rFonts w:ascii="Arial" w:eastAsiaTheme="majorEastAsia" w:hAnsi="Arial" w:cs="Arial"/>
-          <w:sz w:val="22"/>
-          <w:szCs w:val="22"/>
-        </w:rPr>
-        <w:t xml:space="preserve"> para este proyecto, llegando rápidamente a un acuerdo y rellenando un documento con estos, para ir revisándolos y ver que todo se completaba adecuadamente.</w:t>
-      </w:r>
-    </w:p>
-    <w:p>
-      <w:pPr>
-        <w:tabs>
-          <w:tab w:val="left" w:pos="3686"/>
-          <w:tab w:val="left" w:pos="4035"/>
-          <w:tab w:val="right" w:pos="8456"/>
-          <w:tab w:val="left" w:pos="4035"/>
-        </w:tabs>
-        <w:spacing w:line="276" w:lineRule="auto"/>
-        <w:jc w:val="both"/>
-        <w:rPr>
-          <w:rFonts w:ascii="Arial" w:eastAsiaTheme="majorEastAsia" w:hAnsi="Arial" w:cs="Arial"/>
-          <w:sz w:val="22"/>
-          <w:szCs w:val="22"/>
-        </w:rPr>
-      </w:pPr>
-    </w:p>
-    <w:p>
-      <w:pPr>
-        <w:tabs>
-          <w:tab w:val="left" w:pos="3686"/>
-          <w:tab w:val="left" w:pos="4035"/>
-          <w:tab w:val="right" w:pos="8456"/>
-          <w:tab w:val="left" w:pos="4035"/>
-        </w:tabs>
-        <w:spacing w:line="276" w:lineRule="auto"/>
-        <w:jc w:val="both"/>
-        <w:rPr>
-          <w:rFonts w:ascii="Arial" w:eastAsiaTheme="majorEastAsia" w:hAnsi="Arial" w:cs="Arial"/>
-          <w:sz w:val="22"/>
-          <w:szCs w:val="22"/>
-        </w:rPr>
-      </w:pPr>
-      <w:r>
-        <w:rPr>
-          <w:rFonts w:ascii="Arial" w:eastAsiaTheme="majorEastAsia" w:hAnsi="Arial" w:cs="Arial"/>
-          <w:sz w:val="22"/>
-          <w:szCs w:val="22"/>
-        </w:rPr>
-        <w:t>También fue sencillo el tema de las herramientas, en la misma reunión mencionada anteriormente establecimos que tecnologías utilizar para el desarrollo de las diferentes partes del proyecto. Estas se explicarán más adelante.</w:t>
+        <w:t>En otra reunión</w:t>
+      </w:r>
+      <w:r>
+        <w:rPr>
+          <w:rFonts w:ascii="Arial" w:eastAsiaTheme="majorEastAsia" w:hAnsi="Arial" w:cs="Arial"/>
+          <w:sz w:val="22"/>
+          <w:szCs w:val="22"/>
+        </w:rPr>
+        <w:t xml:space="preserve"> donde se siguió perfilando la idea</w:t>
+      </w:r>
+      <w:r>
+        <w:rPr>
+          <w:rFonts w:ascii="Arial" w:eastAsiaTheme="majorEastAsia" w:hAnsi="Arial" w:cs="Arial"/>
+          <w:sz w:val="22"/>
+          <w:szCs w:val="22"/>
+        </w:rPr>
+        <w:t xml:space="preserve"> del proyecto</w:t>
+      </w:r>
+      <w:r>
+        <w:rPr>
+          <w:rFonts w:ascii="Arial" w:eastAsiaTheme="majorEastAsia" w:hAnsi="Arial" w:cs="Arial"/>
+          <w:sz w:val="22"/>
+          <w:szCs w:val="22"/>
+        </w:rPr>
+        <w:t xml:space="preserve"> también</w:t>
+      </w:r>
+      <w:r>
+        <w:rPr>
+          <w:rFonts w:ascii="Arial" w:eastAsiaTheme="majorEastAsia" w:hAnsi="Arial" w:cs="Arial"/>
+          <w:sz w:val="22"/>
+          <w:szCs w:val="22"/>
+        </w:rPr>
+        <w:t xml:space="preserve"> se </w:t>
+      </w:r>
+      <w:r>
+        <w:rPr>
+          <w:rFonts w:ascii="Arial" w:eastAsiaTheme="majorEastAsia" w:hAnsi="Arial" w:cs="Arial"/>
+          <w:sz w:val="22"/>
+          <w:szCs w:val="22"/>
+        </w:rPr>
+        <w:t>evaluaron las</w:t>
+      </w:r>
+      <w:r>
+        <w:rPr>
+          <w:rFonts w:ascii="Arial" w:eastAsiaTheme="majorEastAsia" w:hAnsi="Arial" w:cs="Arial"/>
+          <w:sz w:val="22"/>
+          <w:szCs w:val="22"/>
+        </w:rPr>
+        <w:t xml:space="preserve"> herramientas </w:t>
+      </w:r>
+      <w:r>
+        <w:rPr>
+          <w:rFonts w:ascii="Arial" w:eastAsiaTheme="majorEastAsia" w:hAnsi="Arial" w:cs="Arial"/>
+          <w:sz w:val="22"/>
+          <w:szCs w:val="22"/>
+        </w:rPr>
+        <w:t>de desarrollo y se estableció</w:t>
+      </w:r>
+      <w:r>
+        <w:rPr>
+          <w:rFonts w:ascii="Arial" w:eastAsiaTheme="majorEastAsia" w:hAnsi="Arial" w:cs="Arial"/>
+          <w:sz w:val="22"/>
+          <w:szCs w:val="22"/>
+        </w:rPr>
+        <w:t xml:space="preserve"> que tecnologías utilizar para el desarrollo de las diferentes partes del proyecto. Estas se explicarán más adelante.</w:t>
       </w:r>
     </w:p>
     <w:p>
@@ -9495,7 +9960,7 @@
           <w:color w:val="auto"/>
         </w:rPr>
       </w:pPr>
-      <w:bookmarkStart w:id="10" w:name="_Toc138696735"/>
+      <w:bookmarkStart w:id="10" w:name="_Toc138719844"/>
       <w:r>
         <w:rPr>
           <w:rFonts w:ascii="Arial" w:hAnsi="Arial" w:cs="Arial"/>
@@ -9523,37 +9988,117 @@
           <w:sz w:val="22"/>
           <w:szCs w:val="22"/>
         </w:rPr>
-        <w:t>Este apartado corresponde con lo hablado anteriormente en la metodología. Se ha dividido en iteraciones y cada una de sus partes mencionadas anteriormente, para una vez finalizado todo el trabajo, realizar el despliegue final del servicio y de la aplicación móvil.</w:t>
-      </w:r>
-    </w:p>
-    <w:p>
-      <w:pPr>
-        <w:spacing w:line="276" w:lineRule="auto"/>
-        <w:jc w:val="both"/>
-        <w:rPr>
-          <w:rFonts w:ascii="Arial" w:eastAsiaTheme="majorEastAsia" w:hAnsi="Arial" w:cs="Arial"/>
-          <w:sz w:val="22"/>
-          <w:szCs w:val="22"/>
-        </w:rPr>
-      </w:pPr>
-    </w:p>
-    <w:p>
-      <w:pPr>
-        <w:spacing w:line="276" w:lineRule="auto"/>
-        <w:jc w:val="both"/>
-        <w:rPr>
-          <w:rFonts w:ascii="Arial" w:eastAsiaTheme="majorEastAsia" w:hAnsi="Arial" w:cs="Arial"/>
-          <w:sz w:val="22"/>
-          <w:szCs w:val="22"/>
-        </w:rPr>
-      </w:pPr>
-      <w:r>
-        <w:rPr>
-          <w:rFonts w:ascii="Arial" w:eastAsiaTheme="majorEastAsia" w:hAnsi="Arial" w:cs="Arial"/>
-          <w:sz w:val="22"/>
-          <w:szCs w:val="22"/>
-        </w:rPr>
-        <w:t>Ahora explicaré un poco más en detalle las partes en las que se divide cada iteración:</w:t>
+        <w:t>Este apartado corresponde con lo hablado anteriormente en la metodología. Se ha dividido en iteraciones</w:t>
+      </w:r>
+      <w:r>
+        <w:rPr>
+          <w:rFonts w:ascii="Arial" w:eastAsiaTheme="majorEastAsia" w:hAnsi="Arial" w:cs="Arial"/>
+          <w:sz w:val="22"/>
+          <w:szCs w:val="22"/>
+        </w:rPr>
+        <w:t>, incluyendo</w:t>
+      </w:r>
+      <w:r>
+        <w:rPr>
+          <w:rFonts w:ascii="Arial" w:eastAsiaTheme="majorEastAsia" w:hAnsi="Arial" w:cs="Arial"/>
+          <w:sz w:val="22"/>
+          <w:szCs w:val="22"/>
+        </w:rPr>
+        <w:t xml:space="preserve"> cada una de </w:t>
+      </w:r>
+      <w:r>
+        <w:rPr>
+          <w:rFonts w:ascii="Arial" w:eastAsiaTheme="majorEastAsia" w:hAnsi="Arial" w:cs="Arial"/>
+          <w:sz w:val="22"/>
+          <w:szCs w:val="22"/>
+        </w:rPr>
+        <w:t>las fases</w:t>
+      </w:r>
+      <w:r>
+        <w:rPr>
+          <w:rFonts w:ascii="Arial" w:eastAsiaTheme="majorEastAsia" w:hAnsi="Arial" w:cs="Arial"/>
+          <w:sz w:val="22"/>
+          <w:szCs w:val="22"/>
+        </w:rPr>
+        <w:t xml:space="preserve"> mencionadas anteriormente</w:t>
+      </w:r>
+      <w:r>
+        <w:rPr>
+          <w:rFonts w:ascii="Arial" w:eastAsiaTheme="majorEastAsia" w:hAnsi="Arial" w:cs="Arial"/>
+          <w:sz w:val="22"/>
+          <w:szCs w:val="22"/>
+        </w:rPr>
+        <w:t xml:space="preserve"> (</w:t>
+      </w:r>
+      <w:r>
+        <w:rPr>
+          <w:rFonts w:ascii="Arial" w:eastAsiaTheme="majorEastAsia" w:hAnsi="Arial" w:cs="Arial"/>
+          <w:sz w:val="22"/>
+          <w:szCs w:val="22"/>
+        </w:rPr>
+        <w:t>requisitos, diseño, implementación y pruebas</w:t>
+      </w:r>
+      <w:r>
+        <w:rPr>
+          <w:rFonts w:ascii="Arial" w:eastAsiaTheme="majorEastAsia" w:hAnsi="Arial" w:cs="Arial"/>
+          <w:sz w:val="22"/>
+          <w:szCs w:val="22"/>
+        </w:rPr>
+        <w:t>)</w:t>
+      </w:r>
+      <w:r>
+        <w:rPr>
+          <w:rFonts w:ascii="Arial" w:eastAsiaTheme="majorEastAsia" w:hAnsi="Arial" w:cs="Arial"/>
+          <w:sz w:val="22"/>
+          <w:szCs w:val="22"/>
+        </w:rPr>
+        <w:t>, para una vez finalizado todo el trabajo, realizar el despliegue final del servicio y de la aplicación móvil.</w:t>
+      </w:r>
+    </w:p>
+    <w:p>
+      <w:pPr>
+        <w:spacing w:line="276" w:lineRule="auto"/>
+        <w:jc w:val="both"/>
+        <w:rPr>
+          <w:rFonts w:ascii="Arial" w:eastAsiaTheme="majorEastAsia" w:hAnsi="Arial" w:cs="Arial"/>
+          <w:sz w:val="22"/>
+          <w:szCs w:val="22"/>
+        </w:rPr>
+      </w:pPr>
+    </w:p>
+    <w:p>
+      <w:pPr>
+        <w:spacing w:line="276" w:lineRule="auto"/>
+        <w:jc w:val="both"/>
+        <w:rPr>
+          <w:rFonts w:ascii="Arial" w:eastAsiaTheme="majorEastAsia" w:hAnsi="Arial" w:cs="Arial"/>
+          <w:sz w:val="22"/>
+          <w:szCs w:val="22"/>
+        </w:rPr>
+      </w:pPr>
+      <w:r>
+        <w:rPr>
+          <w:rFonts w:ascii="Arial" w:eastAsiaTheme="majorEastAsia" w:hAnsi="Arial" w:cs="Arial"/>
+          <w:sz w:val="22"/>
+          <w:szCs w:val="22"/>
+        </w:rPr>
+        <w:t xml:space="preserve">Ahora explicaré un poco más en detalle las </w:t>
+      </w:r>
+      <w:r>
+        <w:rPr>
+          <w:rFonts w:ascii="Arial" w:eastAsiaTheme="majorEastAsia" w:hAnsi="Arial" w:cs="Arial"/>
+          <w:sz w:val="22"/>
+          <w:szCs w:val="22"/>
+        </w:rPr>
+        <w:t>fases</w:t>
+      </w:r>
+      <w:r>
+        <w:rPr>
+          <w:rFonts w:ascii="Arial" w:eastAsiaTheme="majorEastAsia" w:hAnsi="Arial" w:cs="Arial"/>
+          <w:sz w:val="22"/>
+          <w:szCs w:val="22"/>
+        </w:rPr>
+        <w:t xml:space="preserve"> en las que se divide cada iteración:</w:t>
       </w:r>
     </w:p>
     <w:p>
@@ -9680,7 +10225,23 @@
           <w:sz w:val="22"/>
           <w:szCs w:val="22"/>
         </w:rPr>
-        <w:t>Son requisitos sobre las diferentes propiedades del sistema, tales como la seguridad, el rendimiento, la mantenibilidad, etc…</w:t>
+        <w:t xml:space="preserve">Son </w:t>
+      </w:r>
+      <w:r>
+        <w:rPr>
+          <w:rFonts w:ascii="Arial" w:eastAsiaTheme="majorEastAsia" w:hAnsi="Arial" w:cs="Arial"/>
+          <w:sz w:val="22"/>
+          <w:szCs w:val="22"/>
+        </w:rPr>
+        <w:t>atributos de calidad</w:t>
+      </w:r>
+      <w:r>
+        <w:rPr>
+          <w:rFonts w:ascii="Arial" w:eastAsiaTheme="majorEastAsia" w:hAnsi="Arial" w:cs="Arial"/>
+          <w:sz w:val="22"/>
+          <w:szCs w:val="22"/>
+        </w:rPr>
+        <w:t xml:space="preserve"> del sistema, tales como la seguridad, el rendimiento, la mantenibilidad, etc…</w:t>
       </w:r>
     </w:p>
     <w:p>
@@ -9721,15 +10282,79 @@
           <w:sz w:val="22"/>
           <w:szCs w:val="22"/>
         </w:rPr>
-        <w:t xml:space="preserve">Análisis y Diseño: </w:t>
-      </w:r>
-      <w:r>
-        <w:rPr>
-          <w:rFonts w:ascii="Arial" w:eastAsiaTheme="majorEastAsia" w:hAnsi="Arial" w:cs="Arial"/>
-          <w:sz w:val="22"/>
-          <w:szCs w:val="22"/>
-        </w:rPr>
-        <w:t>Se analizan los requisitos definidos anteriormente y se plantea una solución sobre como poder implementarlos en consonancia con los ya implementados, esto implica generar o ampliar el diseño para el software (Arquitectura), así como también tomar decisiones en cuanto al tema gráfico en la aplicación (logo, relación de colores, etc).</w:t>
+        <w:t xml:space="preserve">Diseño: </w:t>
+      </w:r>
+      <w:r>
+        <w:rPr>
+          <w:rFonts w:ascii="Arial" w:eastAsiaTheme="majorEastAsia" w:hAnsi="Arial" w:cs="Arial"/>
+          <w:sz w:val="22"/>
+          <w:szCs w:val="22"/>
+        </w:rPr>
+        <w:t>Se analizan los requisitos definidos anteriormente y se plantea una solución sobre c</w:t>
+      </w:r>
+      <w:r>
+        <w:rPr>
+          <w:rFonts w:ascii="Arial" w:eastAsiaTheme="majorEastAsia" w:hAnsi="Arial" w:cs="Arial"/>
+          <w:sz w:val="22"/>
+          <w:szCs w:val="22"/>
+        </w:rPr>
+        <w:t>ó</w:t>
+      </w:r>
+      <w:r>
+        <w:rPr>
+          <w:rFonts w:ascii="Arial" w:eastAsiaTheme="majorEastAsia" w:hAnsi="Arial" w:cs="Arial"/>
+          <w:sz w:val="22"/>
+          <w:szCs w:val="22"/>
+        </w:rPr>
+        <w:t>mo poder implementarlos en consonancia con los ya implementados</w:t>
+      </w:r>
+      <w:r>
+        <w:rPr>
+          <w:rFonts w:ascii="Arial" w:eastAsiaTheme="majorEastAsia" w:hAnsi="Arial" w:cs="Arial"/>
+          <w:sz w:val="22"/>
+          <w:szCs w:val="22"/>
+        </w:rPr>
+        <w:t>.</w:t>
+      </w:r>
+      <w:r>
+        <w:rPr>
+          <w:rFonts w:ascii="Arial" w:eastAsiaTheme="majorEastAsia" w:hAnsi="Arial" w:cs="Arial"/>
+          <w:sz w:val="22"/>
+          <w:szCs w:val="22"/>
+        </w:rPr>
+        <w:t xml:space="preserve"> </w:t>
+      </w:r>
+      <w:r>
+        <w:rPr>
+          <w:rFonts w:ascii="Arial" w:eastAsiaTheme="majorEastAsia" w:hAnsi="Arial" w:cs="Arial"/>
+          <w:sz w:val="22"/>
+          <w:szCs w:val="22"/>
+        </w:rPr>
+        <w:t>E</w:t>
+      </w:r>
+      <w:r>
+        <w:rPr>
+          <w:rFonts w:ascii="Arial" w:eastAsiaTheme="majorEastAsia" w:hAnsi="Arial" w:cs="Arial"/>
+          <w:sz w:val="22"/>
+          <w:szCs w:val="22"/>
+        </w:rPr>
+        <w:t xml:space="preserve">sto implica generar o ampliar el diseño </w:t>
+      </w:r>
+      <w:r>
+        <w:rPr>
+          <w:rFonts w:ascii="Arial" w:eastAsiaTheme="majorEastAsia" w:hAnsi="Arial" w:cs="Arial"/>
+          <w:sz w:val="22"/>
+          <w:szCs w:val="22"/>
+        </w:rPr>
+        <w:t>a alto nivel (arquitectura) así como el diseño detallado del sistema</w:t>
+      </w:r>
+      <w:r>
+        <w:rPr>
+          <w:rFonts w:ascii="Arial" w:eastAsiaTheme="majorEastAsia" w:hAnsi="Arial" w:cs="Arial"/>
+          <w:sz w:val="22"/>
+          <w:szCs w:val="22"/>
+        </w:rPr>
+        <w:t>.</w:t>
       </w:r>
     </w:p>
     <w:p>
@@ -9778,7 +10403,23 @@
           <w:sz w:val="22"/>
           <w:szCs w:val="22"/>
         </w:rPr>
-        <w:t>Basándose en el diseño creado en el apartado anterior, este es implementado en el software de manera que añada toda la funcionalidad nueva establecida en los objetivos, actualice funcionalidad ya implementada o realice cambios gráficos en la aplicación.</w:t>
+        <w:t>Basándose en el diseño creado en el apartado anterior, este es implementado en el software de manera que añada toda la funcionalidad nueva establecida en los objetivos</w:t>
+      </w:r>
+      <w:r>
+        <w:rPr>
+          <w:rFonts w:ascii="Arial" w:eastAsiaTheme="majorEastAsia" w:hAnsi="Arial" w:cs="Arial"/>
+          <w:sz w:val="22"/>
+          <w:szCs w:val="22"/>
+        </w:rPr>
+        <w:t xml:space="preserve"> de la iteración</w:t>
+      </w:r>
+      <w:r>
+        <w:rPr>
+          <w:rFonts w:ascii="Arial" w:eastAsiaTheme="majorEastAsia" w:hAnsi="Arial" w:cs="Arial"/>
+          <w:sz w:val="22"/>
+          <w:szCs w:val="22"/>
+        </w:rPr>
+        <w:t>.</w:t>
       </w:r>
     </w:p>
     <w:p>
@@ -9826,7 +10467,23 @@
           <w:sz w:val="22"/>
           <w:szCs w:val="22"/>
         </w:rPr>
-        <w:t>Tras realizar la implementación del software en el apartado anterior se pasa al testeo de los cambios realizados, ya sea funcionalidad nueva o actualizada, tanto individualmente, como en conjunto. Por ello, se realizan cuatro tipos de pruebas diferentes que explicaremos más adelante: unitarias, integración, interfaz y aceptación.</w:t>
+        <w:t xml:space="preserve">Tras realizar la implementación del software en el apartado anterior se pasa al testeo de los cambios realizados, ya sea funcionalidad nueva o actualizada, tanto individualmente, como en conjunto. Por ello, se realizan cuatro tipos de pruebas diferentes que explicaremos más adelante: unitarias, integración, </w:t>
+      </w:r>
+      <w:r>
+        <w:rPr>
+          <w:rFonts w:ascii="Arial" w:eastAsiaTheme="majorEastAsia" w:hAnsi="Arial" w:cs="Arial"/>
+          <w:sz w:val="22"/>
+          <w:szCs w:val="22"/>
+        </w:rPr>
+        <w:t>sistema</w:t>
+      </w:r>
+      <w:r>
+        <w:rPr>
+          <w:rFonts w:ascii="Arial" w:eastAsiaTheme="majorEastAsia" w:hAnsi="Arial" w:cs="Arial"/>
+          <w:sz w:val="22"/>
+          <w:szCs w:val="22"/>
+        </w:rPr>
+        <w:t xml:space="preserve"> y aceptación.</w:t>
       </w:r>
     </w:p>
     <w:p>
@@ -9856,7 +10513,7 @@
           <w:color w:val="auto"/>
         </w:rPr>
       </w:pPr>
-      <w:bookmarkStart w:id="11" w:name="_Toc138696736"/>
+      <w:bookmarkStart w:id="11" w:name="_Toc138719845"/>
       <w:r>
         <w:rPr>
           <w:rFonts w:ascii="Arial" w:hAnsi="Arial" w:cs="Arial"/>
@@ -9864,7 +10521,6 @@
           <w:bCs/>
           <w:color w:val="auto"/>
         </w:rPr>
-        <w:lastRenderedPageBreak/>
         <w:t>Desarrollo de la memoria.</w:t>
       </w:r>
       <w:bookmarkEnd w:id="11"/>
@@ -9891,7 +10547,71 @@
           <w:sz w:val="22"/>
           <w:szCs w:val="22"/>
         </w:rPr>
-        <w:t xml:space="preserve">La memoria se ha realizado una vez todo el software ha sido realizado, testeado y desplegado. Esta decisión podría haber sido completamente diferente y haberlo hecho en paralelo con el desarrollo, pero en mi caso me decanté por un desarrollo de </w:t>
+        <w:t xml:space="preserve">Aunque durante las diferentes etapas de desarrollo se ha ido </w:t>
+      </w:r>
+      <w:r>
+        <w:rPr>
+          <w:rFonts w:ascii="Arial" w:eastAsiaTheme="majorEastAsia" w:hAnsi="Arial" w:cs="Arial"/>
+          <w:sz w:val="22"/>
+          <w:szCs w:val="22"/>
+        </w:rPr>
+        <w:t>generando</w:t>
+      </w:r>
+      <w:r>
+        <w:rPr>
+          <w:rFonts w:ascii="Arial" w:eastAsiaTheme="majorEastAsia" w:hAnsi="Arial" w:cs="Arial"/>
+          <w:sz w:val="22"/>
+          <w:szCs w:val="22"/>
+        </w:rPr>
+        <w:t xml:space="preserve"> documentación del sistema,</w:t>
+      </w:r>
+      <w:r>
+        <w:rPr>
+          <w:rFonts w:ascii="Arial" w:eastAsiaTheme="majorEastAsia" w:hAnsi="Arial" w:cs="Arial"/>
+          <w:sz w:val="22"/>
+          <w:szCs w:val="22"/>
+        </w:rPr>
+        <w:t xml:space="preserve"> l</w:t>
+      </w:r>
+      <w:r>
+        <w:rPr>
+          <w:rFonts w:ascii="Arial" w:eastAsiaTheme="majorEastAsia" w:hAnsi="Arial" w:cs="Arial"/>
+          <w:sz w:val="22"/>
+          <w:szCs w:val="22"/>
+        </w:rPr>
+        <w:t xml:space="preserve">a memoria </w:t>
+      </w:r>
+      <w:r>
+        <w:rPr>
+          <w:rFonts w:ascii="Arial" w:eastAsiaTheme="majorEastAsia" w:hAnsi="Arial" w:cs="Arial"/>
+          <w:sz w:val="22"/>
+          <w:szCs w:val="22"/>
+        </w:rPr>
+        <w:t xml:space="preserve">como tal </w:t>
+      </w:r>
+      <w:r>
+        <w:rPr>
+          <w:rFonts w:ascii="Arial" w:eastAsiaTheme="majorEastAsia" w:hAnsi="Arial" w:cs="Arial"/>
+          <w:sz w:val="22"/>
+          <w:szCs w:val="22"/>
+        </w:rPr>
+        <w:t xml:space="preserve">se ha realizado una vez todo el software ha sido </w:t>
+      </w:r>
+      <w:r>
+        <w:rPr>
+          <w:rFonts w:ascii="Arial" w:eastAsiaTheme="majorEastAsia" w:hAnsi="Arial" w:cs="Arial"/>
+          <w:sz w:val="22"/>
+          <w:szCs w:val="22"/>
+        </w:rPr>
+        <w:t>desarrollado</w:t>
+      </w:r>
+      <w:r>
+        <w:rPr>
+          <w:rFonts w:ascii="Arial" w:eastAsiaTheme="majorEastAsia" w:hAnsi="Arial" w:cs="Arial"/>
+          <w:sz w:val="22"/>
+          <w:szCs w:val="22"/>
+        </w:rPr>
+        <w:t xml:space="preserve">, testeado y desplegado. Esta decisión podría haber sido completamente diferente y haberlo hecho en paralelo con el desarrollo, pero en mi caso me decanté por un desarrollo de </w:t>
       </w:r>
       <w:r>
         <w:rPr>
@@ -9938,7 +10658,7 @@
         <w:ind w:left="0" w:firstLine="0"/>
         <w:jc w:val="both"/>
       </w:pPr>
-      <w:bookmarkStart w:id="12" w:name="_Toc138696737"/>
+      <w:bookmarkStart w:id="12" w:name="_Toc138719846"/>
       <w:r>
         <w:rPr>
           <w:rFonts w:ascii="Arial" w:hAnsi="Arial" w:cs="Arial"/>
@@ -10011,7 +10731,7 @@
           <w:color w:val="auto"/>
         </w:rPr>
       </w:pPr>
-      <w:bookmarkStart w:id="13" w:name="_Toc138696738"/>
+      <w:bookmarkStart w:id="13" w:name="_Toc138719847"/>
       <w:r>
         <w:rPr>
           <w:rFonts w:ascii="Arial" w:hAnsi="Arial" w:cs="Arial"/>
@@ -10072,49 +10792,65 @@
           <w:sz w:val="22"/>
           <w:szCs w:val="22"/>
         </w:rPr>
-        <w:t xml:space="preserve">Git es un sistema avanzado de control de versiones (como el “control de cambios” de Microsoft Word) distribuido (Ram 2013; Blischak et al. 2016). Git permite “rastrear” el progreso de un proyecto a lo largo del tiempo ya que hace “capturas” del mismo a medida que evoluciona y los cambios se van registrando. Esto permite ver qué cambios se hicieron, quién los hizo y por qué, e incluso volver a versiones anteriores [4]. </w:t>
-      </w:r>
-    </w:p>
-    <w:p>
-      <w:pPr>
-        <w:tabs>
-          <w:tab w:val="left" w:pos="3686"/>
-          <w:tab w:val="left" w:pos="4035"/>
-          <w:tab w:val="right" w:pos="8456"/>
-          <w:tab w:val="left" w:pos="4035"/>
-        </w:tabs>
-        <w:spacing w:line="276" w:lineRule="auto"/>
-        <w:jc w:val="both"/>
-        <w:rPr>
-          <w:rFonts w:ascii="Arial" w:eastAsiaTheme="majorEastAsia" w:hAnsi="Arial" w:cs="Arial"/>
-          <w:sz w:val="22"/>
-          <w:szCs w:val="22"/>
-        </w:rPr>
-      </w:pPr>
-    </w:p>
-    <w:p>
-      <w:pPr>
-        <w:tabs>
-          <w:tab w:val="left" w:pos="3686"/>
-          <w:tab w:val="left" w:pos="4035"/>
-          <w:tab w:val="right" w:pos="8456"/>
-          <w:tab w:val="left" w:pos="4035"/>
-        </w:tabs>
-        <w:spacing w:line="276" w:lineRule="auto"/>
-        <w:jc w:val="both"/>
-        <w:rPr>
-          <w:rFonts w:ascii="Arial" w:eastAsiaTheme="majorEastAsia" w:hAnsi="Arial" w:cs="Arial"/>
-          <w:sz w:val="22"/>
-          <w:szCs w:val="22"/>
-        </w:rPr>
-      </w:pPr>
-      <w:r>
-        <w:rPr>
-          <w:rFonts w:ascii="Arial" w:eastAsiaTheme="majorEastAsia" w:hAnsi="Arial" w:cs="Arial"/>
-          <w:sz w:val="22"/>
-          <w:szCs w:val="22"/>
-        </w:rPr>
-        <w:t>Por otra parte GitHub es un servidor de alojamiento en línea o repositorio remoto para albergar proyectos basados en Git que permite la colaboración entre diferentes usuarios o con uno mismo (Perez-Riverol et al. 2016; Galeano 2018). Un repositorio es un directorio donde desarrollar un proyecto que contiene todos los archivos necesarios para el mismo [4].</w:t>
+        <w:t>Git es un sistema avanzado de control de versiones (como el “control de cambios” de Microsoft Word) distribuido</w:t>
+      </w:r>
+      <w:r>
+        <w:rPr>
+          <w:rFonts w:ascii="Arial" w:eastAsiaTheme="majorEastAsia" w:hAnsi="Arial" w:cs="Arial"/>
+          <w:sz w:val="22"/>
+          <w:szCs w:val="22"/>
+        </w:rPr>
+        <w:t xml:space="preserve">. </w:t>
+      </w:r>
+      <w:r>
+        <w:rPr>
+          <w:rFonts w:ascii="Arial" w:eastAsiaTheme="majorEastAsia" w:hAnsi="Arial" w:cs="Arial"/>
+          <w:sz w:val="22"/>
+          <w:szCs w:val="22"/>
+        </w:rPr>
+        <w:t xml:space="preserve">Git permite “rastrear” el progreso de un proyecto a lo largo del tiempo ya que hace “capturas” del mismo a medida que evoluciona y los cambios se van registrando. Esto permite ver qué cambios se hicieron, quién los hizo y por qué, e incluso volver a versiones anteriores [4]. </w:t>
+      </w:r>
+    </w:p>
+    <w:p>
+      <w:pPr>
+        <w:tabs>
+          <w:tab w:val="left" w:pos="3686"/>
+          <w:tab w:val="left" w:pos="4035"/>
+          <w:tab w:val="right" w:pos="8456"/>
+          <w:tab w:val="left" w:pos="4035"/>
+        </w:tabs>
+        <w:spacing w:line="276" w:lineRule="auto"/>
+        <w:jc w:val="both"/>
+        <w:rPr>
+          <w:rFonts w:ascii="Arial" w:eastAsiaTheme="majorEastAsia" w:hAnsi="Arial" w:cs="Arial"/>
+          <w:sz w:val="22"/>
+          <w:szCs w:val="22"/>
+        </w:rPr>
+      </w:pPr>
+    </w:p>
+    <w:p>
+      <w:pPr>
+        <w:tabs>
+          <w:tab w:val="left" w:pos="3686"/>
+          <w:tab w:val="left" w:pos="4035"/>
+          <w:tab w:val="right" w:pos="8456"/>
+          <w:tab w:val="left" w:pos="4035"/>
+        </w:tabs>
+        <w:spacing w:line="276" w:lineRule="auto"/>
+        <w:jc w:val="both"/>
+        <w:rPr>
+          <w:rFonts w:ascii="Arial" w:eastAsiaTheme="majorEastAsia" w:hAnsi="Arial" w:cs="Arial"/>
+          <w:sz w:val="22"/>
+          <w:szCs w:val="22"/>
+        </w:rPr>
+      </w:pPr>
+      <w:r>
+        <w:rPr>
+          <w:rFonts w:ascii="Arial" w:eastAsiaTheme="majorEastAsia" w:hAnsi="Arial" w:cs="Arial"/>
+          <w:sz w:val="22"/>
+          <w:szCs w:val="22"/>
+        </w:rPr>
+        <w:t>Por otra parte GitHub es un servidor de alojamiento en línea o repositorio remoto para albergar proyectos basados en Git que permite la colaboración entre diferentes usuarios o con uno mismo. Un repositorio es un directorio donde desarrollar un proyecto que contiene todos los archivos necesarios para el mismo [4].</w:t>
       </w:r>
     </w:p>
     <w:p>
@@ -10335,7 +11071,7 @@
           <w:color w:val="auto"/>
         </w:rPr>
       </w:pPr>
-      <w:bookmarkStart w:id="14" w:name="_Toc138696739"/>
+      <w:bookmarkStart w:id="14" w:name="_Toc138719848"/>
       <w:r>
         <w:rPr>
           <w:rFonts w:ascii="Arial" w:hAnsi="Arial" w:cs="Arial"/>
@@ -10387,16 +11123,7 @@
           <w:sz w:val="22"/>
           <w:szCs w:val="22"/>
         </w:rPr>
-        <w:t xml:space="preserve">Para el desarrollo del servicio implementado se ha tomado la decisión de utilizar Spring Boot software desarrollado por la empresa Spring y que está disponible para usarse en </w:t>
-      </w:r>
-      <w:r>
-        <w:rPr>
-          <w:rFonts w:ascii="Arial" w:eastAsiaTheme="majorEastAsia" w:hAnsi="Arial" w:cs="Arial"/>
-          <w:sz w:val="22"/>
-          <w:szCs w:val="22"/>
-        </w:rPr>
-        <w:lastRenderedPageBreak/>
-        <w:t>Java</w:t>
+        <w:t>Para el desarrollo del servicio implementado se ha tomado la decisión de utilizar Spring Boot software desarrollado por la empresa Spring y que está disponible para usarse en Java</w:t>
       </w:r>
       <w:r>
         <w:rPr>
@@ -10579,7 +11306,15 @@
           <w:sz w:val="22"/>
           <w:szCs w:val="22"/>
         </w:rPr>
-        <w:t>Un enfoque de configuración obstinado</w:t>
+        <w:t xml:space="preserve">Un enfoque de configuración </w:t>
+      </w:r>
+      <w:r>
+        <w:rPr>
+          <w:rFonts w:ascii="Arial" w:eastAsiaTheme="majorEastAsia" w:hAnsi="Arial" w:cs="Arial"/>
+          <w:sz w:val="22"/>
+          <w:szCs w:val="22"/>
+        </w:rPr>
+        <w:t>que facilita los pasos a dar</w:t>
       </w:r>
       <w:r>
         <w:rPr>
@@ -10667,6 +11402,7 @@
           <w:sz w:val="22"/>
           <w:szCs w:val="22"/>
         </w:rPr>
+        <w:lastRenderedPageBreak/>
         <w:t>Estas características, combinadas, conforman una herramienta que le permite configurar una aplicación basada en Spring con el mínimo de instalación y configuración</w:t>
       </w:r>
       <w:r>
@@ -10906,7 +11642,7 @@
           <w:color w:val="auto"/>
         </w:rPr>
       </w:pPr>
-      <w:bookmarkStart w:id="15" w:name="_Toc138696740"/>
+      <w:bookmarkStart w:id="15" w:name="_Toc138719849"/>
       <w:r>
         <w:rPr>
           <w:rFonts w:ascii="Arial" w:hAnsi="Arial" w:cs="Arial"/>
@@ -11112,6 +11848,25 @@
     </w:p>
     <w:p>
       <w:pPr>
+        <w:tabs>
+          <w:tab w:val="left" w:pos="3686"/>
+          <w:tab w:val="left" w:pos="4035"/>
+          <w:tab w:val="right" w:pos="8456"/>
+          <w:tab w:val="left" w:pos="4035"/>
+        </w:tabs>
+        <w:spacing w:line="276" w:lineRule="auto"/>
+        <w:jc w:val="center"/>
+        <w:rPr>
+          <w:rFonts w:ascii="Arial" w:eastAsiaTheme="majorEastAsia" w:hAnsi="Arial" w:cs="Arial"/>
+          <w:b/>
+          <w:bCs/>
+          <w:sz w:val="22"/>
+          <w:szCs w:val="22"/>
+        </w:rPr>
+      </w:pPr>
+    </w:p>
+    <w:p>
+      <w:pPr>
         <w:pStyle w:val="Ttulo3"/>
         <w:numPr>
           <w:ilvl w:val="2"/>
@@ -11133,7 +11888,7 @@
           <w:szCs w:val="22"/>
         </w:rPr>
       </w:pPr>
-      <w:bookmarkStart w:id="16" w:name="_Toc138696741"/>
+      <w:bookmarkStart w:id="16" w:name="_Toc138719850"/>
       <w:r>
         <w:rPr>
           <w:rFonts w:ascii="Arial" w:hAnsi="Arial" w:cs="Arial"/>
@@ -11141,91 +11896,91 @@
           <w:bCs/>
           <w:color w:val="auto"/>
         </w:rPr>
+        <w:t xml:space="preserve">Microsoft </w:t>
+      </w:r>
+      <w:r>
+        <w:rPr>
+          <w:rFonts w:ascii="Arial" w:hAnsi="Arial" w:cs="Arial"/>
+          <w:b/>
+          <w:bCs/>
+          <w:color w:val="auto"/>
+        </w:rPr>
+        <w:t>A</w:t>
+      </w:r>
+      <w:r>
+        <w:rPr>
+          <w:rFonts w:ascii="Arial" w:hAnsi="Arial" w:cs="Arial"/>
+          <w:b/>
+          <w:bCs/>
+          <w:color w:val="auto"/>
+        </w:rPr>
+        <w:t>zure</w:t>
+      </w:r>
+      <w:bookmarkEnd w:id="16"/>
+    </w:p>
+    <w:p>
+      <w:pPr>
+        <w:tabs>
+          <w:tab w:val="left" w:pos="3686"/>
+          <w:tab w:val="left" w:pos="4035"/>
+          <w:tab w:val="right" w:pos="8456"/>
+          <w:tab w:val="left" w:pos="4035"/>
+        </w:tabs>
+        <w:spacing w:line="276" w:lineRule="auto"/>
+        <w:jc w:val="both"/>
+        <w:rPr>
+          <w:rFonts w:ascii="Arial" w:eastAsiaTheme="majorEastAsia" w:hAnsi="Arial" w:cs="Arial"/>
+          <w:sz w:val="22"/>
+          <w:szCs w:val="22"/>
+        </w:rPr>
+      </w:pPr>
+      <w:r>
+        <w:rPr>
+          <w:rFonts w:ascii="Arial" w:eastAsiaTheme="majorEastAsia" w:hAnsi="Arial" w:cs="Arial"/>
+          <w:sz w:val="22"/>
+          <w:szCs w:val="22"/>
+        </w:rPr>
+        <w:t>Microsoft Azure es una plataforma desarrollada por Microsoft compuesta por más de 200 productos y servicios en la nube [6]. Entre los servicios que ofrece encontramos desde Bases de Datos en la nube, hasta la creación de máquinas virtuales o el despliegue de aplicaciones Spring.</w:t>
+      </w:r>
+    </w:p>
+    <w:p>
+      <w:pPr>
+        <w:tabs>
+          <w:tab w:val="left" w:pos="3686"/>
+          <w:tab w:val="left" w:pos="4035"/>
+          <w:tab w:val="right" w:pos="8456"/>
+          <w:tab w:val="left" w:pos="4035"/>
+        </w:tabs>
+        <w:spacing w:line="276" w:lineRule="auto"/>
+        <w:jc w:val="both"/>
+        <w:rPr>
+          <w:rFonts w:ascii="Arial" w:eastAsiaTheme="majorEastAsia" w:hAnsi="Arial" w:cs="Arial"/>
+          <w:sz w:val="22"/>
+          <w:szCs w:val="22"/>
+        </w:rPr>
+      </w:pPr>
+    </w:p>
+    <w:p>
+      <w:pPr>
+        <w:tabs>
+          <w:tab w:val="left" w:pos="3686"/>
+          <w:tab w:val="left" w:pos="4035"/>
+          <w:tab w:val="right" w:pos="8456"/>
+          <w:tab w:val="left" w:pos="4035"/>
+        </w:tabs>
+        <w:spacing w:line="276" w:lineRule="auto"/>
+        <w:jc w:val="center"/>
+        <w:rPr>
+          <w:rFonts w:ascii="Arial" w:eastAsiaTheme="majorEastAsia" w:hAnsi="Arial" w:cs="Arial"/>
+          <w:sz w:val="22"/>
+          <w:szCs w:val="22"/>
+        </w:rPr>
+      </w:pPr>
+      <w:r>
+        <w:rPr>
+          <w:noProof/>
+        </w:rPr>
         <w:lastRenderedPageBreak/>
-        <w:t xml:space="preserve">Microsoft </w:t>
-      </w:r>
-      <w:r>
-        <w:rPr>
-          <w:rFonts w:ascii="Arial" w:hAnsi="Arial" w:cs="Arial"/>
-          <w:b/>
-          <w:bCs/>
-          <w:color w:val="auto"/>
-        </w:rPr>
-        <w:t>A</w:t>
-      </w:r>
-      <w:r>
-        <w:rPr>
-          <w:rFonts w:ascii="Arial" w:hAnsi="Arial" w:cs="Arial"/>
-          <w:b/>
-          <w:bCs/>
-          <w:color w:val="auto"/>
-        </w:rPr>
-        <w:t>zure</w:t>
-      </w:r>
-      <w:bookmarkEnd w:id="16"/>
-    </w:p>
-    <w:p>
-      <w:pPr>
-        <w:tabs>
-          <w:tab w:val="left" w:pos="3686"/>
-          <w:tab w:val="left" w:pos="4035"/>
-          <w:tab w:val="right" w:pos="8456"/>
-          <w:tab w:val="left" w:pos="4035"/>
-        </w:tabs>
-        <w:spacing w:line="276" w:lineRule="auto"/>
-        <w:jc w:val="both"/>
-        <w:rPr>
-          <w:rFonts w:ascii="Arial" w:eastAsiaTheme="majorEastAsia" w:hAnsi="Arial" w:cs="Arial"/>
-          <w:sz w:val="22"/>
-          <w:szCs w:val="22"/>
-        </w:rPr>
-      </w:pPr>
-      <w:r>
-        <w:rPr>
-          <w:rFonts w:ascii="Arial" w:eastAsiaTheme="majorEastAsia" w:hAnsi="Arial" w:cs="Arial"/>
-          <w:sz w:val="22"/>
-          <w:szCs w:val="22"/>
-        </w:rPr>
-        <w:t>Microsoft Azure es una plataforma desarrollada por Microsoft compuesta por más de 200 productos y servicios en la nube [6]. Entre los servicios que ofrece encontramos desde Bases de Datos en la nube, hasta la creación de máquinas virtuales o el despliegue de aplicaciones Spring.</w:t>
-      </w:r>
-    </w:p>
-    <w:p>
-      <w:pPr>
-        <w:tabs>
-          <w:tab w:val="left" w:pos="3686"/>
-          <w:tab w:val="left" w:pos="4035"/>
-          <w:tab w:val="right" w:pos="8456"/>
-          <w:tab w:val="left" w:pos="4035"/>
-        </w:tabs>
-        <w:spacing w:line="276" w:lineRule="auto"/>
-        <w:jc w:val="both"/>
-        <w:rPr>
-          <w:rFonts w:ascii="Arial" w:eastAsiaTheme="majorEastAsia" w:hAnsi="Arial" w:cs="Arial"/>
-          <w:sz w:val="22"/>
-          <w:szCs w:val="22"/>
-        </w:rPr>
-      </w:pPr>
-    </w:p>
-    <w:p>
-      <w:pPr>
-        <w:tabs>
-          <w:tab w:val="left" w:pos="3686"/>
-          <w:tab w:val="left" w:pos="4035"/>
-          <w:tab w:val="right" w:pos="8456"/>
-          <w:tab w:val="left" w:pos="4035"/>
-        </w:tabs>
-        <w:spacing w:line="276" w:lineRule="auto"/>
-        <w:jc w:val="center"/>
-        <w:rPr>
-          <w:rFonts w:ascii="Arial" w:eastAsiaTheme="majorEastAsia" w:hAnsi="Arial" w:cs="Arial"/>
-          <w:sz w:val="22"/>
-          <w:szCs w:val="22"/>
-        </w:rPr>
-      </w:pPr>
-      <w:r>
-        <w:rPr>
-          <w:noProof/>
-        </w:rPr>
         <w:drawing>
           <wp:inline distT="0" distB="0" distL="0" distR="0" wp14:anchorId="32B6F9A5" wp14:editId="11493108">
             <wp:extent cx="2766060" cy="1556071"/>
@@ -11428,7 +12183,7 @@
           <w:color w:val="auto"/>
         </w:rPr>
       </w:pPr>
-      <w:bookmarkStart w:id="17" w:name="_Toc138696742"/>
+      <w:bookmarkStart w:id="17" w:name="_Toc138719851"/>
       <w:r>
         <w:rPr>
           <w:rFonts w:ascii="Arial" w:hAnsi="Arial" w:cs="Arial"/>
@@ -11694,6 +12449,57 @@
     </w:p>
     <w:p>
       <w:pPr>
+        <w:tabs>
+          <w:tab w:val="left" w:pos="3686"/>
+          <w:tab w:val="left" w:pos="4035"/>
+          <w:tab w:val="right" w:pos="8456"/>
+          <w:tab w:val="left" w:pos="4035"/>
+        </w:tabs>
+        <w:spacing w:line="276" w:lineRule="auto"/>
+        <w:jc w:val="both"/>
+        <w:rPr>
+          <w:rFonts w:ascii="Arial" w:eastAsiaTheme="majorEastAsia" w:hAnsi="Arial" w:cs="Arial"/>
+          <w:sz w:val="22"/>
+          <w:szCs w:val="22"/>
+        </w:rPr>
+      </w:pPr>
+    </w:p>
+    <w:p>
+      <w:pPr>
+        <w:tabs>
+          <w:tab w:val="left" w:pos="3686"/>
+          <w:tab w:val="left" w:pos="4035"/>
+          <w:tab w:val="right" w:pos="8456"/>
+          <w:tab w:val="left" w:pos="4035"/>
+        </w:tabs>
+        <w:spacing w:line="276" w:lineRule="auto"/>
+        <w:jc w:val="both"/>
+        <w:rPr>
+          <w:rFonts w:ascii="Arial" w:eastAsiaTheme="majorEastAsia" w:hAnsi="Arial" w:cs="Arial"/>
+          <w:sz w:val="22"/>
+          <w:szCs w:val="22"/>
+        </w:rPr>
+      </w:pPr>
+    </w:p>
+    <w:p>
+      <w:pPr>
+        <w:tabs>
+          <w:tab w:val="left" w:pos="3686"/>
+          <w:tab w:val="left" w:pos="4035"/>
+          <w:tab w:val="right" w:pos="8456"/>
+          <w:tab w:val="left" w:pos="4035"/>
+        </w:tabs>
+        <w:spacing w:line="276" w:lineRule="auto"/>
+        <w:jc w:val="both"/>
+        <w:rPr>
+          <w:rFonts w:ascii="Arial" w:eastAsiaTheme="majorEastAsia" w:hAnsi="Arial" w:cs="Arial"/>
+          <w:sz w:val="22"/>
+          <w:szCs w:val="22"/>
+        </w:rPr>
+      </w:pPr>
+    </w:p>
+    <w:p>
+      <w:pPr>
         <w:pStyle w:val="Ttulo1"/>
         <w:numPr>
           <w:ilvl w:val="0"/>
@@ -11702,7 +12508,7 @@
         <w:tabs>
           <w:tab w:val="left" w:pos="4035"/>
         </w:tabs>
-        <w:spacing w:after="240"/>
+        <w:spacing w:before="0" w:after="240"/>
         <w:ind w:left="426" w:hanging="426"/>
         <w:jc w:val="both"/>
         <w:rPr>
@@ -11712,7 +12518,7 @@
           <w:color w:val="auto"/>
         </w:rPr>
       </w:pPr>
-      <w:bookmarkStart w:id="18" w:name="_Toc138696743"/>
+      <w:bookmarkStart w:id="18" w:name="_Toc138719852"/>
       <w:r>
         <w:rPr>
           <w:rFonts w:ascii="Arial" w:hAnsi="Arial" w:cs="Arial"/>
@@ -11786,7 +12592,7 @@
           <w:szCs w:val="28"/>
         </w:rPr>
       </w:pPr>
-      <w:bookmarkStart w:id="19" w:name="_Toc138696744"/>
+      <w:bookmarkStart w:id="19" w:name="_Toc138719853"/>
       <w:r>
         <w:rPr>
           <w:rFonts w:ascii="Arial" w:hAnsi="Arial" w:cs="Arial"/>
@@ -11870,7 +12676,7 @@
           <w:color w:val="auto"/>
         </w:rPr>
       </w:pPr>
-      <w:bookmarkStart w:id="20" w:name="_Toc138696745"/>
+      <w:bookmarkStart w:id="20" w:name="_Toc138719854"/>
       <w:r>
         <w:rPr>
           <w:rFonts w:ascii="Arial" w:hAnsi="Arial" w:cs="Arial"/>
@@ -12148,7 +12954,7 @@
           <w:color w:val="auto"/>
         </w:rPr>
       </w:pPr>
-      <w:bookmarkStart w:id="21" w:name="_Toc138696746"/>
+      <w:bookmarkStart w:id="21" w:name="_Toc138719855"/>
       <w:r>
         <w:rPr>
           <w:rFonts w:ascii="Arial" w:hAnsi="Arial" w:cs="Arial"/>
@@ -13121,7 +13927,7 @@
           <w:color w:val="auto"/>
         </w:rPr>
       </w:pPr>
-      <w:bookmarkStart w:id="22" w:name="_Toc138696747"/>
+      <w:bookmarkStart w:id="22" w:name="_Toc138719856"/>
       <w:r>
         <w:rPr>
           <w:rFonts w:ascii="Arial" w:hAnsi="Arial" w:cs="Arial"/>
@@ -13714,7 +14520,7 @@
           <w:szCs w:val="28"/>
         </w:rPr>
       </w:pPr>
-      <w:bookmarkStart w:id="23" w:name="_Toc138696748"/>
+      <w:bookmarkStart w:id="23" w:name="_Toc138719857"/>
       <w:r>
         <w:rPr>
           <w:rFonts w:ascii="Arial" w:hAnsi="Arial" w:cs="Arial"/>
@@ -13790,7 +14596,7 @@
           <w:color w:val="auto"/>
         </w:rPr>
       </w:pPr>
-      <w:bookmarkStart w:id="24" w:name="_Toc138696749"/>
+      <w:bookmarkStart w:id="24" w:name="_Toc138719858"/>
       <w:r>
         <w:rPr>
           <w:rFonts w:ascii="Arial" w:hAnsi="Arial" w:cs="Arial"/>
@@ -14194,7 +15000,7 @@
           <w:color w:val="auto"/>
         </w:rPr>
       </w:pPr>
-      <w:bookmarkStart w:id="25" w:name="_Toc138696750"/>
+      <w:bookmarkStart w:id="25" w:name="_Toc138719859"/>
       <w:r>
         <w:rPr>
           <w:rFonts w:ascii="Arial" w:hAnsi="Arial" w:cs="Arial"/>
@@ -15109,7 +15915,7 @@
           <w:szCs w:val="28"/>
         </w:rPr>
       </w:pPr>
-      <w:bookmarkStart w:id="26" w:name="_Toc138696751"/>
+      <w:bookmarkStart w:id="26" w:name="_Toc138719860"/>
       <w:r>
         <w:rPr>
           <w:rFonts w:ascii="Arial" w:hAnsi="Arial" w:cs="Arial"/>
@@ -15426,7 +16232,7 @@
           <w:color w:val="auto"/>
         </w:rPr>
       </w:pPr>
-      <w:bookmarkStart w:id="27" w:name="_Toc138696752"/>
+      <w:bookmarkStart w:id="27" w:name="_Toc138719861"/>
       <w:r>
         <w:rPr>
           <w:rFonts w:ascii="Arial" w:hAnsi="Arial" w:cs="Arial"/>
@@ -15537,7 +16343,7 @@
           <w:szCs w:val="22"/>
         </w:rPr>
       </w:pPr>
-      <w:bookmarkStart w:id="28" w:name="_Toc138696753"/>
+      <w:bookmarkStart w:id="28" w:name="_Toc138719862"/>
       <w:r>
         <w:rPr>
           <w:rFonts w:ascii="Arial" w:hAnsi="Arial" w:cs="Arial"/>
@@ -15968,7 +16774,7 @@
           <w:szCs w:val="22"/>
         </w:rPr>
       </w:pPr>
-      <w:bookmarkStart w:id="29" w:name="_Toc138696754"/>
+      <w:bookmarkStart w:id="29" w:name="_Toc138719863"/>
       <w:r>
         <w:rPr>
           <w:rFonts w:ascii="Arial" w:hAnsi="Arial" w:cs="Arial"/>
@@ -16431,7 +17237,7 @@
           <w:szCs w:val="22"/>
         </w:rPr>
       </w:pPr>
-      <w:bookmarkStart w:id="30" w:name="_Toc138696755"/>
+      <w:bookmarkStart w:id="30" w:name="_Toc138719864"/>
       <w:r>
         <w:rPr>
           <w:rFonts w:ascii="Arial" w:hAnsi="Arial" w:cs="Arial"/>
@@ -16797,7 +17603,7 @@
           <w:szCs w:val="22"/>
         </w:rPr>
       </w:pPr>
-      <w:bookmarkStart w:id="31" w:name="_Toc138696756"/>
+      <w:bookmarkStart w:id="31" w:name="_Toc138719865"/>
       <w:r>
         <w:rPr>
           <w:rFonts w:ascii="Arial" w:hAnsi="Arial" w:cs="Arial"/>
@@ -17175,7 +17981,7 @@
           <w:color w:val="auto"/>
         </w:rPr>
       </w:pPr>
-      <w:bookmarkStart w:id="32" w:name="_Toc138696757"/>
+      <w:bookmarkStart w:id="32" w:name="_Toc138719866"/>
       <w:r>
         <w:rPr>
           <w:rFonts w:ascii="Arial" w:hAnsi="Arial" w:cs="Arial"/>
@@ -19045,7 +19851,7 @@
           <w:color w:val="auto"/>
         </w:rPr>
       </w:pPr>
-      <w:bookmarkStart w:id="33" w:name="_Toc138696758"/>
+      <w:bookmarkStart w:id="33" w:name="_Toc138719867"/>
       <w:r>
         <w:rPr>
           <w:rFonts w:ascii="Arial" w:hAnsi="Arial" w:cs="Arial"/>
@@ -20571,7 +21377,7 @@
           <w:color w:val="auto"/>
         </w:rPr>
       </w:pPr>
-      <w:bookmarkStart w:id="34" w:name="_Toc138696759"/>
+      <w:bookmarkStart w:id="34" w:name="_Toc138719868"/>
       <w:r>
         <w:rPr>
           <w:rFonts w:ascii="Arial" w:hAnsi="Arial" w:cs="Arial"/>
@@ -21785,7 +22591,7 @@
           <w:szCs w:val="28"/>
         </w:rPr>
       </w:pPr>
-      <w:bookmarkStart w:id="35" w:name="_Toc138696760"/>
+      <w:bookmarkStart w:id="35" w:name="_Toc138719869"/>
       <w:r>
         <w:rPr>
           <w:rFonts w:ascii="Arial" w:hAnsi="Arial" w:cs="Arial"/>
@@ -21879,7 +22685,7 @@
           <w:szCs w:val="28"/>
         </w:rPr>
       </w:pPr>
-      <w:bookmarkStart w:id="36" w:name="_Toc138696761"/>
+      <w:bookmarkStart w:id="36" w:name="_Toc138719870"/>
       <w:r>
         <w:rPr>
           <w:rFonts w:ascii="Arial" w:hAnsi="Arial" w:cs="Arial"/>
@@ -22246,7 +23052,7 @@
           <w:color w:val="auto"/>
         </w:rPr>
       </w:pPr>
-      <w:bookmarkStart w:id="37" w:name="_Toc138696762"/>
+      <w:bookmarkStart w:id="37" w:name="_Toc138719871"/>
       <w:r>
         <w:rPr>
           <w:rFonts w:ascii="Arial" w:hAnsi="Arial" w:cs="Arial"/>
@@ -22352,7 +23158,7 @@
           <w:szCs w:val="28"/>
         </w:rPr>
       </w:pPr>
-      <w:bookmarkStart w:id="38" w:name="_Toc138696763"/>
+      <w:bookmarkStart w:id="38" w:name="_Toc138719872"/>
       <w:r>
         <w:rPr>
           <w:rFonts w:ascii="Arial" w:hAnsi="Arial" w:cs="Arial"/>
@@ -22428,7 +23234,7 @@
           <w:color w:val="auto"/>
         </w:rPr>
       </w:pPr>
-      <w:bookmarkStart w:id="39" w:name="_Toc138696764"/>
+      <w:bookmarkStart w:id="39" w:name="_Toc138719873"/>
       <w:r>
         <w:rPr>
           <w:rFonts w:ascii="Arial" w:hAnsi="Arial" w:cs="Arial"/>
@@ -23068,7 +23874,7 @@
           <w:color w:val="auto"/>
         </w:rPr>
       </w:pPr>
-      <w:bookmarkStart w:id="40" w:name="_Toc138696765"/>
+      <w:bookmarkStart w:id="40" w:name="_Toc138719874"/>
       <w:r>
         <w:rPr>
           <w:rFonts w:ascii="Arial" w:hAnsi="Arial" w:cs="Arial"/>
@@ -23315,15 +24121,7 @@
                 <w:sz w:val="22"/>
                 <w:szCs w:val="22"/>
               </w:rPr>
-              <w:t>La aplicación dispondrá de una sección de</w:t>
-            </w:r>
-            <w:r>
-              <w:rPr>
-                <w:rFonts w:ascii="Arial" w:eastAsiaTheme="majorEastAsia" w:hAnsi="Arial" w:cs="Arial"/>
-                <w:sz w:val="22"/>
-                <w:szCs w:val="22"/>
-              </w:rPr>
-              <w:t xml:space="preserve"> escanear.</w:t>
+              <w:t>La aplicación dispondrá de una sección de escanear.</w:t>
             </w:r>
           </w:p>
         </w:tc>
@@ -23373,15 +24171,7 @@
                 <w:sz w:val="22"/>
                 <w:szCs w:val="22"/>
               </w:rPr>
-              <w:t>La aplicación dispondrá de una sección de</w:t>
-            </w:r>
-            <w:r>
-              <w:rPr>
-                <w:rFonts w:ascii="Arial" w:eastAsiaTheme="majorEastAsia" w:hAnsi="Arial" w:cs="Arial"/>
-                <w:sz w:val="22"/>
-                <w:szCs w:val="22"/>
-              </w:rPr>
-              <w:t xml:space="preserve"> favoritos.</w:t>
+              <w:t>La aplicación dispondrá de una sección de favoritos.</w:t>
             </w:r>
           </w:p>
         </w:tc>
@@ -23431,15 +24221,7 @@
                 <w:sz w:val="22"/>
                 <w:szCs w:val="22"/>
               </w:rPr>
-              <w:t>La aplicación dispondrá de una sección de</w:t>
-            </w:r>
-            <w:r>
-              <w:rPr>
-                <w:rFonts w:ascii="Arial" w:eastAsiaTheme="majorEastAsia" w:hAnsi="Arial" w:cs="Arial"/>
-                <w:sz w:val="22"/>
-                <w:szCs w:val="22"/>
-              </w:rPr>
-              <w:t xml:space="preserve"> compartir.</w:t>
+              <w:t>La aplicación dispondrá de una sección de compartir.</w:t>
             </w:r>
           </w:p>
         </w:tc>
@@ -24148,7 +24930,7 @@
           <w:color w:val="auto"/>
         </w:rPr>
       </w:pPr>
-      <w:bookmarkStart w:id="41" w:name="_Toc138696766"/>
+      <w:bookmarkStart w:id="41" w:name="_Toc138719875"/>
       <w:r>
         <w:rPr>
           <w:rFonts w:ascii="Arial" w:hAnsi="Arial" w:cs="Arial"/>
@@ -24857,7 +25639,7 @@
           <w:szCs w:val="28"/>
         </w:rPr>
       </w:pPr>
-      <w:bookmarkStart w:id="42" w:name="_Toc138696767"/>
+      <w:bookmarkStart w:id="42" w:name="_Toc138719876"/>
       <w:r>
         <w:rPr>
           <w:rFonts w:ascii="Arial" w:hAnsi="Arial" w:cs="Arial"/>
@@ -24926,7 +25708,7 @@
           <w:color w:val="auto"/>
         </w:rPr>
       </w:pPr>
-      <w:bookmarkStart w:id="43" w:name="_Toc138696768"/>
+      <w:bookmarkStart w:id="43" w:name="_Toc138719877"/>
       <w:r>
         <w:rPr>
           <w:rFonts w:ascii="Arial" w:hAnsi="Arial" w:cs="Arial"/>
@@ -25085,17 +25867,7 @@
           <w:sz w:val="18"/>
           <w:szCs w:val="18"/>
         </w:rPr>
-        <w:t>3</w:t>
-      </w:r>
-      <w:r>
-        <w:rPr>
-          <w:rFonts w:ascii="Arial" w:eastAsiaTheme="majorEastAsia" w:hAnsi="Arial" w:cs="Arial"/>
-          <w:b/>
-          <w:bCs/>
-          <w:sz w:val="18"/>
-          <w:szCs w:val="18"/>
-        </w:rPr>
-        <w:t>9</w:t>
+        <w:t>39</w:t>
       </w:r>
       <w:r>
         <w:rPr>
@@ -25153,7 +25925,7 @@
           <w:color w:val="auto"/>
         </w:rPr>
       </w:pPr>
-      <w:bookmarkStart w:id="44" w:name="_Toc138696769"/>
+      <w:bookmarkStart w:id="44" w:name="_Toc138719878"/>
       <w:r>
         <w:rPr>
           <w:rFonts w:ascii="Arial" w:hAnsi="Arial" w:cs="Arial"/>
@@ -25685,7 +26457,7 @@
           <w:szCs w:val="28"/>
         </w:rPr>
       </w:pPr>
-      <w:bookmarkStart w:id="45" w:name="_Toc138696770"/>
+      <w:bookmarkStart w:id="45" w:name="_Toc138719879"/>
       <w:r>
         <w:rPr>
           <w:rFonts w:ascii="Arial" w:hAnsi="Arial" w:cs="Arial"/>
@@ -25740,7 +26512,7 @@
           <w:szCs w:val="28"/>
         </w:rPr>
       </w:pPr>
-      <w:bookmarkStart w:id="46" w:name="_Toc138696771"/>
+      <w:bookmarkStart w:id="46" w:name="_Toc138719880"/>
       <w:r>
         <w:rPr>
           <w:rFonts w:ascii="Arial" w:hAnsi="Arial" w:cs="Arial"/>
@@ -25809,7 +26581,7 @@
           <w:color w:val="auto"/>
         </w:rPr>
       </w:pPr>
-      <w:bookmarkStart w:id="47" w:name="_Toc138696772"/>
+      <w:bookmarkStart w:id="47" w:name="_Toc138719881"/>
       <w:r>
         <w:rPr>
           <w:rFonts w:ascii="Arial" w:hAnsi="Arial" w:cs="Arial"/>
@@ -27287,7 +28059,25 @@
             <w:sz w:val="22"/>
             <w:szCs w:val="22"/>
           </w:rPr>
-          <w:t>https://www.ibm.com/es-es/topics/java-spring-boot#%C2%BFQu%C3%A9+es+Java+Spring+Boot%3F</w:t>
+          <w:t>https://www.ibm.com/es-es/topics/java-spring-boot#%C2%BFQu%C3%A</w:t>
+        </w:r>
+        <w:r>
+          <w:rPr>
+            <w:rStyle w:val="Hipervnculo"/>
+            <w:rFonts w:ascii="Arial" w:hAnsi="Arial" w:cs="Arial"/>
+            <w:sz w:val="22"/>
+            <w:szCs w:val="22"/>
+          </w:rPr>
+          <w:t>9</w:t>
+        </w:r>
+        <w:r>
+          <w:rPr>
+            <w:rStyle w:val="Hipervnculo"/>
+            <w:rFonts w:ascii="Arial" w:hAnsi="Arial" w:cs="Arial"/>
+            <w:sz w:val="22"/>
+            <w:szCs w:val="22"/>
+          </w:rPr>
+          <w:t>+es+Java+Spring+Boot%3F</w:t>
         </w:r>
       </w:hyperlink>
     </w:p>
@@ -29468,6 +30258,19 @@
 </file>
 
 <file path=customXml/item1.xml><?xml version="1.0" encoding="utf-8"?>
+<b:Sources xmlns:b="http://schemas.openxmlformats.org/officeDocument/2006/bibliography" xmlns="http://schemas.openxmlformats.org/officeDocument/2006/bibliography" SelectedStyle="\APASixthEditionOfficeOnline.xsl" StyleName="APA" Version="6"/>
+</file>
+
+<file path=customXml/item2.xml><?xml version="1.0" encoding="utf-8"?>
+<p:properties xmlns:p="http://schemas.microsoft.com/office/2006/metadata/properties" xmlns:xsi="http://www.w3.org/2001/XMLSchema-instance" xmlns:pc="http://schemas.microsoft.com/office/infopath/2007/PartnerControls">
+  <documentManagement>
+    <PublishingExpirationDate xmlns="http://schemas.microsoft.com/sharepoint/v3" xsi:nil="true"/>
+    <PublishingStartDate xmlns="http://schemas.microsoft.com/sharepoint/v3" xsi:nil="true"/>
+  </documentManagement>
+</p:properties>
+</file>
+
+<file path=customXml/item3.xml><?xml version="1.0" encoding="utf-8"?>
 <ct:contentTypeSchema xmlns:ct="http://schemas.microsoft.com/office/2006/metadata/contentType" xmlns:ma="http://schemas.microsoft.com/office/2006/metadata/properties/metaAttributes" ct:_="" ma:_="" ma:contentTypeName="Documento" ma:contentTypeID="0x0101009F8716A2705B9942BBECC003846E72D2" ma:contentTypeVersion="1" ma:contentTypeDescription="Crear nuevo documento." ma:contentTypeScope="" ma:versionID="83b8e9541bb7052fc484523ab500d570">
   <xsd:schema xmlns:xsd="http://www.w3.org/2001/XMLSchema" xmlns:xs="http://www.w3.org/2001/XMLSchema" xmlns:p="http://schemas.microsoft.com/office/2006/metadata/properties" xmlns:ns1="http://schemas.microsoft.com/sharepoint/v3" targetNamespace="http://schemas.microsoft.com/office/2006/metadata/properties" ma:root="true" ma:fieldsID="545b9cca86c6060de293fc16275d6aa0" ns1:_="">
     <xsd:import namespace="http://schemas.microsoft.com/sharepoint/v3"/>
@@ -29599,19 +30402,6 @@
 </ct:contentTypeSchema>
 </file>
 
-<file path=customXml/item2.xml><?xml version="1.0" encoding="utf-8"?>
-<b:Sources xmlns:b="http://schemas.openxmlformats.org/officeDocument/2006/bibliography" xmlns="http://schemas.openxmlformats.org/officeDocument/2006/bibliography" SelectedStyle="\APASixthEditionOfficeOnline.xsl" StyleName="APA" Version="6"/>
-</file>
-
-<file path=customXml/item3.xml><?xml version="1.0" encoding="utf-8"?>
-<p:properties xmlns:p="http://schemas.microsoft.com/office/2006/metadata/properties" xmlns:xsi="http://www.w3.org/2001/XMLSchema-instance" xmlns:pc="http://schemas.microsoft.com/office/infopath/2007/PartnerControls">
-  <documentManagement>
-    <PublishingExpirationDate xmlns="http://schemas.microsoft.com/sharepoint/v3" xsi:nil="true"/>
-    <PublishingStartDate xmlns="http://schemas.microsoft.com/sharepoint/v3" xsi:nil="true"/>
-  </documentManagement>
-</p:properties>
-</file>
-
 <file path=customXml/item4.xml><?xml version="1.0" encoding="utf-8"?>
 <?mso-contentType ?>
 <FormTemplates xmlns="http://schemas.microsoft.com/sharepoint/v3/contenttype/forms">
@@ -29622,6 +30412,24 @@
 </file>
 
 <file path=customXml/itemProps1.xml><?xml version="1.0" encoding="utf-8"?>
+<ds:datastoreItem xmlns:ds="http://schemas.openxmlformats.org/officeDocument/2006/customXml" ds:itemID="{094C7F75-C37B-4BCD-ACA3-22A68D0EC6CA}">
+  <ds:schemaRefs>
+    <ds:schemaRef ds:uri="http://schemas.openxmlformats.org/officeDocument/2006/bibliography"/>
+  </ds:schemaRefs>
+</ds:datastoreItem>
+</file>
+
+<file path=customXml/itemProps2.xml><?xml version="1.0" encoding="utf-8"?>
+<ds:datastoreItem xmlns:ds="http://schemas.openxmlformats.org/officeDocument/2006/customXml" ds:itemID="{6D128AAA-8861-415C-BC61-06B6AC1BF689}">
+  <ds:schemaRefs>
+    <ds:schemaRef ds:uri="http://schemas.microsoft.com/office/2006/metadata/properties"/>
+    <ds:schemaRef ds:uri="http://schemas.microsoft.com/office/infopath/2007/PartnerControls"/>
+    <ds:schemaRef ds:uri="http://schemas.microsoft.com/sharepoint/v3"/>
+  </ds:schemaRefs>
+</ds:datastoreItem>
+</file>
+
+<file path=customXml/itemProps3.xml><?xml version="1.0" encoding="utf-8"?>
 <ds:datastoreItem xmlns:ds="http://schemas.openxmlformats.org/officeDocument/2006/customXml" ds:itemID="{39F15154-4396-40FD-9920-29B00731FEA5}">
   <ds:schemaRefs>
     <ds:schemaRef ds:uri="http://schemas.microsoft.com/office/2006/metadata/contentType"/>
@@ -29639,24 +30447,6 @@
 </ds:datastoreItem>
 </file>
 
-<file path=customXml/itemProps2.xml><?xml version="1.0" encoding="utf-8"?>
-<ds:datastoreItem xmlns:ds="http://schemas.openxmlformats.org/officeDocument/2006/customXml" ds:itemID="{094C7F75-C37B-4BCD-ACA3-22A68D0EC6CA}">
-  <ds:schemaRefs>
-    <ds:schemaRef ds:uri="http://schemas.openxmlformats.org/officeDocument/2006/bibliography"/>
-  </ds:schemaRefs>
-</ds:datastoreItem>
-</file>
-
-<file path=customXml/itemProps3.xml><?xml version="1.0" encoding="utf-8"?>
-<ds:datastoreItem xmlns:ds="http://schemas.openxmlformats.org/officeDocument/2006/customXml" ds:itemID="{6D128AAA-8861-415C-BC61-06B6AC1BF689}">
-  <ds:schemaRefs>
-    <ds:schemaRef ds:uri="http://schemas.microsoft.com/office/2006/metadata/properties"/>
-    <ds:schemaRef ds:uri="http://schemas.microsoft.com/office/infopath/2007/PartnerControls"/>
-    <ds:schemaRef ds:uri="http://schemas.microsoft.com/sharepoint/v3"/>
-  </ds:schemaRefs>
-</ds:datastoreItem>
-</file>
-
 <file path=customXml/itemProps4.xml><?xml version="1.0" encoding="utf-8"?>
 <ds:datastoreItem xmlns:ds="http://schemas.openxmlformats.org/officeDocument/2006/customXml" ds:itemID="{5F739125-39EB-40CF-AC44-02F7D6208898}">
   <ds:schemaRefs>

</xml_diff>